<commit_message>
Update table in report
</commit_message>
<xml_diff>
--- a/Report.docx
+++ b/Report.docx
@@ -157,7 +157,23 @@
           <w:sz w:val="56"/>
           <w:szCs w:val="38"/>
         </w:rPr>
-        <w:t xml:space="preserve"> Graph Lab</w:t>
+        <w:t xml:space="preserve"> Grap</w:t>
+      </w:r>
+      <w:r>
+        <w:rPr>
+          <w:b/>
+          <w:sz w:val="56"/>
+          <w:szCs w:val="38"/>
+        </w:rPr>
+        <w:t>hs</w:t>
+      </w:r>
+      <w:r>
+        <w:rPr>
+          <w:b/>
+          <w:sz w:val="56"/>
+          <w:szCs w:val="38"/>
+        </w:rPr>
+        <w:t xml:space="preserve"> Lab</w:t>
       </w:r>
     </w:p>
     <w:p>
@@ -292,17 +308,39 @@
         <w:rPr>
           <w:rFonts w:eastAsia="Garamond"/>
           <w:szCs w:val="28"/>
+          <w:lang w:val="pt-PT"/>
         </w:rPr>
       </w:pPr>
       <w:bookmarkStart w:id="0" w:name="_lbcpb918i84m"/>
       <w:bookmarkEnd w:id="0"/>
+      <w:proofErr w:type="spellStart"/>
       <w:r>
         <w:rPr>
           <w:rFonts w:eastAsia="Garamond"/>
           <w:szCs w:val="28"/>
+          <w:lang w:val="pt-PT"/>
         </w:rPr>
-        <w:t>Project Report</w:t>
-      </w:r>
+        <w:t>Lab</w:t>
+      </w:r>
+      <w:proofErr w:type="spellEnd"/>
+      <w:r>
+        <w:rPr>
+          <w:rFonts w:eastAsia="Garamond"/>
+          <w:szCs w:val="28"/>
+          <w:lang w:val="pt-PT"/>
+        </w:rPr>
+        <w:t xml:space="preserve"> </w:t>
+      </w:r>
+      <w:proofErr w:type="spellStart"/>
+      <w:r>
+        <w:rPr>
+          <w:rFonts w:eastAsia="Garamond"/>
+          <w:szCs w:val="28"/>
+          <w:lang w:val="pt-PT"/>
+        </w:rPr>
+        <w:t>Report</w:t>
+      </w:r>
+      <w:proofErr w:type="spellEnd"/>
     </w:p>
     <w:p>
       <w:pPr>
@@ -311,6 +349,7 @@
         <w:rPr>
           <w:rFonts w:eastAsia="Garamond"/>
           <w:szCs w:val="28"/>
+          <w:lang w:val="pt-PT"/>
         </w:rPr>
       </w:pPr>
     </w:p>
@@ -321,6 +360,7 @@
           <w:rFonts w:eastAsia="Garamond"/>
           <w:sz w:val="32"/>
           <w:szCs w:val="28"/>
+          <w:lang w:val="pt-PT"/>
         </w:rPr>
       </w:pPr>
       <w:r>
@@ -328,6 +368,7 @@
           <w:rFonts w:eastAsia="Garamond"/>
           <w:sz w:val="32"/>
           <w:szCs w:val="28"/>
+          <w:lang w:val="pt-PT"/>
         </w:rPr>
         <w:t>V</w:t>
       </w:r>
@@ -336,6 +377,7 @@
           <w:rFonts w:eastAsia="Garamond"/>
           <w:sz w:val="32"/>
           <w:szCs w:val="28"/>
+          <w:lang w:val="pt-PT"/>
         </w:rPr>
         <w:t>í</w:t>
       </w:r>
@@ -344,19 +386,10 @@
           <w:rFonts w:eastAsia="Garamond"/>
           <w:sz w:val="32"/>
           <w:szCs w:val="28"/>
+          <w:lang w:val="pt-PT"/>
         </w:rPr>
-        <w:t xml:space="preserve">ctor </w:t>
-      </w:r>
-      <w:proofErr w:type="spellStart"/>
-      <w:r>
-        <w:rPr>
-          <w:rFonts w:eastAsia="Garamond"/>
-          <w:sz w:val="32"/>
-          <w:szCs w:val="28"/>
-        </w:rPr>
-        <w:t>Diví</w:t>
-      </w:r>
-      <w:proofErr w:type="spellEnd"/>
+        <w:t>ctor Diví</w:t>
+      </w:r>
     </w:p>
     <w:p>
       <w:pPr>
@@ -365,33 +398,94 @@
           <w:rFonts w:eastAsia="Garamond"/>
           <w:sz w:val="32"/>
           <w:szCs w:val="28"/>
+          <w:lang w:val="pt-PT"/>
         </w:rPr>
       </w:pPr>
+      <w:proofErr w:type="spellStart"/>
       <w:r>
         <w:rPr>
           <w:rFonts w:eastAsia="Garamond"/>
           <w:sz w:val="32"/>
           <w:szCs w:val="28"/>
+          <w:lang w:val="pt-PT"/>
         </w:rPr>
-        <w:t>Sergio Postigo</w:t>
+        <w:t>Sergio</w:t>
+      </w:r>
+      <w:proofErr w:type="spellEnd"/>
+      <w:r>
+        <w:rPr>
+          <w:rFonts w:eastAsia="Garamond"/>
+          <w:sz w:val="32"/>
+          <w:szCs w:val="28"/>
+          <w:lang w:val="pt-PT"/>
+        </w:rPr>
+        <w:t xml:space="preserve"> Postigo</w:t>
       </w:r>
     </w:p>
-    <w:p/>
-    <w:p/>
-    <w:p/>
-    <w:p/>
     <w:p>
       <w:pPr>
         <w:jc w:val="center"/>
+        <w:rPr>
+          <w:rFonts w:eastAsia="Garamond"/>
+          <w:sz w:val="32"/>
+          <w:szCs w:val="28"/>
+          <w:lang w:val="pt-PT"/>
+        </w:rPr>
+      </w:pPr>
+    </w:p>
+    <w:p>
+      <w:pPr>
+        <w:jc w:val="center"/>
+        <w:rPr>
+          <w:rFonts w:eastAsia="Garamond"/>
+          <w:sz w:val="32"/>
+          <w:szCs w:val="28"/>
+          <w:lang w:val="pt-PT"/>
+        </w:rPr>
+      </w:pPr>
+    </w:p>
+    <w:p>
+      <w:pPr>
+        <w:jc w:val="center"/>
+        <w:rPr>
+          <w:rFonts w:eastAsia="Garamond"/>
+        </w:rPr>
+      </w:pPr>
+      <w:r>
+        <w:rPr>
+          <w:rFonts w:eastAsia="Garamond"/>
+        </w:rPr>
+        <w:t>April</w:t>
+      </w:r>
+      <w:r>
+        <w:rPr>
+          <w:rFonts w:eastAsia="Garamond"/>
+        </w:rPr>
+        <w:t>, 2022</w:t>
+      </w:r>
+    </w:p>
+    <w:p>
+      <w:pPr>
+        <w:rPr>
+          <w:rFonts w:eastAsia="Garamond"/>
+        </w:rPr>
       </w:pPr>
       <w:r>
         <w:rPr>
           <w:noProof/>
         </w:rPr>
         <w:drawing>
-          <wp:inline distT="0" distB="0" distL="0" distR="0" wp14:anchorId="4FDEB7F6" wp14:editId="2E443548">
+          <wp:anchor distT="0" distB="0" distL="114300" distR="114300" simplePos="0" relativeHeight="251662336" behindDoc="0" locked="0" layoutInCell="1" allowOverlap="1" wp14:anchorId="4FDEB7F6" wp14:editId="1E30D6E1">
+            <wp:simplePos x="0" y="0"/>
+            <wp:positionH relativeFrom="margin">
+              <wp:align>center</wp:align>
+            </wp:positionH>
+            <wp:positionV relativeFrom="paragraph">
+              <wp:posOffset>454025</wp:posOffset>
+            </wp:positionV>
             <wp:extent cx="3290898" cy="988585"/>
             <wp:effectExtent l="0" t="0" r="0" b="0"/>
+            <wp:wrapTopAndBottom/>
             <wp:docPr id="4" name="Picture 4" descr="Principis de la normativa visual corporativa — Recursos i serveis per a la  comunicació — UPC. Universitat Politècnica de Catalunya"/>
             <wp:cNvGraphicFramePr>
               <a:graphicFrameLocks xmlns:a="http://schemas.openxmlformats.org/drawingml/2006/main" noChangeAspect="1"/>
@@ -421,7 +515,7 @@
                   <pic:spPr bwMode="auto">
                     <a:xfrm>
                       <a:off x="0" y="0"/>
-                      <a:ext cx="3345138" cy="1004879"/>
+                      <a:ext cx="3290898" cy="988585"/>
                     </a:xfrm>
                     <a:prstGeom prst="rect">
                       <a:avLst/>
@@ -434,41 +528,14 @@
                 </pic:pic>
               </a:graphicData>
             </a:graphic>
-          </wp:inline>
+          </wp:anchor>
         </w:drawing>
       </w:r>
-    </w:p>
-    <w:p/>
-    <w:p/>
-    <w:p>
-      <w:pPr>
-        <w:spacing w:before="240" w:after="240"/>
-        <w:jc w:val="center"/>
-        <w:rPr>
-          <w:rFonts w:eastAsia="Garamond"/>
-          <w:sz w:val="28"/>
-          <w:szCs w:val="28"/>
-        </w:rPr>
-      </w:pPr>
-      <w:proofErr w:type="gramStart"/>
       <w:r>
         <w:rPr>
           <w:rFonts w:eastAsia="Garamond"/>
         </w:rPr>
-        <w:t>April</w:t>
-      </w:r>
-      <w:r>
-        <w:rPr>
-          <w:rFonts w:eastAsia="Garamond"/>
-        </w:rPr>
-        <w:t>,</w:t>
-      </w:r>
-      <w:proofErr w:type="gramEnd"/>
-      <w:r>
-        <w:rPr>
-          <w:rFonts w:eastAsia="Garamond"/>
-        </w:rPr>
-        <w:t xml:space="preserve"> 2022</w:t>
+        <w:br w:type="page"/>
       </w:r>
     </w:p>
     <w:p>
@@ -494,13 +561,13 @@
           <w:noProof/>
         </w:rPr>
         <w:drawing>
-          <wp:anchor distT="0" distB="0" distL="114300" distR="114300" simplePos="0" relativeHeight="251658240" behindDoc="1" locked="0" layoutInCell="1" allowOverlap="1" wp14:anchorId="75CCDDB3" wp14:editId="359B304F">
+          <wp:anchor distT="0" distB="0" distL="114300" distR="114300" simplePos="0" relativeHeight="251658240" behindDoc="1" locked="0" layoutInCell="1" allowOverlap="1" wp14:anchorId="75CCDDB3" wp14:editId="7268701E">
             <wp:simplePos x="0" y="0"/>
             <wp:positionH relativeFrom="margin">
-              <wp:posOffset>1510665</wp:posOffset>
+              <wp:posOffset>1790065</wp:posOffset>
             </wp:positionH>
             <wp:positionV relativeFrom="paragraph">
-              <wp:posOffset>193675</wp:posOffset>
+              <wp:posOffset>244475</wp:posOffset>
             </wp:positionV>
             <wp:extent cx="1581785" cy="1334135"/>
             <wp:effectExtent l="0" t="0" r="0" b="0"/>
@@ -562,15 +629,7 @@
     </w:p>
     <w:p>
       <w:r>
-        <w:t xml:space="preserve">The next </w:t>
-      </w:r>
-      <w:proofErr w:type="spellStart"/>
-      <w:r>
-        <w:t>supersteps</w:t>
-      </w:r>
-      <w:proofErr w:type="spellEnd"/>
-      <w:r>
-        <w:t xml:space="preserve"> will occur:</w:t>
+        <w:t>The next supersteps will occur:</w:t>
       </w:r>
     </w:p>
     <w:p>
@@ -584,16 +643,1035 @@
       <w:r>
         <w:t xml:space="preserve">First </w:t>
       </w:r>
-      <w:proofErr w:type="spellStart"/>
       <w:r>
         <w:t>s</w:t>
       </w:r>
       <w:r>
-        <w:t>uperstep</w:t>
-      </w:r>
-      <w:proofErr w:type="spellEnd"/>
-      <w:r>
-        <w:t>:</w:t>
+        <w:t>uperstep:</w:t>
+      </w:r>
+    </w:p>
+    <w:p>
+      <w:pPr>
+        <w:pStyle w:val="ListParagraph"/>
+      </w:pPr>
+    </w:p>
+    <w:tbl>
+      <w:tblPr>
+        <w:tblStyle w:val="GridTable2-Accent5"/>
+        <w:tblW w:w="0" w:type="auto"/>
+        <w:tblLayout w:type="fixed"/>
+        <w:tblLook w:val="04A0" w:firstRow="1" w:lastRow="0" w:firstColumn="1" w:lastColumn="0" w:noHBand="0" w:noVBand="1"/>
+      </w:tblPr>
+      <w:tblGrid>
+        <w:gridCol w:w="1134"/>
+        <w:gridCol w:w="993"/>
+        <w:gridCol w:w="1275"/>
+        <w:gridCol w:w="1701"/>
+        <w:gridCol w:w="1276"/>
+        <w:gridCol w:w="1418"/>
+        <w:gridCol w:w="1563"/>
+      </w:tblGrid>
+      <w:tr>
+        <w:trPr>
+          <w:cnfStyle w:val="100000000000" w:firstRow="1" w:lastRow="0" w:firstColumn="0" w:lastColumn="0" w:oddVBand="0" w:evenVBand="0" w:oddHBand="0" w:evenHBand="0" w:firstRowFirstColumn="0" w:firstRowLastColumn="0" w:lastRowFirstColumn="0" w:lastRowLastColumn="0"/>
+        </w:trPr>
+        <w:tc>
+          <w:tcPr>
+            <w:cnfStyle w:val="001000000000" w:firstRow="0" w:lastRow="0" w:firstColumn="1" w:lastColumn="0" w:oddVBand="0" w:evenVBand="0" w:oddHBand="0" w:evenHBand="0" w:firstRowFirstColumn="0" w:firstRowLastColumn="0" w:lastRowFirstColumn="0" w:lastRowLastColumn="0"/>
+            <w:tcW w:w="1134" w:type="dxa"/>
+          </w:tcPr>
+          <w:p>
+            <w:pPr>
+              <w:pStyle w:val="ListParagraph"/>
+              <w:ind w:left="0"/>
+              <w:jc w:val="center"/>
+            </w:pPr>
+            <w:r>
+              <w:t>Vertex id</w:t>
+            </w:r>
+          </w:p>
+        </w:tc>
+        <w:tc>
+          <w:tcPr>
+            <w:tcW w:w="993" w:type="dxa"/>
+          </w:tcPr>
+          <w:p>
+            <w:pPr>
+              <w:pStyle w:val="ListParagraph"/>
+              <w:ind w:left="0"/>
+              <w:jc w:val="center"/>
+              <w:cnfStyle w:val="100000000000" w:firstRow="1" w:lastRow="0" w:firstColumn="0" w:lastColumn="0" w:oddVBand="0" w:evenVBand="0" w:oddHBand="0" w:evenHBand="0" w:firstRowFirstColumn="0" w:firstRowLastColumn="0" w:lastRowFirstColumn="0" w:lastRowLastColumn="0"/>
+            </w:pPr>
+            <w:r>
+              <w:t>Initial state</w:t>
+            </w:r>
+          </w:p>
+        </w:tc>
+        <w:tc>
+          <w:tcPr>
+            <w:tcW w:w="1275" w:type="dxa"/>
+          </w:tcPr>
+          <w:p>
+            <w:pPr>
+              <w:pStyle w:val="ListParagraph"/>
+              <w:ind w:left="0"/>
+              <w:jc w:val="center"/>
+              <w:cnfStyle w:val="100000000000" w:firstRow="1" w:lastRow="0" w:firstColumn="0" w:lastColumn="0" w:oddVBand="0" w:evenVBand="0" w:oddHBand="0" w:evenHBand="0" w:firstRowFirstColumn="0" w:firstRowLastColumn="0" w:lastRowFirstColumn="0" w:lastRowLastColumn="0"/>
+            </w:pPr>
+            <w:r>
+              <w:t>Messages received</w:t>
+            </w:r>
+          </w:p>
+        </w:tc>
+        <w:tc>
+          <w:tcPr>
+            <w:tcW w:w="1701" w:type="dxa"/>
+          </w:tcPr>
+          <w:p>
+            <w:pPr>
+              <w:pStyle w:val="ListParagraph"/>
+              <w:ind w:left="0"/>
+              <w:jc w:val="center"/>
+              <w:cnfStyle w:val="100000000000" w:firstRow="1" w:lastRow="0" w:firstColumn="0" w:lastColumn="0" w:oddVBand="0" w:evenVBand="0" w:oddHBand="0" w:evenHBand="0" w:firstRowFirstColumn="0" w:firstRowLastColumn="0" w:lastRowFirstColumn="0" w:lastRowLastColumn="0"/>
+            </w:pPr>
+            <w:r>
+              <w:t>Result of calculations</w:t>
+            </w:r>
+            <w:r>
+              <w:t xml:space="preserve"> (merge)</w:t>
+            </w:r>
+          </w:p>
+        </w:tc>
+        <w:tc>
+          <w:tcPr>
+            <w:tcW w:w="1276" w:type="dxa"/>
+          </w:tcPr>
+          <w:p>
+            <w:pPr>
+              <w:pStyle w:val="ListParagraph"/>
+              <w:ind w:left="0"/>
+              <w:jc w:val="center"/>
+              <w:cnfStyle w:val="100000000000" w:firstRow="1" w:lastRow="0" w:firstColumn="0" w:lastColumn="0" w:oddVBand="0" w:evenVBand="0" w:oddHBand="0" w:evenHBand="0" w:firstRowFirstColumn="0" w:firstRowLastColumn="0" w:lastRowFirstColumn="0" w:lastRowLastColumn="0"/>
+            </w:pPr>
+            <w:r>
+              <w:t>Final</w:t>
+            </w:r>
+            <w:r>
+              <w:t xml:space="preserve"> state</w:t>
+            </w:r>
+            <w:r>
+              <w:t xml:space="preserve"> (apply)</w:t>
+            </w:r>
+          </w:p>
+        </w:tc>
+        <w:tc>
+          <w:tcPr>
+            <w:tcW w:w="1418" w:type="dxa"/>
+          </w:tcPr>
+          <w:p>
+            <w:pPr>
+              <w:pStyle w:val="ListParagraph"/>
+              <w:ind w:left="0"/>
+              <w:jc w:val="center"/>
+              <w:cnfStyle w:val="100000000000" w:firstRow="1" w:lastRow="0" w:firstColumn="0" w:lastColumn="0" w:oddVBand="0" w:evenVBand="0" w:oddHBand="0" w:evenHBand="0" w:firstRowFirstColumn="0" w:firstRowLastColumn="0" w:lastRowFirstColumn="0" w:lastRowLastColumn="0"/>
+            </w:pPr>
+            <w:r>
+              <w:t>Message sent</w:t>
+            </w:r>
+            <w:r>
+              <w:t xml:space="preserve"> (sendMsg)</w:t>
+            </w:r>
+          </w:p>
+        </w:tc>
+        <w:tc>
+          <w:tcPr>
+            <w:tcW w:w="1563" w:type="dxa"/>
+          </w:tcPr>
+          <w:p>
+            <w:pPr>
+              <w:pStyle w:val="ListParagraph"/>
+              <w:ind w:left="0"/>
+              <w:jc w:val="center"/>
+              <w:cnfStyle w:val="100000000000" w:firstRow="1" w:lastRow="0" w:firstColumn="0" w:lastColumn="0" w:oddVBand="0" w:evenVBand="0" w:oddHBand="0" w:evenHBand="0" w:firstRowFirstColumn="0" w:firstRowLastColumn="0" w:lastRowFirstColumn="0" w:lastRowLastColumn="0"/>
+            </w:pPr>
+            <w:r>
+              <w:t>Destination nodes (sendMsg)</w:t>
+            </w:r>
+          </w:p>
+        </w:tc>
+      </w:tr>
+      <w:tr>
+        <w:trPr>
+          <w:cnfStyle w:val="000000100000" w:firstRow="0" w:lastRow="0" w:firstColumn="0" w:lastColumn="0" w:oddVBand="0" w:evenVBand="0" w:oddHBand="1" w:evenHBand="0" w:firstRowFirstColumn="0" w:firstRowLastColumn="0" w:lastRowFirstColumn="0" w:lastRowLastColumn="0"/>
+        </w:trPr>
+        <w:tc>
+          <w:tcPr>
+            <w:cnfStyle w:val="001000000000" w:firstRow="0" w:lastRow="0" w:firstColumn="1" w:lastColumn="0" w:oddVBand="0" w:evenVBand="0" w:oddHBand="0" w:evenHBand="0" w:firstRowFirstColumn="0" w:firstRowLastColumn="0" w:lastRowFirstColumn="0" w:lastRowLastColumn="0"/>
+            <w:tcW w:w="1134" w:type="dxa"/>
+          </w:tcPr>
+          <w:p>
+            <w:pPr>
+              <w:pStyle w:val="ListParagraph"/>
+              <w:ind w:left="0"/>
+              <w:rPr>
+                <w:b w:val="0"/>
+              </w:rPr>
+            </w:pPr>
+            <w:r>
+              <w:rPr>
+                <w:b w:val="0"/>
+              </w:rPr>
+              <w:t>1</w:t>
+            </w:r>
+          </w:p>
+        </w:tc>
+        <w:tc>
+          <w:tcPr>
+            <w:tcW w:w="993" w:type="dxa"/>
+          </w:tcPr>
+          <w:p>
+            <w:pPr>
+              <w:pStyle w:val="ListParagraph"/>
+              <w:ind w:left="0"/>
+              <w:cnfStyle w:val="000000100000" w:firstRow="0" w:lastRow="0" w:firstColumn="0" w:lastColumn="0" w:oddVBand="0" w:evenVBand="0" w:oddHBand="1" w:evenHBand="0" w:firstRowFirstColumn="0" w:firstRowLastColumn="0" w:lastRowFirstColumn="0" w:lastRowLastColumn="0"/>
+            </w:pPr>
+            <w:r>
+              <w:t>9</w:t>
+            </w:r>
+          </w:p>
+        </w:tc>
+        <w:tc>
+          <w:tcPr>
+            <w:tcW w:w="1275" w:type="dxa"/>
+          </w:tcPr>
+          <w:p>
+            <w:pPr>
+              <w:pStyle w:val="ListParagraph"/>
+              <w:ind w:left="0"/>
+              <w:cnfStyle w:val="000000100000" w:firstRow="0" w:lastRow="0" w:firstColumn="0" w:lastColumn="0" w:oddVBand="0" w:evenVBand="0" w:oddHBand="1" w:evenHBand="0" w:firstRowFirstColumn="0" w:firstRowLastColumn="0" w:lastRowFirstColumn="0" w:lastRowLastColumn="0"/>
+              <w:rPr>
+                <w:rFonts w:ascii="Courier New" w:eastAsia="Times New Roman" w:hAnsi="Courier New" w:cs="Courier New"/>
+                <w:color w:val="080808"/>
+                <w:sz w:val="18"/>
+                <w:szCs w:val="18"/>
+              </w:rPr>
+            </w:pPr>
+            <w:r>
+              <w:rPr>
+                <w:rFonts w:ascii="Courier New" w:eastAsia="Times New Roman" w:hAnsi="Courier New" w:cs="Courier New"/>
+                <w:color w:val="000000"/>
+                <w:sz w:val="18"/>
+                <w:szCs w:val="18"/>
+              </w:rPr>
+              <w:t>Integer</w:t>
+            </w:r>
+            <w:r>
+              <w:rPr>
+                <w:rFonts w:ascii="Courier New" w:eastAsia="Times New Roman" w:hAnsi="Courier New" w:cs="Courier New"/>
+                <w:color w:val="080808"/>
+                <w:sz w:val="18"/>
+                <w:szCs w:val="18"/>
+              </w:rPr>
+              <w:t>.</w:t>
+            </w:r>
+          </w:p>
+          <w:p>
+            <w:pPr>
+              <w:pStyle w:val="ListParagraph"/>
+              <w:ind w:left="0"/>
+              <w:cnfStyle w:val="000000100000" w:firstRow="0" w:lastRow="0" w:firstColumn="0" w:lastColumn="0" w:oddVBand="0" w:evenVBand="0" w:oddHBand="1" w:evenHBand="0" w:firstRowFirstColumn="0" w:firstRowLastColumn="0" w:lastRowFirstColumn="0" w:lastRowLastColumn="0"/>
+              <w:rPr>
+                <w:sz w:val="18"/>
+                <w:szCs w:val="18"/>
+              </w:rPr>
+            </w:pPr>
+            <w:r>
+              <w:rPr>
+                <w:rFonts w:ascii="Courier New" w:eastAsia="Times New Roman" w:hAnsi="Courier New" w:cs="Courier New"/>
+                <w:i/>
+                <w:iCs/>
+                <w:color w:val="871094"/>
+                <w:sz w:val="18"/>
+                <w:szCs w:val="18"/>
+              </w:rPr>
+              <w:t>MAX</w:t>
+            </w:r>
+            <w:r>
+              <w:rPr>
+                <w:rFonts w:ascii="Courier New" w:eastAsia="Times New Roman" w:hAnsi="Courier New" w:cs="Courier New"/>
+                <w:i/>
+                <w:iCs/>
+                <w:color w:val="871094"/>
+                <w:sz w:val="18"/>
+                <w:szCs w:val="18"/>
+              </w:rPr>
+              <w:t>_</w:t>
+            </w:r>
+            <w:r>
+              <w:rPr>
+                <w:rFonts w:ascii="Courier New" w:eastAsia="Times New Roman" w:hAnsi="Courier New" w:cs="Courier New"/>
+                <w:i/>
+                <w:iCs/>
+                <w:color w:val="871094"/>
+                <w:sz w:val="18"/>
+                <w:szCs w:val="18"/>
+              </w:rPr>
+              <w:t>VALUE</w:t>
+            </w:r>
+          </w:p>
+        </w:tc>
+        <w:tc>
+          <w:tcPr>
+            <w:tcW w:w="1701" w:type="dxa"/>
+          </w:tcPr>
+          <w:p>
+            <w:pPr>
+              <w:pStyle w:val="ListParagraph"/>
+              <w:ind w:left="0"/>
+              <w:cnfStyle w:val="000000100000" w:firstRow="0" w:lastRow="0" w:firstColumn="0" w:lastColumn="0" w:oddVBand="0" w:evenVBand="0" w:oddHBand="1" w:evenHBand="0" w:firstRowFirstColumn="0" w:firstRowLastColumn="0" w:lastRowFirstColumn="0" w:lastRowLastColumn="0"/>
+              <w:rPr>
+                <w:rFonts w:ascii="Courier New" w:eastAsia="Times New Roman" w:hAnsi="Courier New" w:cs="Courier New"/>
+                <w:color w:val="080808"/>
+                <w:sz w:val="18"/>
+                <w:szCs w:val="18"/>
+              </w:rPr>
+            </w:pPr>
+            <w:r>
+              <w:rPr>
+                <w:rFonts w:ascii="Courier New" w:eastAsia="Times New Roman" w:hAnsi="Courier New" w:cs="Courier New"/>
+                <w:color w:val="000000"/>
+                <w:sz w:val="18"/>
+                <w:szCs w:val="18"/>
+              </w:rPr>
+              <w:t>Integer</w:t>
+            </w:r>
+            <w:r>
+              <w:rPr>
+                <w:rFonts w:ascii="Courier New" w:eastAsia="Times New Roman" w:hAnsi="Courier New" w:cs="Courier New"/>
+                <w:color w:val="080808"/>
+                <w:sz w:val="18"/>
+                <w:szCs w:val="18"/>
+              </w:rPr>
+              <w:t>.</w:t>
+            </w:r>
+          </w:p>
+          <w:p>
+            <w:pPr>
+              <w:pStyle w:val="ListParagraph"/>
+              <w:ind w:left="0"/>
+              <w:cnfStyle w:val="000000100000" w:firstRow="0" w:lastRow="0" w:firstColumn="0" w:lastColumn="0" w:oddVBand="0" w:evenVBand="0" w:oddHBand="1" w:evenHBand="0" w:firstRowFirstColumn="0" w:firstRowLastColumn="0" w:lastRowFirstColumn="0" w:lastRowLastColumn="0"/>
+              <w:rPr>
+                <w:sz w:val="18"/>
+                <w:szCs w:val="18"/>
+              </w:rPr>
+            </w:pPr>
+            <w:r>
+              <w:rPr>
+                <w:rFonts w:ascii="Courier New" w:eastAsia="Times New Roman" w:hAnsi="Courier New" w:cs="Courier New"/>
+                <w:i/>
+                <w:iCs/>
+                <w:color w:val="871094"/>
+                <w:sz w:val="18"/>
+                <w:szCs w:val="18"/>
+              </w:rPr>
+              <w:t>MAX_VALUE</w:t>
+            </w:r>
+          </w:p>
+        </w:tc>
+        <w:tc>
+          <w:tcPr>
+            <w:tcW w:w="1276" w:type="dxa"/>
+          </w:tcPr>
+          <w:p>
+            <w:pPr>
+              <w:pStyle w:val="ListParagraph"/>
+              <w:ind w:left="0"/>
+              <w:cnfStyle w:val="000000100000" w:firstRow="0" w:lastRow="0" w:firstColumn="0" w:lastColumn="0" w:oddVBand="0" w:evenVBand="0" w:oddHBand="1" w:evenHBand="0" w:firstRowFirstColumn="0" w:firstRowLastColumn="0" w:lastRowFirstColumn="0" w:lastRowLastColumn="0"/>
+            </w:pPr>
+            <w:r>
+              <w:t>9</w:t>
+            </w:r>
+          </w:p>
+        </w:tc>
+        <w:tc>
+          <w:tcPr>
+            <w:tcW w:w="1418" w:type="dxa"/>
+          </w:tcPr>
+          <w:p>
+            <w:pPr>
+              <w:pStyle w:val="ListParagraph"/>
+              <w:ind w:left="0"/>
+              <w:cnfStyle w:val="000000100000" w:firstRow="0" w:lastRow="0" w:firstColumn="0" w:lastColumn="0" w:oddVBand="0" w:evenVBand="0" w:oddHBand="1" w:evenHBand="0" w:firstRowFirstColumn="0" w:firstRowLastColumn="0" w:lastRowFirstColumn="0" w:lastRowLastColumn="0"/>
+            </w:pPr>
+            <w:r>
+              <w:t>9</w:t>
+            </w:r>
+          </w:p>
+        </w:tc>
+        <w:tc>
+          <w:tcPr>
+            <w:tcW w:w="1563" w:type="dxa"/>
+          </w:tcPr>
+          <w:p>
+            <w:pPr>
+              <w:pStyle w:val="ListParagraph"/>
+              <w:ind w:left="0"/>
+              <w:cnfStyle w:val="000000100000" w:firstRow="0" w:lastRow="0" w:firstColumn="0" w:lastColumn="0" w:oddVBand="0" w:evenVBand="0" w:oddHBand="1" w:evenHBand="0" w:firstRowFirstColumn="0" w:firstRowLastColumn="0" w:lastRowFirstColumn="0" w:lastRowLastColumn="0"/>
+            </w:pPr>
+            <w:r>
+              <w:t>2</w:t>
+            </w:r>
+          </w:p>
+        </w:tc>
+      </w:tr>
+      <w:tr>
+        <w:tc>
+          <w:tcPr>
+            <w:cnfStyle w:val="001000000000" w:firstRow="0" w:lastRow="0" w:firstColumn="1" w:lastColumn="0" w:oddVBand="0" w:evenVBand="0" w:oddHBand="0" w:evenHBand="0" w:firstRowFirstColumn="0" w:firstRowLastColumn="0" w:lastRowFirstColumn="0" w:lastRowLastColumn="0"/>
+            <w:tcW w:w="1134" w:type="dxa"/>
+          </w:tcPr>
+          <w:p>
+            <w:pPr>
+              <w:pStyle w:val="ListParagraph"/>
+              <w:ind w:left="0"/>
+              <w:rPr>
+                <w:b w:val="0"/>
+              </w:rPr>
+            </w:pPr>
+            <w:r>
+              <w:rPr>
+                <w:b w:val="0"/>
+              </w:rPr>
+              <w:t>2</w:t>
+            </w:r>
+          </w:p>
+        </w:tc>
+        <w:tc>
+          <w:tcPr>
+            <w:tcW w:w="993" w:type="dxa"/>
+          </w:tcPr>
+          <w:p>
+            <w:pPr>
+              <w:pStyle w:val="ListParagraph"/>
+              <w:ind w:left="0"/>
+              <w:cnfStyle w:val="000000000000" w:firstRow="0" w:lastRow="0" w:firstColumn="0" w:lastColumn="0" w:oddVBand="0" w:evenVBand="0" w:oddHBand="0" w:evenHBand="0" w:firstRowFirstColumn="0" w:firstRowLastColumn="0" w:lastRowFirstColumn="0" w:lastRowLastColumn="0"/>
+            </w:pPr>
+            <w:r>
+              <w:t>1</w:t>
+            </w:r>
+          </w:p>
+        </w:tc>
+        <w:tc>
+          <w:tcPr>
+            <w:tcW w:w="1275" w:type="dxa"/>
+          </w:tcPr>
+          <w:p>
+            <w:pPr>
+              <w:shd w:val="clear" w:color="auto" w:fill="FFFFFF"/>
+              <w:tabs>
+                <w:tab w:val="left" w:pos="916"/>
+                <w:tab w:val="left" w:pos="1832"/>
+                <w:tab w:val="left" w:pos="2748"/>
+                <w:tab w:val="left" w:pos="3664"/>
+                <w:tab w:val="left" w:pos="4580"/>
+                <w:tab w:val="left" w:pos="5496"/>
+                <w:tab w:val="left" w:pos="6412"/>
+                <w:tab w:val="left" w:pos="7328"/>
+                <w:tab w:val="left" w:pos="8244"/>
+                <w:tab w:val="left" w:pos="9160"/>
+                <w:tab w:val="left" w:pos="10076"/>
+                <w:tab w:val="left" w:pos="10992"/>
+                <w:tab w:val="left" w:pos="11908"/>
+                <w:tab w:val="left" w:pos="12824"/>
+                <w:tab w:val="left" w:pos="13740"/>
+                <w:tab w:val="left" w:pos="14656"/>
+              </w:tabs>
+              <w:cnfStyle w:val="000000000000" w:firstRow="0" w:lastRow="0" w:firstColumn="0" w:lastColumn="0" w:oddVBand="0" w:evenVBand="0" w:oddHBand="0" w:evenHBand="0" w:firstRowFirstColumn="0" w:firstRowLastColumn="0" w:lastRowFirstColumn="0" w:lastRowLastColumn="0"/>
+              <w:rPr>
+                <w:rFonts w:ascii="Courier New" w:eastAsia="Times New Roman" w:hAnsi="Courier New" w:cs="Courier New"/>
+                <w:color w:val="080808"/>
+                <w:sz w:val="18"/>
+                <w:szCs w:val="18"/>
+              </w:rPr>
+            </w:pPr>
+            <w:r>
+              <w:rPr>
+                <w:rFonts w:ascii="Courier New" w:eastAsia="Times New Roman" w:hAnsi="Courier New" w:cs="Courier New"/>
+                <w:color w:val="000000"/>
+                <w:sz w:val="18"/>
+                <w:szCs w:val="18"/>
+              </w:rPr>
+              <w:t>Integer</w:t>
+            </w:r>
+            <w:r>
+              <w:rPr>
+                <w:rFonts w:ascii="Courier New" w:eastAsia="Times New Roman" w:hAnsi="Courier New" w:cs="Courier New"/>
+                <w:color w:val="080808"/>
+                <w:sz w:val="18"/>
+                <w:szCs w:val="18"/>
+              </w:rPr>
+              <w:t>.</w:t>
+            </w:r>
+          </w:p>
+          <w:p>
+            <w:pPr>
+              <w:shd w:val="clear" w:color="auto" w:fill="FFFFFF"/>
+              <w:tabs>
+                <w:tab w:val="left" w:pos="916"/>
+                <w:tab w:val="left" w:pos="1832"/>
+                <w:tab w:val="left" w:pos="2748"/>
+                <w:tab w:val="left" w:pos="3664"/>
+                <w:tab w:val="left" w:pos="4580"/>
+                <w:tab w:val="left" w:pos="5496"/>
+                <w:tab w:val="left" w:pos="6412"/>
+                <w:tab w:val="left" w:pos="7328"/>
+                <w:tab w:val="left" w:pos="8244"/>
+                <w:tab w:val="left" w:pos="9160"/>
+                <w:tab w:val="left" w:pos="10076"/>
+                <w:tab w:val="left" w:pos="10992"/>
+                <w:tab w:val="left" w:pos="11908"/>
+                <w:tab w:val="left" w:pos="12824"/>
+                <w:tab w:val="left" w:pos="13740"/>
+                <w:tab w:val="left" w:pos="14656"/>
+              </w:tabs>
+              <w:cnfStyle w:val="000000000000" w:firstRow="0" w:lastRow="0" w:firstColumn="0" w:lastColumn="0" w:oddVBand="0" w:evenVBand="0" w:oddHBand="0" w:evenHBand="0" w:firstRowFirstColumn="0" w:firstRowLastColumn="0" w:lastRowFirstColumn="0" w:lastRowLastColumn="0"/>
+              <w:rPr>
+                <w:rFonts w:ascii="Courier New" w:eastAsia="Times New Roman" w:hAnsi="Courier New" w:cs="Courier New"/>
+                <w:color w:val="080808"/>
+                <w:sz w:val="18"/>
+                <w:szCs w:val="18"/>
+              </w:rPr>
+            </w:pPr>
+            <w:r>
+              <w:rPr>
+                <w:rFonts w:ascii="Courier New" w:eastAsia="Times New Roman" w:hAnsi="Courier New" w:cs="Courier New"/>
+                <w:i/>
+                <w:iCs/>
+                <w:color w:val="871094"/>
+                <w:sz w:val="18"/>
+                <w:szCs w:val="18"/>
+              </w:rPr>
+              <w:t>MAX_VALUE</w:t>
+            </w:r>
+          </w:p>
+        </w:tc>
+        <w:tc>
+          <w:tcPr>
+            <w:tcW w:w="1701" w:type="dxa"/>
+          </w:tcPr>
+          <w:p>
+            <w:pPr>
+              <w:pStyle w:val="ListParagraph"/>
+              <w:ind w:left="0"/>
+              <w:cnfStyle w:val="000000000000" w:firstRow="0" w:lastRow="0" w:firstColumn="0" w:lastColumn="0" w:oddVBand="0" w:evenVBand="0" w:oddHBand="0" w:evenHBand="0" w:firstRowFirstColumn="0" w:firstRowLastColumn="0" w:lastRowFirstColumn="0" w:lastRowLastColumn="0"/>
+              <w:rPr>
+                <w:rFonts w:ascii="Courier New" w:eastAsia="Times New Roman" w:hAnsi="Courier New" w:cs="Courier New"/>
+                <w:color w:val="080808"/>
+                <w:sz w:val="18"/>
+                <w:szCs w:val="18"/>
+              </w:rPr>
+            </w:pPr>
+            <w:r>
+              <w:rPr>
+                <w:rFonts w:ascii="Courier New" w:eastAsia="Times New Roman" w:hAnsi="Courier New" w:cs="Courier New"/>
+                <w:color w:val="000000"/>
+                <w:sz w:val="18"/>
+                <w:szCs w:val="18"/>
+              </w:rPr>
+              <w:t>Integer</w:t>
+            </w:r>
+            <w:r>
+              <w:rPr>
+                <w:rFonts w:ascii="Courier New" w:eastAsia="Times New Roman" w:hAnsi="Courier New" w:cs="Courier New"/>
+                <w:color w:val="080808"/>
+                <w:sz w:val="18"/>
+                <w:szCs w:val="18"/>
+              </w:rPr>
+              <w:t>.</w:t>
+            </w:r>
+          </w:p>
+          <w:p>
+            <w:pPr>
+              <w:pStyle w:val="ListParagraph"/>
+              <w:ind w:left="0"/>
+              <w:cnfStyle w:val="000000000000" w:firstRow="0" w:lastRow="0" w:firstColumn="0" w:lastColumn="0" w:oddVBand="0" w:evenVBand="0" w:oddHBand="0" w:evenHBand="0" w:firstRowFirstColumn="0" w:firstRowLastColumn="0" w:lastRowFirstColumn="0" w:lastRowLastColumn="0"/>
+              <w:rPr>
+                <w:sz w:val="18"/>
+                <w:szCs w:val="18"/>
+              </w:rPr>
+            </w:pPr>
+            <w:r>
+              <w:rPr>
+                <w:rFonts w:ascii="Courier New" w:eastAsia="Times New Roman" w:hAnsi="Courier New" w:cs="Courier New"/>
+                <w:i/>
+                <w:iCs/>
+                <w:color w:val="871094"/>
+                <w:sz w:val="18"/>
+                <w:szCs w:val="18"/>
+              </w:rPr>
+              <w:t>MAX_VALUE</w:t>
+            </w:r>
+          </w:p>
+        </w:tc>
+        <w:tc>
+          <w:tcPr>
+            <w:tcW w:w="1276" w:type="dxa"/>
+          </w:tcPr>
+          <w:p>
+            <w:pPr>
+              <w:pStyle w:val="ListParagraph"/>
+              <w:ind w:left="0"/>
+              <w:cnfStyle w:val="000000000000" w:firstRow="0" w:lastRow="0" w:firstColumn="0" w:lastColumn="0" w:oddVBand="0" w:evenVBand="0" w:oddHBand="0" w:evenHBand="0" w:firstRowFirstColumn="0" w:firstRowLastColumn="0" w:lastRowFirstColumn="0" w:lastRowLastColumn="0"/>
+            </w:pPr>
+            <w:r>
+              <w:t>1</w:t>
+            </w:r>
+          </w:p>
+        </w:tc>
+        <w:tc>
+          <w:tcPr>
+            <w:tcW w:w="1418" w:type="dxa"/>
+          </w:tcPr>
+          <w:p>
+            <w:pPr>
+              <w:pStyle w:val="ListParagraph"/>
+              <w:ind w:left="0"/>
+              <w:cnfStyle w:val="000000000000" w:firstRow="0" w:lastRow="0" w:firstColumn="0" w:lastColumn="0" w:oddVBand="0" w:evenVBand="0" w:oddHBand="0" w:evenHBand="0" w:firstRowFirstColumn="0" w:firstRowLastColumn="0" w:lastRowFirstColumn="0" w:lastRowLastColumn="0"/>
+            </w:pPr>
+            <w:r>
+              <w:t>-</w:t>
+            </w:r>
+          </w:p>
+        </w:tc>
+        <w:tc>
+          <w:tcPr>
+            <w:tcW w:w="1563" w:type="dxa"/>
+          </w:tcPr>
+          <w:p>
+            <w:pPr>
+              <w:pStyle w:val="ListParagraph"/>
+              <w:ind w:left="0"/>
+              <w:cnfStyle w:val="000000000000" w:firstRow="0" w:lastRow="0" w:firstColumn="0" w:lastColumn="0" w:oddVBand="0" w:evenVBand="0" w:oddHBand="0" w:evenHBand="0" w:firstRowFirstColumn="0" w:firstRowLastColumn="0" w:lastRowFirstColumn="0" w:lastRowLastColumn="0"/>
+            </w:pPr>
+            <w:r>
+              <w:t>-</w:t>
+            </w:r>
+          </w:p>
+        </w:tc>
+      </w:tr>
+      <w:tr>
+        <w:trPr>
+          <w:cnfStyle w:val="000000100000" w:firstRow="0" w:lastRow="0" w:firstColumn="0" w:lastColumn="0" w:oddVBand="0" w:evenVBand="0" w:oddHBand="1" w:evenHBand="0" w:firstRowFirstColumn="0" w:firstRowLastColumn="0" w:lastRowFirstColumn="0" w:lastRowLastColumn="0"/>
+        </w:trPr>
+        <w:tc>
+          <w:tcPr>
+            <w:cnfStyle w:val="001000000000" w:firstRow="0" w:lastRow="0" w:firstColumn="1" w:lastColumn="0" w:oddVBand="0" w:evenVBand="0" w:oddHBand="0" w:evenHBand="0" w:firstRowFirstColumn="0" w:firstRowLastColumn="0" w:lastRowFirstColumn="0" w:lastRowLastColumn="0"/>
+            <w:tcW w:w="1134" w:type="dxa"/>
+          </w:tcPr>
+          <w:p>
+            <w:pPr>
+              <w:pStyle w:val="ListParagraph"/>
+              <w:ind w:left="0"/>
+              <w:rPr>
+                <w:b w:val="0"/>
+              </w:rPr>
+            </w:pPr>
+            <w:r>
+              <w:rPr>
+                <w:b w:val="0"/>
+              </w:rPr>
+              <w:t>3</w:t>
+            </w:r>
+          </w:p>
+        </w:tc>
+        <w:tc>
+          <w:tcPr>
+            <w:tcW w:w="993" w:type="dxa"/>
+          </w:tcPr>
+          <w:p>
+            <w:pPr>
+              <w:pStyle w:val="ListParagraph"/>
+              <w:ind w:left="0"/>
+              <w:cnfStyle w:val="000000100000" w:firstRow="0" w:lastRow="0" w:firstColumn="0" w:lastColumn="0" w:oddVBand="0" w:evenVBand="0" w:oddHBand="1" w:evenHBand="0" w:firstRowFirstColumn="0" w:firstRowLastColumn="0" w:lastRowFirstColumn="0" w:lastRowLastColumn="0"/>
+            </w:pPr>
+            <w:r>
+              <w:t>6</w:t>
+            </w:r>
+          </w:p>
+        </w:tc>
+        <w:tc>
+          <w:tcPr>
+            <w:tcW w:w="1275" w:type="dxa"/>
+          </w:tcPr>
+          <w:p>
+            <w:pPr>
+              <w:pStyle w:val="ListParagraph"/>
+              <w:ind w:left="0"/>
+              <w:cnfStyle w:val="000000100000" w:firstRow="0" w:lastRow="0" w:firstColumn="0" w:lastColumn="0" w:oddVBand="0" w:evenVBand="0" w:oddHBand="1" w:evenHBand="0" w:firstRowFirstColumn="0" w:firstRowLastColumn="0" w:lastRowFirstColumn="0" w:lastRowLastColumn="0"/>
+              <w:rPr>
+                <w:rFonts w:ascii="Courier New" w:eastAsia="Times New Roman" w:hAnsi="Courier New" w:cs="Courier New"/>
+                <w:color w:val="080808"/>
+                <w:sz w:val="18"/>
+                <w:szCs w:val="18"/>
+              </w:rPr>
+            </w:pPr>
+            <w:r>
+              <w:rPr>
+                <w:rFonts w:ascii="Courier New" w:eastAsia="Times New Roman" w:hAnsi="Courier New" w:cs="Courier New"/>
+                <w:color w:val="000000"/>
+                <w:sz w:val="18"/>
+                <w:szCs w:val="18"/>
+              </w:rPr>
+              <w:t>Integer</w:t>
+            </w:r>
+            <w:r>
+              <w:rPr>
+                <w:rFonts w:ascii="Courier New" w:eastAsia="Times New Roman" w:hAnsi="Courier New" w:cs="Courier New"/>
+                <w:color w:val="080808"/>
+                <w:sz w:val="18"/>
+                <w:szCs w:val="18"/>
+              </w:rPr>
+              <w:t>.</w:t>
+            </w:r>
+          </w:p>
+          <w:p>
+            <w:pPr>
+              <w:pStyle w:val="ListParagraph"/>
+              <w:ind w:left="0"/>
+              <w:cnfStyle w:val="000000100000" w:firstRow="0" w:lastRow="0" w:firstColumn="0" w:lastColumn="0" w:oddVBand="0" w:evenVBand="0" w:oddHBand="1" w:evenHBand="0" w:firstRowFirstColumn="0" w:firstRowLastColumn="0" w:lastRowFirstColumn="0" w:lastRowLastColumn="0"/>
+              <w:rPr>
+                <w:sz w:val="18"/>
+                <w:szCs w:val="18"/>
+              </w:rPr>
+            </w:pPr>
+            <w:r>
+              <w:rPr>
+                <w:rFonts w:ascii="Courier New" w:eastAsia="Times New Roman" w:hAnsi="Courier New" w:cs="Courier New"/>
+                <w:i/>
+                <w:iCs/>
+                <w:color w:val="871094"/>
+                <w:sz w:val="18"/>
+                <w:szCs w:val="18"/>
+              </w:rPr>
+              <w:t>MAX_VALUE</w:t>
+            </w:r>
+          </w:p>
+        </w:tc>
+        <w:tc>
+          <w:tcPr>
+            <w:tcW w:w="1701" w:type="dxa"/>
+          </w:tcPr>
+          <w:p>
+            <w:pPr>
+              <w:pStyle w:val="ListParagraph"/>
+              <w:ind w:left="0"/>
+              <w:cnfStyle w:val="000000100000" w:firstRow="0" w:lastRow="0" w:firstColumn="0" w:lastColumn="0" w:oddVBand="0" w:evenVBand="0" w:oddHBand="1" w:evenHBand="0" w:firstRowFirstColumn="0" w:firstRowLastColumn="0" w:lastRowFirstColumn="0" w:lastRowLastColumn="0"/>
+              <w:rPr>
+                <w:rFonts w:ascii="Courier New" w:eastAsia="Times New Roman" w:hAnsi="Courier New" w:cs="Courier New"/>
+                <w:color w:val="080808"/>
+                <w:sz w:val="18"/>
+                <w:szCs w:val="18"/>
+              </w:rPr>
+            </w:pPr>
+            <w:r>
+              <w:rPr>
+                <w:rFonts w:ascii="Courier New" w:eastAsia="Times New Roman" w:hAnsi="Courier New" w:cs="Courier New"/>
+                <w:color w:val="000000"/>
+                <w:sz w:val="18"/>
+                <w:szCs w:val="18"/>
+              </w:rPr>
+              <w:t>Integer</w:t>
+            </w:r>
+            <w:r>
+              <w:rPr>
+                <w:rFonts w:ascii="Courier New" w:eastAsia="Times New Roman" w:hAnsi="Courier New" w:cs="Courier New"/>
+                <w:color w:val="080808"/>
+                <w:sz w:val="18"/>
+                <w:szCs w:val="18"/>
+              </w:rPr>
+              <w:t>.</w:t>
+            </w:r>
+          </w:p>
+          <w:p>
+            <w:pPr>
+              <w:pStyle w:val="ListParagraph"/>
+              <w:ind w:left="0"/>
+              <w:cnfStyle w:val="000000100000" w:firstRow="0" w:lastRow="0" w:firstColumn="0" w:lastColumn="0" w:oddVBand="0" w:evenVBand="0" w:oddHBand="1" w:evenHBand="0" w:firstRowFirstColumn="0" w:firstRowLastColumn="0" w:lastRowFirstColumn="0" w:lastRowLastColumn="0"/>
+              <w:rPr>
+                <w:sz w:val="18"/>
+                <w:szCs w:val="18"/>
+              </w:rPr>
+            </w:pPr>
+            <w:r>
+              <w:rPr>
+                <w:rFonts w:ascii="Courier New" w:eastAsia="Times New Roman" w:hAnsi="Courier New" w:cs="Courier New"/>
+                <w:i/>
+                <w:iCs/>
+                <w:color w:val="871094"/>
+                <w:sz w:val="18"/>
+                <w:szCs w:val="18"/>
+              </w:rPr>
+              <w:t>MAX_VALUE</w:t>
+            </w:r>
+          </w:p>
+        </w:tc>
+        <w:tc>
+          <w:tcPr>
+            <w:tcW w:w="1276" w:type="dxa"/>
+          </w:tcPr>
+          <w:p>
+            <w:pPr>
+              <w:pStyle w:val="ListParagraph"/>
+              <w:ind w:left="0"/>
+              <w:cnfStyle w:val="000000100000" w:firstRow="0" w:lastRow="0" w:firstColumn="0" w:lastColumn="0" w:oddVBand="0" w:evenVBand="0" w:oddHBand="1" w:evenHBand="0" w:firstRowFirstColumn="0" w:firstRowLastColumn="0" w:lastRowFirstColumn="0" w:lastRowLastColumn="0"/>
+            </w:pPr>
+            <w:r>
+              <w:t>6</w:t>
+            </w:r>
+          </w:p>
+        </w:tc>
+        <w:tc>
+          <w:tcPr>
+            <w:tcW w:w="1418" w:type="dxa"/>
+          </w:tcPr>
+          <w:p>
+            <w:pPr>
+              <w:pStyle w:val="ListParagraph"/>
+              <w:ind w:left="0"/>
+              <w:cnfStyle w:val="000000100000" w:firstRow="0" w:lastRow="0" w:firstColumn="0" w:lastColumn="0" w:oddVBand="0" w:evenVBand="0" w:oddHBand="1" w:evenHBand="0" w:firstRowFirstColumn="0" w:firstRowLastColumn="0" w:lastRowFirstColumn="0" w:lastRowLastColumn="0"/>
+            </w:pPr>
+            <w:r>
+              <w:t>-</w:t>
+            </w:r>
+          </w:p>
+        </w:tc>
+        <w:tc>
+          <w:tcPr>
+            <w:tcW w:w="1563" w:type="dxa"/>
+          </w:tcPr>
+          <w:p>
+            <w:pPr>
+              <w:pStyle w:val="ListParagraph"/>
+              <w:ind w:left="0"/>
+              <w:cnfStyle w:val="000000100000" w:firstRow="0" w:lastRow="0" w:firstColumn="0" w:lastColumn="0" w:oddVBand="0" w:evenVBand="0" w:oddHBand="1" w:evenHBand="0" w:firstRowFirstColumn="0" w:firstRowLastColumn="0" w:lastRowFirstColumn="0" w:lastRowLastColumn="0"/>
+            </w:pPr>
+            <w:r>
+              <w:t>-</w:t>
+            </w:r>
+          </w:p>
+        </w:tc>
+      </w:tr>
+      <w:tr>
+        <w:tc>
+          <w:tcPr>
+            <w:cnfStyle w:val="001000000000" w:firstRow="0" w:lastRow="0" w:firstColumn="1" w:lastColumn="0" w:oddVBand="0" w:evenVBand="0" w:oddHBand="0" w:evenHBand="0" w:firstRowFirstColumn="0" w:firstRowLastColumn="0" w:lastRowFirstColumn="0" w:lastRowLastColumn="0"/>
+            <w:tcW w:w="1134" w:type="dxa"/>
+          </w:tcPr>
+          <w:p>
+            <w:pPr>
+              <w:pStyle w:val="ListParagraph"/>
+              <w:ind w:left="0"/>
+              <w:rPr>
+                <w:b w:val="0"/>
+              </w:rPr>
+            </w:pPr>
+            <w:r>
+              <w:rPr>
+                <w:b w:val="0"/>
+              </w:rPr>
+              <w:t>4</w:t>
+            </w:r>
+          </w:p>
+        </w:tc>
+        <w:tc>
+          <w:tcPr>
+            <w:tcW w:w="993" w:type="dxa"/>
+          </w:tcPr>
+          <w:p>
+            <w:pPr>
+              <w:pStyle w:val="ListParagraph"/>
+              <w:ind w:left="0"/>
+              <w:cnfStyle w:val="000000000000" w:firstRow="0" w:lastRow="0" w:firstColumn="0" w:lastColumn="0" w:oddVBand="0" w:evenVBand="0" w:oddHBand="0" w:evenHBand="0" w:firstRowFirstColumn="0" w:firstRowLastColumn="0" w:lastRowFirstColumn="0" w:lastRowLastColumn="0"/>
+            </w:pPr>
+            <w:r>
+              <w:t>8</w:t>
+            </w:r>
+          </w:p>
+        </w:tc>
+        <w:tc>
+          <w:tcPr>
+            <w:tcW w:w="1275" w:type="dxa"/>
+          </w:tcPr>
+          <w:p>
+            <w:pPr>
+              <w:pStyle w:val="ListParagraph"/>
+              <w:ind w:left="0"/>
+              <w:cnfStyle w:val="000000000000" w:firstRow="0" w:lastRow="0" w:firstColumn="0" w:lastColumn="0" w:oddVBand="0" w:evenVBand="0" w:oddHBand="0" w:evenHBand="0" w:firstRowFirstColumn="0" w:firstRowLastColumn="0" w:lastRowFirstColumn="0" w:lastRowLastColumn="0"/>
+              <w:rPr>
+                <w:rFonts w:ascii="Courier New" w:eastAsia="Times New Roman" w:hAnsi="Courier New" w:cs="Courier New"/>
+                <w:color w:val="080808"/>
+                <w:sz w:val="18"/>
+                <w:szCs w:val="18"/>
+              </w:rPr>
+            </w:pPr>
+            <w:r>
+              <w:rPr>
+                <w:rFonts w:ascii="Courier New" w:eastAsia="Times New Roman" w:hAnsi="Courier New" w:cs="Courier New"/>
+                <w:color w:val="000000"/>
+                <w:sz w:val="18"/>
+                <w:szCs w:val="18"/>
+              </w:rPr>
+              <w:t>Integer</w:t>
+            </w:r>
+            <w:r>
+              <w:rPr>
+                <w:rFonts w:ascii="Courier New" w:eastAsia="Times New Roman" w:hAnsi="Courier New" w:cs="Courier New"/>
+                <w:color w:val="080808"/>
+                <w:sz w:val="18"/>
+                <w:szCs w:val="18"/>
+              </w:rPr>
+              <w:t>.</w:t>
+            </w:r>
+          </w:p>
+          <w:p>
+            <w:pPr>
+              <w:pStyle w:val="ListParagraph"/>
+              <w:ind w:left="0"/>
+              <w:cnfStyle w:val="000000000000" w:firstRow="0" w:lastRow="0" w:firstColumn="0" w:lastColumn="0" w:oddVBand="0" w:evenVBand="0" w:oddHBand="0" w:evenHBand="0" w:firstRowFirstColumn="0" w:firstRowLastColumn="0" w:lastRowFirstColumn="0" w:lastRowLastColumn="0"/>
+              <w:rPr>
+                <w:sz w:val="18"/>
+                <w:szCs w:val="18"/>
+              </w:rPr>
+            </w:pPr>
+            <w:r>
+              <w:rPr>
+                <w:rFonts w:ascii="Courier New" w:eastAsia="Times New Roman" w:hAnsi="Courier New" w:cs="Courier New"/>
+                <w:i/>
+                <w:iCs/>
+                <w:color w:val="871094"/>
+                <w:sz w:val="18"/>
+                <w:szCs w:val="18"/>
+              </w:rPr>
+              <w:t>MAX_VALUE</w:t>
+            </w:r>
+          </w:p>
+        </w:tc>
+        <w:tc>
+          <w:tcPr>
+            <w:tcW w:w="1701" w:type="dxa"/>
+          </w:tcPr>
+          <w:p>
+            <w:pPr>
+              <w:pStyle w:val="ListParagraph"/>
+              <w:ind w:left="0"/>
+              <w:cnfStyle w:val="000000000000" w:firstRow="0" w:lastRow="0" w:firstColumn="0" w:lastColumn="0" w:oddVBand="0" w:evenVBand="0" w:oddHBand="0" w:evenHBand="0" w:firstRowFirstColumn="0" w:firstRowLastColumn="0" w:lastRowFirstColumn="0" w:lastRowLastColumn="0"/>
+              <w:rPr>
+                <w:rFonts w:ascii="Courier New" w:eastAsia="Times New Roman" w:hAnsi="Courier New" w:cs="Courier New"/>
+                <w:color w:val="080808"/>
+                <w:sz w:val="18"/>
+                <w:szCs w:val="18"/>
+              </w:rPr>
+            </w:pPr>
+            <w:r>
+              <w:rPr>
+                <w:rFonts w:ascii="Courier New" w:eastAsia="Times New Roman" w:hAnsi="Courier New" w:cs="Courier New"/>
+                <w:color w:val="000000"/>
+                <w:sz w:val="18"/>
+                <w:szCs w:val="18"/>
+              </w:rPr>
+              <w:t>Integer</w:t>
+            </w:r>
+            <w:r>
+              <w:rPr>
+                <w:rFonts w:ascii="Courier New" w:eastAsia="Times New Roman" w:hAnsi="Courier New" w:cs="Courier New"/>
+                <w:color w:val="080808"/>
+                <w:sz w:val="18"/>
+                <w:szCs w:val="18"/>
+              </w:rPr>
+              <w:t>.</w:t>
+            </w:r>
+          </w:p>
+          <w:p>
+            <w:pPr>
+              <w:pStyle w:val="ListParagraph"/>
+              <w:ind w:left="0"/>
+              <w:cnfStyle w:val="000000000000" w:firstRow="0" w:lastRow="0" w:firstColumn="0" w:lastColumn="0" w:oddVBand="0" w:evenVBand="0" w:oddHBand="0" w:evenHBand="0" w:firstRowFirstColumn="0" w:firstRowLastColumn="0" w:lastRowFirstColumn="0" w:lastRowLastColumn="0"/>
+              <w:rPr>
+                <w:sz w:val="18"/>
+                <w:szCs w:val="18"/>
+              </w:rPr>
+            </w:pPr>
+            <w:r>
+              <w:rPr>
+                <w:rFonts w:ascii="Courier New" w:eastAsia="Times New Roman" w:hAnsi="Courier New" w:cs="Courier New"/>
+                <w:i/>
+                <w:iCs/>
+                <w:color w:val="871094"/>
+                <w:sz w:val="18"/>
+                <w:szCs w:val="18"/>
+              </w:rPr>
+              <w:t>MAX_VALUE</w:t>
+            </w:r>
+          </w:p>
+        </w:tc>
+        <w:tc>
+          <w:tcPr>
+            <w:tcW w:w="1276" w:type="dxa"/>
+          </w:tcPr>
+          <w:p>
+            <w:pPr>
+              <w:pStyle w:val="ListParagraph"/>
+              <w:ind w:left="0"/>
+              <w:cnfStyle w:val="000000000000" w:firstRow="0" w:lastRow="0" w:firstColumn="0" w:lastColumn="0" w:oddVBand="0" w:evenVBand="0" w:oddHBand="0" w:evenHBand="0" w:firstRowFirstColumn="0" w:firstRowLastColumn="0" w:lastRowFirstColumn="0" w:lastRowLastColumn="0"/>
+            </w:pPr>
+            <w:r>
+              <w:t>8</w:t>
+            </w:r>
+          </w:p>
+        </w:tc>
+        <w:tc>
+          <w:tcPr>
+            <w:tcW w:w="1418" w:type="dxa"/>
+          </w:tcPr>
+          <w:p>
+            <w:pPr>
+              <w:pStyle w:val="ListParagraph"/>
+              <w:ind w:left="0"/>
+              <w:cnfStyle w:val="000000000000" w:firstRow="0" w:lastRow="0" w:firstColumn="0" w:lastColumn="0" w:oddVBand="0" w:evenVBand="0" w:oddHBand="0" w:evenHBand="0" w:firstRowFirstColumn="0" w:firstRowLastColumn="0" w:lastRowFirstColumn="0" w:lastRowLastColumn="0"/>
+            </w:pPr>
+            <w:r>
+              <w:t>-</w:t>
+            </w:r>
+          </w:p>
+        </w:tc>
+        <w:tc>
+          <w:tcPr>
+            <w:tcW w:w="1563" w:type="dxa"/>
+          </w:tcPr>
+          <w:p>
+            <w:pPr>
+              <w:pStyle w:val="ListParagraph"/>
+              <w:ind w:left="0"/>
+              <w:cnfStyle w:val="000000000000" w:firstRow="0" w:lastRow="0" w:firstColumn="0" w:lastColumn="0" w:oddVBand="0" w:evenVBand="0" w:oddHBand="0" w:evenHBand="0" w:firstRowFirstColumn="0" w:firstRowLastColumn="0" w:lastRowFirstColumn="0" w:lastRowLastColumn="0"/>
+            </w:pPr>
+            <w:r>
+              <w:t>-</w:t>
+            </w:r>
+          </w:p>
+        </w:tc>
+      </w:tr>
+    </w:tbl>
+    <w:p/>
+    <w:p>
+      <w:pPr>
+        <w:pStyle w:val="ListParagraph"/>
+        <w:numPr>
+          <w:ilvl w:val="0"/>
+          <w:numId w:val="8"/>
+        </w:numPr>
+      </w:pPr>
+      <w:r>
+        <w:t>Second superstep:</w:t>
       </w:r>
     </w:p>
     <w:p>
@@ -608,13 +1686,13 @@
         <w:tblLook w:val="04A0" w:firstRow="1" w:lastRow="0" w:firstColumn="1" w:lastColumn="0" w:noHBand="0" w:noVBand="1"/>
       </w:tblPr>
       <w:tblGrid>
-        <w:gridCol w:w="888"/>
-        <w:gridCol w:w="814"/>
-        <w:gridCol w:w="2048"/>
-        <w:gridCol w:w="2048"/>
-        <w:gridCol w:w="1098"/>
-        <w:gridCol w:w="1187"/>
-        <w:gridCol w:w="1277"/>
+        <w:gridCol w:w="1115"/>
+        <w:gridCol w:w="1069"/>
+        <w:gridCol w:w="1330"/>
+        <w:gridCol w:w="1643"/>
+        <w:gridCol w:w="1332"/>
+        <w:gridCol w:w="1377"/>
+        <w:gridCol w:w="1494"/>
       </w:tblGrid>
       <w:tr>
         <w:trPr>
@@ -623,7 +1701,7 @@
         <w:tc>
           <w:tcPr>
             <w:cnfStyle w:val="001000000000" w:firstRow="0" w:lastRow="0" w:firstColumn="1" w:lastColumn="0" w:oddVBand="0" w:evenVBand="0" w:oddHBand="0" w:evenHBand="0" w:firstRowFirstColumn="0" w:firstRowLastColumn="0" w:lastRowFirstColumn="0" w:lastRowLastColumn="0"/>
-            <w:tcW w:w="1209" w:type="dxa"/>
+            <w:tcW w:w="1173" w:type="dxa"/>
           </w:tcPr>
           <w:p>
             <w:pPr>
@@ -638,7 +1716,7 @@
         </w:tc>
         <w:tc>
           <w:tcPr>
-            <w:tcW w:w="1188" w:type="dxa"/>
+            <w:tcW w:w="1145" w:type="dxa"/>
           </w:tcPr>
           <w:p>
             <w:pPr>
@@ -654,7 +1732,7 @@
         </w:tc>
         <w:tc>
           <w:tcPr>
-            <w:tcW w:w="2048" w:type="dxa"/>
+            <w:tcW w:w="1368" w:type="dxa"/>
           </w:tcPr>
           <w:p>
             <w:pPr>
@@ -670,7 +1748,7 @@
         </w:tc>
         <w:tc>
           <w:tcPr>
-            <w:tcW w:w="1327" w:type="dxa"/>
+            <w:tcW w:w="1701" w:type="dxa"/>
           </w:tcPr>
           <w:p>
             <w:pPr>
@@ -680,16 +1758,13 @@
               <w:cnfStyle w:val="100000000000" w:firstRow="1" w:lastRow="0" w:firstColumn="0" w:lastColumn="0" w:oddVBand="0" w:evenVBand="0" w:oddHBand="0" w:evenHBand="0" w:firstRowFirstColumn="0" w:firstRowLastColumn="0" w:lastRowFirstColumn="0" w:lastRowLastColumn="0"/>
             </w:pPr>
             <w:r>
-              <w:t>Result of calculations</w:t>
-            </w:r>
-            <w:r>
-              <w:t xml:space="preserve"> (merge)</w:t>
-            </w:r>
-          </w:p>
-        </w:tc>
-        <w:tc>
-          <w:tcPr>
-            <w:tcW w:w="1269" w:type="dxa"/>
+              <w:t>Result of calculations (merge)</w:t>
+            </w:r>
+          </w:p>
+        </w:tc>
+        <w:tc>
+          <w:tcPr>
+            <w:tcW w:w="1461" w:type="dxa"/>
           </w:tcPr>
           <w:p>
             <w:pPr>
@@ -697,22 +1772,18 @@
               <w:ind w:left="0"/>
               <w:jc w:val="center"/>
               <w:cnfStyle w:val="100000000000" w:firstRow="1" w:lastRow="0" w:firstColumn="0" w:lastColumn="0" w:oddVBand="0" w:evenVBand="0" w:oddHBand="0" w:evenHBand="0" w:firstRowFirstColumn="0" w:firstRowLastColumn="0" w:lastRowFirstColumn="0" w:lastRowLastColumn="0"/>
-              <w:rPr>
-                <w:b w:val="0"/>
-                <w:bCs w:val="0"/>
-              </w:rPr>
-            </w:pPr>
-            <w:r>
-              <w:t>Resulting state</w:t>
-            </w:r>
-            <w:r>
-              <w:t xml:space="preserve"> (apply)</w:t>
-            </w:r>
-          </w:p>
-        </w:tc>
-        <w:tc>
-          <w:tcPr>
-            <w:tcW w:w="1258" w:type="dxa"/>
+            </w:pPr>
+            <w:r>
+              <w:t>Final</w:t>
+            </w:r>
+            <w:r>
+              <w:t xml:space="preserve"> state (apply)</w:t>
+            </w:r>
+          </w:p>
+        </w:tc>
+        <w:tc>
+          <w:tcPr>
+            <w:tcW w:w="1235" w:type="dxa"/>
           </w:tcPr>
           <w:p>
             <w:pPr>
@@ -722,24 +1793,13 @@
               <w:cnfStyle w:val="100000000000" w:firstRow="1" w:lastRow="0" w:firstColumn="0" w:lastColumn="0" w:oddVBand="0" w:evenVBand="0" w:oddHBand="0" w:evenHBand="0" w:firstRowFirstColumn="0" w:firstRowLastColumn="0" w:lastRowFirstColumn="0" w:lastRowLastColumn="0"/>
             </w:pPr>
             <w:r>
-              <w:t>Message sent</w:t>
-            </w:r>
-            <w:r>
-              <w:t xml:space="preserve"> (</w:t>
-            </w:r>
-            <w:proofErr w:type="spellStart"/>
-            <w:r>
-              <w:t>sendMsg</w:t>
-            </w:r>
-            <w:proofErr w:type="spellEnd"/>
-            <w:r>
-              <w:t>)</w:t>
-            </w:r>
-          </w:p>
-        </w:tc>
-        <w:tc>
-          <w:tcPr>
-            <w:tcW w:w="1061" w:type="dxa"/>
+              <w:t>Message sent (sendMsg)</w:t>
+            </w:r>
+          </w:p>
+        </w:tc>
+        <w:tc>
+          <w:tcPr>
+            <w:tcW w:w="1277" w:type="dxa"/>
           </w:tcPr>
           <w:p>
             <w:pPr>
@@ -749,15 +1809,7 @@
               <w:cnfStyle w:val="100000000000" w:firstRow="1" w:lastRow="0" w:firstColumn="0" w:lastColumn="0" w:oddVBand="0" w:evenVBand="0" w:oddHBand="0" w:evenHBand="0" w:firstRowFirstColumn="0" w:firstRowLastColumn="0" w:lastRowFirstColumn="0" w:lastRowLastColumn="0"/>
             </w:pPr>
             <w:r>
-              <w:t>Destination nodes (</w:t>
-            </w:r>
-            <w:proofErr w:type="spellStart"/>
-            <w:r>
-              <w:t>sendMsg</w:t>
-            </w:r>
-            <w:proofErr w:type="spellEnd"/>
-            <w:r>
-              <w:t>)</w:t>
+              <w:t>Destination nodes (sendMsg)</w:t>
             </w:r>
           </w:p>
         </w:tc>
@@ -769,7 +1821,7 @@
         <w:tc>
           <w:tcPr>
             <w:cnfStyle w:val="001000000000" w:firstRow="0" w:lastRow="0" w:firstColumn="1" w:lastColumn="0" w:oddVBand="0" w:evenVBand="0" w:oddHBand="0" w:evenHBand="0" w:firstRowFirstColumn="0" w:firstRowLastColumn="0" w:lastRowFirstColumn="0" w:lastRowLastColumn="0"/>
-            <w:tcW w:w="1209" w:type="dxa"/>
+            <w:tcW w:w="1173" w:type="dxa"/>
           </w:tcPr>
           <w:p>
             <w:pPr>
@@ -789,7 +1841,7 @@
         </w:tc>
         <w:tc>
           <w:tcPr>
-            <w:tcW w:w="1188" w:type="dxa"/>
+            <w:tcW w:w="1145" w:type="dxa"/>
           </w:tcPr>
           <w:p>
             <w:pPr>
@@ -804,7 +1856,7 @@
         </w:tc>
         <w:tc>
           <w:tcPr>
-            <w:tcW w:w="2048" w:type="dxa"/>
+            <w:tcW w:w="1368" w:type="dxa"/>
           </w:tcPr>
           <w:p>
             <w:pPr>
@@ -812,16 +1864,14 @@
               <w:ind w:left="0"/>
               <w:cnfStyle w:val="000000100000" w:firstRow="0" w:lastRow="0" w:firstColumn="0" w:lastColumn="0" w:oddVBand="0" w:evenVBand="0" w:oddHBand="1" w:evenHBand="0" w:firstRowFirstColumn="0" w:firstRowLastColumn="0" w:lastRowFirstColumn="0" w:lastRowLastColumn="0"/>
             </w:pPr>
-            <w:proofErr w:type="spellStart"/>
-            <w:r>
-              <w:t>Integer.MAX_VALUE</w:t>
-            </w:r>
-            <w:proofErr w:type="spellEnd"/>
-          </w:p>
-        </w:tc>
-        <w:tc>
-          <w:tcPr>
-            <w:tcW w:w="1327" w:type="dxa"/>
+            <w:r>
+              <w:t>-</w:t>
+            </w:r>
+          </w:p>
+        </w:tc>
+        <w:tc>
+          <w:tcPr>
+            <w:tcW w:w="1701" w:type="dxa"/>
           </w:tcPr>
           <w:p>
             <w:pPr>
@@ -829,16 +1879,14 @@
               <w:ind w:left="0"/>
               <w:cnfStyle w:val="000000100000" w:firstRow="0" w:lastRow="0" w:firstColumn="0" w:lastColumn="0" w:oddVBand="0" w:evenVBand="0" w:oddHBand="1" w:evenHBand="0" w:firstRowFirstColumn="0" w:firstRowLastColumn="0" w:lastRowFirstColumn="0" w:lastRowLastColumn="0"/>
             </w:pPr>
-            <w:proofErr w:type="spellStart"/>
-            <w:r>
-              <w:t>Integer.MAX_VALUE</w:t>
-            </w:r>
-            <w:proofErr w:type="spellEnd"/>
-          </w:p>
-        </w:tc>
-        <w:tc>
-          <w:tcPr>
-            <w:tcW w:w="1269" w:type="dxa"/>
+            <w:r>
+              <w:t>-</w:t>
+            </w:r>
+          </w:p>
+        </w:tc>
+        <w:tc>
+          <w:tcPr>
+            <w:tcW w:w="1461" w:type="dxa"/>
           </w:tcPr>
           <w:p>
             <w:pPr>
@@ -853,7 +1901,7 @@
         </w:tc>
         <w:tc>
           <w:tcPr>
-            <w:tcW w:w="1258" w:type="dxa"/>
+            <w:tcW w:w="1235" w:type="dxa"/>
           </w:tcPr>
           <w:p>
             <w:pPr>
@@ -862,13 +1910,13 @@
               <w:cnfStyle w:val="000000100000" w:firstRow="0" w:lastRow="0" w:firstColumn="0" w:lastColumn="0" w:oddVBand="0" w:evenVBand="0" w:oddHBand="1" w:evenHBand="0" w:firstRowFirstColumn="0" w:firstRowLastColumn="0" w:lastRowFirstColumn="0" w:lastRowLastColumn="0"/>
             </w:pPr>
             <w:r>
-              <w:t>9</w:t>
-            </w:r>
-          </w:p>
-        </w:tc>
-        <w:tc>
-          <w:tcPr>
-            <w:tcW w:w="1061" w:type="dxa"/>
+              <w:t>-</w:t>
+            </w:r>
+          </w:p>
+        </w:tc>
+        <w:tc>
+          <w:tcPr>
+            <w:tcW w:w="1277" w:type="dxa"/>
           </w:tcPr>
           <w:p>
             <w:pPr>
@@ -877,7 +1925,7 @@
               <w:cnfStyle w:val="000000100000" w:firstRow="0" w:lastRow="0" w:firstColumn="0" w:lastColumn="0" w:oddVBand="0" w:evenVBand="0" w:oddHBand="1" w:evenHBand="0" w:firstRowFirstColumn="0" w:firstRowLastColumn="0" w:lastRowFirstColumn="0" w:lastRowLastColumn="0"/>
             </w:pPr>
             <w:r>
-              <w:t>2</w:t>
+              <w:t>-</w:t>
             </w:r>
           </w:p>
         </w:tc>
@@ -886,7 +1934,7 @@
         <w:tc>
           <w:tcPr>
             <w:cnfStyle w:val="001000000000" w:firstRow="0" w:lastRow="0" w:firstColumn="1" w:lastColumn="0" w:oddVBand="0" w:evenVBand="0" w:oddHBand="0" w:evenHBand="0" w:firstRowFirstColumn="0" w:firstRowLastColumn="0" w:lastRowFirstColumn="0" w:lastRowLastColumn="0"/>
-            <w:tcW w:w="1209" w:type="dxa"/>
+            <w:tcW w:w="1173" w:type="dxa"/>
           </w:tcPr>
           <w:p>
             <w:pPr>
@@ -906,7 +1954,7 @@
         </w:tc>
         <w:tc>
           <w:tcPr>
-            <w:tcW w:w="1188" w:type="dxa"/>
+            <w:tcW w:w="1145" w:type="dxa"/>
           </w:tcPr>
           <w:p>
             <w:pPr>
@@ -921,7 +1969,7 @@
         </w:tc>
         <w:tc>
           <w:tcPr>
-            <w:tcW w:w="2048" w:type="dxa"/>
+            <w:tcW w:w="1368" w:type="dxa"/>
           </w:tcPr>
           <w:p>
             <w:pPr>
@@ -929,16 +1977,14 @@
               <w:ind w:left="0"/>
               <w:cnfStyle w:val="000000000000" w:firstRow="0" w:lastRow="0" w:firstColumn="0" w:lastColumn="0" w:oddVBand="0" w:evenVBand="0" w:oddHBand="0" w:evenHBand="0" w:firstRowFirstColumn="0" w:firstRowLastColumn="0" w:lastRowFirstColumn="0" w:lastRowLastColumn="0"/>
             </w:pPr>
-            <w:proofErr w:type="spellStart"/>
-            <w:r>
-              <w:t>Integer.MAX_VALUE</w:t>
-            </w:r>
-            <w:proofErr w:type="spellEnd"/>
-          </w:p>
-        </w:tc>
-        <w:tc>
-          <w:tcPr>
-            <w:tcW w:w="1327" w:type="dxa"/>
+            <w:r>
+              <w:t>9</w:t>
+            </w:r>
+          </w:p>
+        </w:tc>
+        <w:tc>
+          <w:tcPr>
+            <w:tcW w:w="1701" w:type="dxa"/>
           </w:tcPr>
           <w:p>
             <w:pPr>
@@ -946,16 +1992,14 @@
               <w:ind w:left="0"/>
               <w:cnfStyle w:val="000000000000" w:firstRow="0" w:lastRow="0" w:firstColumn="0" w:lastColumn="0" w:oddVBand="0" w:evenVBand="0" w:oddHBand="0" w:evenHBand="0" w:firstRowFirstColumn="0" w:firstRowLastColumn="0" w:lastRowFirstColumn="0" w:lastRowLastColumn="0"/>
             </w:pPr>
-            <w:proofErr w:type="spellStart"/>
-            <w:r>
-              <w:t>Integer.MAX_VALUE</w:t>
-            </w:r>
-            <w:proofErr w:type="spellEnd"/>
-          </w:p>
-        </w:tc>
-        <w:tc>
-          <w:tcPr>
-            <w:tcW w:w="1269" w:type="dxa"/>
+            <w:r>
+              <w:t>9</w:t>
+            </w:r>
+          </w:p>
+        </w:tc>
+        <w:tc>
+          <w:tcPr>
+            <w:tcW w:w="1461" w:type="dxa"/>
           </w:tcPr>
           <w:p>
             <w:pPr>
@@ -964,13 +2008,13 @@
               <w:cnfStyle w:val="000000000000" w:firstRow="0" w:lastRow="0" w:firstColumn="0" w:lastColumn="0" w:oddVBand="0" w:evenVBand="0" w:oddHBand="0" w:evenHBand="0" w:firstRowFirstColumn="0" w:firstRowLastColumn="0" w:lastRowFirstColumn="0" w:lastRowLastColumn="0"/>
             </w:pPr>
             <w:r>
-              <w:t>1</w:t>
-            </w:r>
-          </w:p>
-        </w:tc>
-        <w:tc>
-          <w:tcPr>
-            <w:tcW w:w="1258" w:type="dxa"/>
+              <w:t>9</w:t>
+            </w:r>
+          </w:p>
+        </w:tc>
+        <w:tc>
+          <w:tcPr>
+            <w:tcW w:w="1235" w:type="dxa"/>
           </w:tcPr>
           <w:p>
             <w:pPr>
@@ -979,13 +2023,13 @@
               <w:cnfStyle w:val="000000000000" w:firstRow="0" w:lastRow="0" w:firstColumn="0" w:lastColumn="0" w:oddVBand="0" w:evenVBand="0" w:oddHBand="0" w:evenHBand="0" w:firstRowFirstColumn="0" w:firstRowLastColumn="0" w:lastRowFirstColumn="0" w:lastRowLastColumn="0"/>
             </w:pPr>
             <w:r>
-              <w:t>-</w:t>
-            </w:r>
-          </w:p>
-        </w:tc>
-        <w:tc>
-          <w:tcPr>
-            <w:tcW w:w="1061" w:type="dxa"/>
+              <w:t>9</w:t>
+            </w:r>
+          </w:p>
+        </w:tc>
+        <w:tc>
+          <w:tcPr>
+            <w:tcW w:w="1277" w:type="dxa"/>
           </w:tcPr>
           <w:p>
             <w:pPr>
@@ -994,7 +2038,7 @@
               <w:cnfStyle w:val="000000000000" w:firstRow="0" w:lastRow="0" w:firstColumn="0" w:lastColumn="0" w:oddVBand="0" w:evenVBand="0" w:oddHBand="0" w:evenHBand="0" w:firstRowFirstColumn="0" w:firstRowLastColumn="0" w:lastRowFirstColumn="0" w:lastRowLastColumn="0"/>
             </w:pPr>
             <w:r>
-              <w:t>-</w:t>
+              <w:t>3, 4</w:t>
             </w:r>
           </w:p>
         </w:tc>
@@ -1006,7 +2050,7 @@
         <w:tc>
           <w:tcPr>
             <w:cnfStyle w:val="001000000000" w:firstRow="0" w:lastRow="0" w:firstColumn="1" w:lastColumn="0" w:oddVBand="0" w:evenVBand="0" w:oddHBand="0" w:evenHBand="0" w:firstRowFirstColumn="0" w:firstRowLastColumn="0" w:lastRowFirstColumn="0" w:lastRowLastColumn="0"/>
-            <w:tcW w:w="1209" w:type="dxa"/>
+            <w:tcW w:w="1173" w:type="dxa"/>
           </w:tcPr>
           <w:p>
             <w:pPr>
@@ -1026,7 +2070,7 @@
         </w:tc>
         <w:tc>
           <w:tcPr>
-            <w:tcW w:w="1188" w:type="dxa"/>
+            <w:tcW w:w="1145" w:type="dxa"/>
           </w:tcPr>
           <w:p>
             <w:pPr>
@@ -1041,7 +2085,7 @@
         </w:tc>
         <w:tc>
           <w:tcPr>
-            <w:tcW w:w="2048" w:type="dxa"/>
+            <w:tcW w:w="1368" w:type="dxa"/>
           </w:tcPr>
           <w:p>
             <w:pPr>
@@ -1049,16 +2093,14 @@
               <w:ind w:left="0"/>
               <w:cnfStyle w:val="000000100000" w:firstRow="0" w:lastRow="0" w:firstColumn="0" w:lastColumn="0" w:oddVBand="0" w:evenVBand="0" w:oddHBand="1" w:evenHBand="0" w:firstRowFirstColumn="0" w:firstRowLastColumn="0" w:lastRowFirstColumn="0" w:lastRowLastColumn="0"/>
             </w:pPr>
-            <w:proofErr w:type="spellStart"/>
-            <w:r>
-              <w:t>Integer.MAX_VALUE</w:t>
-            </w:r>
-            <w:proofErr w:type="spellEnd"/>
-          </w:p>
-        </w:tc>
-        <w:tc>
-          <w:tcPr>
-            <w:tcW w:w="1327" w:type="dxa"/>
+            <w:r>
+              <w:t>-</w:t>
+            </w:r>
+          </w:p>
+        </w:tc>
+        <w:tc>
+          <w:tcPr>
+            <w:tcW w:w="1701" w:type="dxa"/>
           </w:tcPr>
           <w:p>
             <w:pPr>
@@ -1066,16 +2108,14 @@
               <w:ind w:left="0"/>
               <w:cnfStyle w:val="000000100000" w:firstRow="0" w:lastRow="0" w:firstColumn="0" w:lastColumn="0" w:oddVBand="0" w:evenVBand="0" w:oddHBand="1" w:evenHBand="0" w:firstRowFirstColumn="0" w:firstRowLastColumn="0" w:lastRowFirstColumn="0" w:lastRowLastColumn="0"/>
             </w:pPr>
-            <w:proofErr w:type="spellStart"/>
-            <w:r>
-              <w:t>Integer.MAX_VALUE</w:t>
-            </w:r>
-            <w:proofErr w:type="spellEnd"/>
-          </w:p>
-        </w:tc>
-        <w:tc>
-          <w:tcPr>
-            <w:tcW w:w="1269" w:type="dxa"/>
+            <w:r>
+              <w:t>-</w:t>
+            </w:r>
+          </w:p>
+        </w:tc>
+        <w:tc>
+          <w:tcPr>
+            <w:tcW w:w="1461" w:type="dxa"/>
           </w:tcPr>
           <w:p>
             <w:pPr>
@@ -1090,7 +2130,7 @@
         </w:tc>
         <w:tc>
           <w:tcPr>
-            <w:tcW w:w="1258" w:type="dxa"/>
+            <w:tcW w:w="1235" w:type="dxa"/>
           </w:tcPr>
           <w:p>
             <w:pPr>
@@ -1105,7 +2145,7 @@
         </w:tc>
         <w:tc>
           <w:tcPr>
-            <w:tcW w:w="1061" w:type="dxa"/>
+            <w:tcW w:w="1277" w:type="dxa"/>
           </w:tcPr>
           <w:p>
             <w:pPr>
@@ -1123,7 +2163,7 @@
         <w:tc>
           <w:tcPr>
             <w:cnfStyle w:val="001000000000" w:firstRow="0" w:lastRow="0" w:firstColumn="1" w:lastColumn="0" w:oddVBand="0" w:evenVBand="0" w:oddHBand="0" w:evenHBand="0" w:firstRowFirstColumn="0" w:firstRowLastColumn="0" w:lastRowFirstColumn="0" w:lastRowLastColumn="0"/>
-            <w:tcW w:w="1209" w:type="dxa"/>
+            <w:tcW w:w="1173" w:type="dxa"/>
           </w:tcPr>
           <w:p>
             <w:pPr>
@@ -1143,7 +2183,7 @@
         </w:tc>
         <w:tc>
           <w:tcPr>
-            <w:tcW w:w="1188" w:type="dxa"/>
+            <w:tcW w:w="1145" w:type="dxa"/>
           </w:tcPr>
           <w:p>
             <w:pPr>
@@ -1158,7 +2198,7 @@
         </w:tc>
         <w:tc>
           <w:tcPr>
-            <w:tcW w:w="2048" w:type="dxa"/>
+            <w:tcW w:w="1368" w:type="dxa"/>
           </w:tcPr>
           <w:p>
             <w:pPr>
@@ -1166,16 +2206,14 @@
               <w:ind w:left="0"/>
               <w:cnfStyle w:val="000000000000" w:firstRow="0" w:lastRow="0" w:firstColumn="0" w:lastColumn="0" w:oddVBand="0" w:evenVBand="0" w:oddHBand="0" w:evenHBand="0" w:firstRowFirstColumn="0" w:firstRowLastColumn="0" w:lastRowFirstColumn="0" w:lastRowLastColumn="0"/>
             </w:pPr>
-            <w:proofErr w:type="spellStart"/>
-            <w:r>
-              <w:t>Integer.MAX_VALUE</w:t>
-            </w:r>
-            <w:proofErr w:type="spellEnd"/>
-          </w:p>
-        </w:tc>
-        <w:tc>
-          <w:tcPr>
-            <w:tcW w:w="1327" w:type="dxa"/>
+            <w:r>
+              <w:t>-</w:t>
+            </w:r>
+          </w:p>
+        </w:tc>
+        <w:tc>
+          <w:tcPr>
+            <w:tcW w:w="1701" w:type="dxa"/>
           </w:tcPr>
           <w:p>
             <w:pPr>
@@ -1183,16 +2221,14 @@
               <w:ind w:left="0"/>
               <w:cnfStyle w:val="000000000000" w:firstRow="0" w:lastRow="0" w:firstColumn="0" w:lastColumn="0" w:oddVBand="0" w:evenVBand="0" w:oddHBand="0" w:evenHBand="0" w:firstRowFirstColumn="0" w:firstRowLastColumn="0" w:lastRowFirstColumn="0" w:lastRowLastColumn="0"/>
             </w:pPr>
-            <w:proofErr w:type="spellStart"/>
-            <w:r>
-              <w:t>Integer.MAX_VALUE</w:t>
-            </w:r>
-            <w:proofErr w:type="spellEnd"/>
-          </w:p>
-        </w:tc>
-        <w:tc>
-          <w:tcPr>
-            <w:tcW w:w="1269" w:type="dxa"/>
+            <w:r>
+              <w:t>-</w:t>
+            </w:r>
+          </w:p>
+        </w:tc>
+        <w:tc>
+          <w:tcPr>
+            <w:tcW w:w="1461" w:type="dxa"/>
           </w:tcPr>
           <w:p>
             <w:pPr>
@@ -1207,7 +2243,7 @@
         </w:tc>
         <w:tc>
           <w:tcPr>
-            <w:tcW w:w="1258" w:type="dxa"/>
+            <w:tcW w:w="1235" w:type="dxa"/>
           </w:tcPr>
           <w:p>
             <w:pPr>
@@ -1222,7 +2258,7 @@
         </w:tc>
         <w:tc>
           <w:tcPr>
-            <w:tcW w:w="1061" w:type="dxa"/>
+            <w:tcW w:w="1277" w:type="dxa"/>
           </w:tcPr>
           <w:p>
             <w:pPr>
@@ -1247,15 +2283,7 @@
         </w:numPr>
       </w:pPr>
       <w:r>
-        <w:t xml:space="preserve">Second </w:t>
-      </w:r>
-      <w:proofErr w:type="spellStart"/>
-      <w:r>
-        <w:t>superstep</w:t>
-      </w:r>
-      <w:proofErr w:type="spellEnd"/>
-      <w:r>
-        <w:t>:</w:t>
+        <w:t>Third superstep:</w:t>
       </w:r>
     </w:p>
     <w:p>
@@ -1270,13 +2298,13 @@
         <w:tblLook w:val="04A0" w:firstRow="1" w:lastRow="0" w:firstColumn="1" w:lastColumn="0" w:noHBand="0" w:noVBand="1"/>
       </w:tblPr>
       <w:tblGrid>
-        <w:gridCol w:w="1173"/>
-        <w:gridCol w:w="1145"/>
-        <w:gridCol w:w="1368"/>
-        <w:gridCol w:w="1701"/>
-        <w:gridCol w:w="1461"/>
-        <w:gridCol w:w="1235"/>
-        <w:gridCol w:w="1277"/>
+        <w:gridCol w:w="1115"/>
+        <w:gridCol w:w="1069"/>
+        <w:gridCol w:w="1330"/>
+        <w:gridCol w:w="1643"/>
+        <w:gridCol w:w="1332"/>
+        <w:gridCol w:w="1377"/>
+        <w:gridCol w:w="1494"/>
       </w:tblGrid>
       <w:tr>
         <w:trPr>
@@ -1358,7 +2386,10 @@
               <w:cnfStyle w:val="100000000000" w:firstRow="1" w:lastRow="0" w:firstColumn="0" w:lastColumn="0" w:oddVBand="0" w:evenVBand="0" w:oddHBand="0" w:evenHBand="0" w:firstRowFirstColumn="0" w:firstRowLastColumn="0" w:lastRowFirstColumn="0" w:lastRowLastColumn="0"/>
             </w:pPr>
             <w:r>
-              <w:t>Resulting state (apply)</w:t>
+              <w:t>Final</w:t>
+            </w:r>
+            <w:r>
+              <w:t xml:space="preserve"> state (apply)</w:t>
             </w:r>
           </w:p>
         </w:tc>
@@ -1374,15 +2405,7 @@
               <w:cnfStyle w:val="100000000000" w:firstRow="1" w:lastRow="0" w:firstColumn="0" w:lastColumn="0" w:oddVBand="0" w:evenVBand="0" w:oddHBand="0" w:evenHBand="0" w:firstRowFirstColumn="0" w:firstRowLastColumn="0" w:lastRowFirstColumn="0" w:lastRowLastColumn="0"/>
             </w:pPr>
             <w:r>
-              <w:t>Message sent (</w:t>
-            </w:r>
-            <w:proofErr w:type="spellStart"/>
-            <w:r>
-              <w:t>sendMsg</w:t>
-            </w:r>
-            <w:proofErr w:type="spellEnd"/>
-            <w:r>
-              <w:t>)</w:t>
+              <w:t>Message sent (sendMsg)</w:t>
             </w:r>
           </w:p>
         </w:tc>
@@ -1398,15 +2421,7 @@
               <w:cnfStyle w:val="100000000000" w:firstRow="1" w:lastRow="0" w:firstColumn="0" w:lastColumn="0" w:oddVBand="0" w:evenVBand="0" w:oddHBand="0" w:evenHBand="0" w:firstRowFirstColumn="0" w:firstRowLastColumn="0" w:lastRowFirstColumn="0" w:lastRowLastColumn="0"/>
             </w:pPr>
             <w:r>
-              <w:t>Destination nodes (</w:t>
-            </w:r>
-            <w:proofErr w:type="spellStart"/>
-            <w:r>
-              <w:t>sendMsg</w:t>
-            </w:r>
-            <w:proofErr w:type="spellEnd"/>
-            <w:r>
-              <w:t>)</w:t>
+              <w:t>Destination nodes (sendMsg)</w:t>
             </w:r>
           </w:p>
         </w:tc>
@@ -1560,7 +2575,7 @@
               <w:cnfStyle w:val="000000000000" w:firstRow="0" w:lastRow="0" w:firstColumn="0" w:lastColumn="0" w:oddVBand="0" w:evenVBand="0" w:oddHBand="0" w:evenHBand="0" w:firstRowFirstColumn="0" w:firstRowLastColumn="0" w:lastRowFirstColumn="0" w:lastRowLastColumn="0"/>
             </w:pPr>
             <w:r>
-              <w:t>1</w:t>
+              <w:t>9</w:t>
             </w:r>
           </w:p>
         </w:tc>
@@ -1575,13 +2590,43 @@
               <w:cnfStyle w:val="000000000000" w:firstRow="0" w:lastRow="0" w:firstColumn="0" w:lastColumn="0" w:oddVBand="0" w:evenVBand="0" w:oddHBand="0" w:evenHBand="0" w:firstRowFirstColumn="0" w:firstRowLastColumn="0" w:lastRowFirstColumn="0" w:lastRowLastColumn="0"/>
             </w:pPr>
             <w:r>
+              <w:t>-</w:t>
+            </w:r>
+          </w:p>
+        </w:tc>
+        <w:tc>
+          <w:tcPr>
+            <w:tcW w:w="1701" w:type="dxa"/>
+          </w:tcPr>
+          <w:p>
+            <w:pPr>
+              <w:pStyle w:val="ListParagraph"/>
+              <w:ind w:left="0"/>
+              <w:cnfStyle w:val="000000000000" w:firstRow="0" w:lastRow="0" w:firstColumn="0" w:lastColumn="0" w:oddVBand="0" w:evenVBand="0" w:oddHBand="0" w:evenHBand="0" w:firstRowFirstColumn="0" w:firstRowLastColumn="0" w:lastRowFirstColumn="0" w:lastRowLastColumn="0"/>
+            </w:pPr>
+            <w:r>
+              <w:t>-</w:t>
+            </w:r>
+          </w:p>
+        </w:tc>
+        <w:tc>
+          <w:tcPr>
+            <w:tcW w:w="1461" w:type="dxa"/>
+          </w:tcPr>
+          <w:p>
+            <w:pPr>
+              <w:pStyle w:val="ListParagraph"/>
+              <w:ind w:left="0"/>
+              <w:cnfStyle w:val="000000000000" w:firstRow="0" w:lastRow="0" w:firstColumn="0" w:lastColumn="0" w:oddVBand="0" w:evenVBand="0" w:oddHBand="0" w:evenHBand="0" w:firstRowFirstColumn="0" w:firstRowLastColumn="0" w:lastRowFirstColumn="0" w:lastRowLastColumn="0"/>
+            </w:pPr>
+            <w:r>
               <w:t>9</w:t>
             </w:r>
           </w:p>
         </w:tc>
         <w:tc>
           <w:tcPr>
-            <w:tcW w:w="1701" w:type="dxa"/>
+            <w:tcW w:w="1235" w:type="dxa"/>
           </w:tcPr>
           <w:p>
             <w:pPr>
@@ -1590,13 +2635,13 @@
               <w:cnfStyle w:val="000000000000" w:firstRow="0" w:lastRow="0" w:firstColumn="0" w:lastColumn="0" w:oddVBand="0" w:evenVBand="0" w:oddHBand="0" w:evenHBand="0" w:firstRowFirstColumn="0" w:firstRowLastColumn="0" w:lastRowFirstColumn="0" w:lastRowLastColumn="0"/>
             </w:pPr>
             <w:r>
-              <w:t>9</w:t>
-            </w:r>
-          </w:p>
-        </w:tc>
-        <w:tc>
-          <w:tcPr>
-            <w:tcW w:w="1461" w:type="dxa"/>
+              <w:t>-</w:t>
+            </w:r>
+          </w:p>
+        </w:tc>
+        <w:tc>
+          <w:tcPr>
+            <w:tcW w:w="1277" w:type="dxa"/>
           </w:tcPr>
           <w:p>
             <w:pPr>
@@ -1605,37 +2650,7 @@
               <w:cnfStyle w:val="000000000000" w:firstRow="0" w:lastRow="0" w:firstColumn="0" w:lastColumn="0" w:oddVBand="0" w:evenVBand="0" w:oddHBand="0" w:evenHBand="0" w:firstRowFirstColumn="0" w:firstRowLastColumn="0" w:lastRowFirstColumn="0" w:lastRowLastColumn="0"/>
             </w:pPr>
             <w:r>
-              <w:t>9</w:t>
-            </w:r>
-          </w:p>
-        </w:tc>
-        <w:tc>
-          <w:tcPr>
-            <w:tcW w:w="1235" w:type="dxa"/>
-          </w:tcPr>
-          <w:p>
-            <w:pPr>
-              <w:pStyle w:val="ListParagraph"/>
-              <w:ind w:left="0"/>
-              <w:cnfStyle w:val="000000000000" w:firstRow="0" w:lastRow="0" w:firstColumn="0" w:lastColumn="0" w:oddVBand="0" w:evenVBand="0" w:oddHBand="0" w:evenHBand="0" w:firstRowFirstColumn="0" w:firstRowLastColumn="0" w:lastRowFirstColumn="0" w:lastRowLastColumn="0"/>
-            </w:pPr>
-            <w:r>
-              <w:t>9</w:t>
-            </w:r>
-          </w:p>
-        </w:tc>
-        <w:tc>
-          <w:tcPr>
-            <w:tcW w:w="1277" w:type="dxa"/>
-          </w:tcPr>
-          <w:p>
-            <w:pPr>
-              <w:pStyle w:val="ListParagraph"/>
-              <w:ind w:left="0"/>
-              <w:cnfStyle w:val="000000000000" w:firstRow="0" w:lastRow="0" w:firstColumn="0" w:lastColumn="0" w:oddVBand="0" w:evenVBand="0" w:oddHBand="0" w:evenHBand="0" w:firstRowFirstColumn="0" w:firstRowLastColumn="0" w:lastRowFirstColumn="0" w:lastRowLastColumn="0"/>
-            </w:pPr>
-            <w:r>
-              <w:t>3, 4</w:t>
+              <w:t>-</w:t>
             </w:r>
           </w:p>
         </w:tc>
@@ -1661,6 +2676,7 @@
               <w:rPr>
                 <w:b w:val="0"/>
               </w:rPr>
+              <w:lastRenderedPageBreak/>
               <w:t>3</w:t>
             </w:r>
           </w:p>
@@ -1691,7 +2707,7 @@
               <w:cnfStyle w:val="000000100000" w:firstRow="0" w:lastRow="0" w:firstColumn="0" w:lastColumn="0" w:oddVBand="0" w:evenVBand="0" w:oddHBand="1" w:evenHBand="0" w:firstRowFirstColumn="0" w:firstRowLastColumn="0" w:lastRowFirstColumn="0" w:lastRowLastColumn="0"/>
             </w:pPr>
             <w:r>
-              <w:t>-</w:t>
+              <w:t>9</w:t>
             </w:r>
           </w:p>
         </w:tc>
@@ -1706,7 +2722,7 @@
               <w:cnfStyle w:val="000000100000" w:firstRow="0" w:lastRow="0" w:firstColumn="0" w:lastColumn="0" w:oddVBand="0" w:evenVBand="0" w:oddHBand="1" w:evenHBand="0" w:firstRowFirstColumn="0" w:firstRowLastColumn="0" w:lastRowFirstColumn="0" w:lastRowLastColumn="0"/>
             </w:pPr>
             <w:r>
-              <w:t>6</w:t>
+              <w:t>9</w:t>
             </w:r>
           </w:p>
         </w:tc>
@@ -1721,7 +2737,7 @@
               <w:cnfStyle w:val="000000100000" w:firstRow="0" w:lastRow="0" w:firstColumn="0" w:lastColumn="0" w:oddVBand="0" w:evenVBand="0" w:oddHBand="1" w:evenHBand="0" w:firstRowFirstColumn="0" w:firstRowLastColumn="0" w:lastRowFirstColumn="0" w:lastRowLastColumn="0"/>
             </w:pPr>
             <w:r>
-              <w:t>6</w:t>
+              <w:t>9</w:t>
             </w:r>
           </w:p>
         </w:tc>
@@ -1804,7 +2820,7 @@
               <w:cnfStyle w:val="000000000000" w:firstRow="0" w:lastRow="0" w:firstColumn="0" w:lastColumn="0" w:oddVBand="0" w:evenVBand="0" w:oddHBand="0" w:evenHBand="0" w:firstRowFirstColumn="0" w:firstRowLastColumn="0" w:lastRowFirstColumn="0" w:lastRowLastColumn="0"/>
             </w:pPr>
             <w:r>
-              <w:t>-</w:t>
+              <w:t>9</w:t>
             </w:r>
           </w:p>
         </w:tc>
@@ -1819,7 +2835,7 @@
               <w:cnfStyle w:val="000000000000" w:firstRow="0" w:lastRow="0" w:firstColumn="0" w:lastColumn="0" w:oddVBand="0" w:evenVBand="0" w:oddHBand="0" w:evenHBand="0" w:firstRowFirstColumn="0" w:firstRowLastColumn="0" w:lastRowFirstColumn="0" w:lastRowLastColumn="0"/>
             </w:pPr>
             <w:r>
-              <w:t>8</w:t>
+              <w:t>9</w:t>
             </w:r>
           </w:p>
         </w:tc>
@@ -1834,7 +2850,7 @@
               <w:cnfStyle w:val="000000000000" w:firstRow="0" w:lastRow="0" w:firstColumn="0" w:lastColumn="0" w:oddVBand="0" w:evenVBand="0" w:oddHBand="0" w:evenHBand="0" w:firstRowFirstColumn="0" w:firstRowLastColumn="0" w:lastRowFirstColumn="0" w:lastRowLastColumn="0"/>
             </w:pPr>
             <w:r>
-              <w:t>8</w:t>
+              <w:t>9</w:t>
             </w:r>
           </w:p>
         </w:tc>
@@ -1872,660 +2888,18 @@
     </w:tbl>
     <w:p/>
     <w:p>
-      <w:pPr>
-        <w:pStyle w:val="ListParagraph"/>
-        <w:numPr>
-          <w:ilvl w:val="0"/>
-          <w:numId w:val="8"/>
-        </w:numPr>
-      </w:pPr>
-      <w:r>
-        <w:t xml:space="preserve">Third </w:t>
-      </w:r>
-      <w:proofErr w:type="spellStart"/>
-      <w:r>
-        <w:t>superstep</w:t>
-      </w:r>
-      <w:proofErr w:type="spellEnd"/>
-      <w:r>
-        <w:t>:</w:t>
+      <w:r>
+        <w:t xml:space="preserve">After the third superstep, no messages are </w:t>
+      </w:r>
+      <w:r>
+        <w:t>sent, so no vertex becomes active. Therefore, the algorithm stops with a max value of 9.</w:t>
       </w:r>
     </w:p>
     <w:p>
       <w:pPr>
-        <w:pStyle w:val="ListParagraph"/>
-      </w:pPr>
-    </w:p>
-    <w:tbl>
-      <w:tblPr>
-        <w:tblStyle w:val="GridTable2-Accent5"/>
-        <w:tblW w:w="0" w:type="auto"/>
-        <w:tblLook w:val="04A0" w:firstRow="1" w:lastRow="0" w:firstColumn="1" w:lastColumn="0" w:noHBand="0" w:noVBand="1"/>
-      </w:tblPr>
-      <w:tblGrid>
-        <w:gridCol w:w="1173"/>
-        <w:gridCol w:w="1145"/>
-        <w:gridCol w:w="1368"/>
-        <w:gridCol w:w="1701"/>
-        <w:gridCol w:w="1461"/>
-        <w:gridCol w:w="1235"/>
-        <w:gridCol w:w="1277"/>
-      </w:tblGrid>
-      <w:tr>
-        <w:trPr>
-          <w:cnfStyle w:val="100000000000" w:firstRow="1" w:lastRow="0" w:firstColumn="0" w:lastColumn="0" w:oddVBand="0" w:evenVBand="0" w:oddHBand="0" w:evenHBand="0" w:firstRowFirstColumn="0" w:firstRowLastColumn="0" w:lastRowFirstColumn="0" w:lastRowLastColumn="0"/>
-        </w:trPr>
-        <w:tc>
-          <w:tcPr>
-            <w:cnfStyle w:val="001000000000" w:firstRow="0" w:lastRow="0" w:firstColumn="1" w:lastColumn="0" w:oddVBand="0" w:evenVBand="0" w:oddHBand="0" w:evenHBand="0" w:firstRowFirstColumn="0" w:firstRowLastColumn="0" w:lastRowFirstColumn="0" w:lastRowLastColumn="0"/>
-            <w:tcW w:w="1173" w:type="dxa"/>
-          </w:tcPr>
-          <w:p>
-            <w:pPr>
-              <w:pStyle w:val="ListParagraph"/>
-              <w:ind w:left="0"/>
-              <w:jc w:val="center"/>
-            </w:pPr>
-            <w:r>
-              <w:t>Vertex id</w:t>
-            </w:r>
-          </w:p>
-        </w:tc>
-        <w:tc>
-          <w:tcPr>
-            <w:tcW w:w="1145" w:type="dxa"/>
-          </w:tcPr>
-          <w:p>
-            <w:pPr>
-              <w:pStyle w:val="ListParagraph"/>
-              <w:ind w:left="0"/>
-              <w:jc w:val="center"/>
-              <w:cnfStyle w:val="100000000000" w:firstRow="1" w:lastRow="0" w:firstColumn="0" w:lastColumn="0" w:oddVBand="0" w:evenVBand="0" w:oddHBand="0" w:evenHBand="0" w:firstRowFirstColumn="0" w:firstRowLastColumn="0" w:lastRowFirstColumn="0" w:lastRowLastColumn="0"/>
-            </w:pPr>
-            <w:r>
-              <w:t>Initial state</w:t>
-            </w:r>
-          </w:p>
-        </w:tc>
-        <w:tc>
-          <w:tcPr>
-            <w:tcW w:w="1368" w:type="dxa"/>
-          </w:tcPr>
-          <w:p>
-            <w:pPr>
-              <w:pStyle w:val="ListParagraph"/>
-              <w:ind w:left="0"/>
-              <w:jc w:val="center"/>
-              <w:cnfStyle w:val="100000000000" w:firstRow="1" w:lastRow="0" w:firstColumn="0" w:lastColumn="0" w:oddVBand="0" w:evenVBand="0" w:oddHBand="0" w:evenHBand="0" w:firstRowFirstColumn="0" w:firstRowLastColumn="0" w:lastRowFirstColumn="0" w:lastRowLastColumn="0"/>
-            </w:pPr>
-            <w:r>
-              <w:t>Messages received</w:t>
-            </w:r>
-          </w:p>
-        </w:tc>
-        <w:tc>
-          <w:tcPr>
-            <w:tcW w:w="1701" w:type="dxa"/>
-          </w:tcPr>
-          <w:p>
-            <w:pPr>
-              <w:pStyle w:val="ListParagraph"/>
-              <w:ind w:left="0"/>
-              <w:jc w:val="center"/>
-              <w:cnfStyle w:val="100000000000" w:firstRow="1" w:lastRow="0" w:firstColumn="0" w:lastColumn="0" w:oddVBand="0" w:evenVBand="0" w:oddHBand="0" w:evenHBand="0" w:firstRowFirstColumn="0" w:firstRowLastColumn="0" w:lastRowFirstColumn="0" w:lastRowLastColumn="0"/>
-            </w:pPr>
-            <w:r>
-              <w:t>Result of calculations (merge)</w:t>
-            </w:r>
-          </w:p>
-        </w:tc>
-        <w:tc>
-          <w:tcPr>
-            <w:tcW w:w="1461" w:type="dxa"/>
-          </w:tcPr>
-          <w:p>
-            <w:pPr>
-              <w:pStyle w:val="ListParagraph"/>
-              <w:ind w:left="0"/>
-              <w:jc w:val="center"/>
-              <w:cnfStyle w:val="100000000000" w:firstRow="1" w:lastRow="0" w:firstColumn="0" w:lastColumn="0" w:oddVBand="0" w:evenVBand="0" w:oddHBand="0" w:evenHBand="0" w:firstRowFirstColumn="0" w:firstRowLastColumn="0" w:lastRowFirstColumn="0" w:lastRowLastColumn="0"/>
-            </w:pPr>
-            <w:r>
-              <w:t>Resulting state (apply)</w:t>
-            </w:r>
-          </w:p>
-        </w:tc>
-        <w:tc>
-          <w:tcPr>
-            <w:tcW w:w="1235" w:type="dxa"/>
-          </w:tcPr>
-          <w:p>
-            <w:pPr>
-              <w:pStyle w:val="ListParagraph"/>
-              <w:ind w:left="0"/>
-              <w:jc w:val="center"/>
-              <w:cnfStyle w:val="100000000000" w:firstRow="1" w:lastRow="0" w:firstColumn="0" w:lastColumn="0" w:oddVBand="0" w:evenVBand="0" w:oddHBand="0" w:evenHBand="0" w:firstRowFirstColumn="0" w:firstRowLastColumn="0" w:lastRowFirstColumn="0" w:lastRowLastColumn="0"/>
-            </w:pPr>
-            <w:r>
-              <w:t>Message sent (</w:t>
-            </w:r>
-            <w:proofErr w:type="spellStart"/>
-            <w:r>
-              <w:t>sendMsg</w:t>
-            </w:r>
-            <w:proofErr w:type="spellEnd"/>
-            <w:r>
-              <w:t>)</w:t>
-            </w:r>
-          </w:p>
-        </w:tc>
-        <w:tc>
-          <w:tcPr>
-            <w:tcW w:w="1277" w:type="dxa"/>
-          </w:tcPr>
-          <w:p>
-            <w:pPr>
-              <w:pStyle w:val="ListParagraph"/>
-              <w:ind w:left="0"/>
-              <w:jc w:val="center"/>
-              <w:cnfStyle w:val="100000000000" w:firstRow="1" w:lastRow="0" w:firstColumn="0" w:lastColumn="0" w:oddVBand="0" w:evenVBand="0" w:oddHBand="0" w:evenHBand="0" w:firstRowFirstColumn="0" w:firstRowLastColumn="0" w:lastRowFirstColumn="0" w:lastRowLastColumn="0"/>
-            </w:pPr>
-            <w:r>
-              <w:t>Destination nodes (</w:t>
-            </w:r>
-            <w:proofErr w:type="spellStart"/>
-            <w:r>
-              <w:t>sendMsg</w:t>
-            </w:r>
-            <w:proofErr w:type="spellEnd"/>
-            <w:r>
-              <w:t>)</w:t>
-            </w:r>
-          </w:p>
-        </w:tc>
-      </w:tr>
-      <w:tr>
-        <w:trPr>
-          <w:cnfStyle w:val="000000100000" w:firstRow="0" w:lastRow="0" w:firstColumn="0" w:lastColumn="0" w:oddVBand="0" w:evenVBand="0" w:oddHBand="1" w:evenHBand="0" w:firstRowFirstColumn="0" w:firstRowLastColumn="0" w:lastRowFirstColumn="0" w:lastRowLastColumn="0"/>
-        </w:trPr>
-        <w:tc>
-          <w:tcPr>
-            <w:cnfStyle w:val="001000000000" w:firstRow="0" w:lastRow="0" w:firstColumn="1" w:lastColumn="0" w:oddVBand="0" w:evenVBand="0" w:oddHBand="0" w:evenHBand="0" w:firstRowFirstColumn="0" w:firstRowLastColumn="0" w:lastRowFirstColumn="0" w:lastRowLastColumn="0"/>
-            <w:tcW w:w="1173" w:type="dxa"/>
-          </w:tcPr>
-          <w:p>
-            <w:pPr>
-              <w:pStyle w:val="ListParagraph"/>
-              <w:ind w:left="0"/>
-              <w:rPr>
-                <w:b w:val="0"/>
-              </w:rPr>
-            </w:pPr>
-            <w:r>
-              <w:rPr>
-                <w:b w:val="0"/>
-              </w:rPr>
-              <w:t>1</w:t>
-            </w:r>
-          </w:p>
-        </w:tc>
-        <w:tc>
-          <w:tcPr>
-            <w:tcW w:w="1145" w:type="dxa"/>
-          </w:tcPr>
-          <w:p>
-            <w:pPr>
-              <w:pStyle w:val="ListParagraph"/>
-              <w:ind w:left="0"/>
-              <w:cnfStyle w:val="000000100000" w:firstRow="0" w:lastRow="0" w:firstColumn="0" w:lastColumn="0" w:oddVBand="0" w:evenVBand="0" w:oddHBand="1" w:evenHBand="0" w:firstRowFirstColumn="0" w:firstRowLastColumn="0" w:lastRowFirstColumn="0" w:lastRowLastColumn="0"/>
-            </w:pPr>
-            <w:r>
-              <w:t>9</w:t>
-            </w:r>
-          </w:p>
-        </w:tc>
-        <w:tc>
-          <w:tcPr>
-            <w:tcW w:w="1368" w:type="dxa"/>
-          </w:tcPr>
-          <w:p>
-            <w:pPr>
-              <w:pStyle w:val="ListParagraph"/>
-              <w:ind w:left="0"/>
-              <w:cnfStyle w:val="000000100000" w:firstRow="0" w:lastRow="0" w:firstColumn="0" w:lastColumn="0" w:oddVBand="0" w:evenVBand="0" w:oddHBand="1" w:evenHBand="0" w:firstRowFirstColumn="0" w:firstRowLastColumn="0" w:lastRowFirstColumn="0" w:lastRowLastColumn="0"/>
-            </w:pPr>
-            <w:r>
-              <w:t>-</w:t>
-            </w:r>
-          </w:p>
-        </w:tc>
-        <w:tc>
-          <w:tcPr>
-            <w:tcW w:w="1701" w:type="dxa"/>
-          </w:tcPr>
-          <w:p>
-            <w:pPr>
-              <w:pStyle w:val="ListParagraph"/>
-              <w:ind w:left="0"/>
-              <w:cnfStyle w:val="000000100000" w:firstRow="0" w:lastRow="0" w:firstColumn="0" w:lastColumn="0" w:oddVBand="0" w:evenVBand="0" w:oddHBand="1" w:evenHBand="0" w:firstRowFirstColumn="0" w:firstRowLastColumn="0" w:lastRowFirstColumn="0" w:lastRowLastColumn="0"/>
-            </w:pPr>
-            <w:r>
-              <w:t>9</w:t>
-            </w:r>
-          </w:p>
-        </w:tc>
-        <w:tc>
-          <w:tcPr>
-            <w:tcW w:w="1461" w:type="dxa"/>
-          </w:tcPr>
-          <w:p>
-            <w:pPr>
-              <w:pStyle w:val="ListParagraph"/>
-              <w:ind w:left="0"/>
-              <w:cnfStyle w:val="000000100000" w:firstRow="0" w:lastRow="0" w:firstColumn="0" w:lastColumn="0" w:oddVBand="0" w:evenVBand="0" w:oddHBand="1" w:evenHBand="0" w:firstRowFirstColumn="0" w:firstRowLastColumn="0" w:lastRowFirstColumn="0" w:lastRowLastColumn="0"/>
-            </w:pPr>
-            <w:r>
-              <w:t>9</w:t>
-            </w:r>
-          </w:p>
-        </w:tc>
-        <w:tc>
-          <w:tcPr>
-            <w:tcW w:w="1235" w:type="dxa"/>
-          </w:tcPr>
-          <w:p>
-            <w:pPr>
-              <w:pStyle w:val="ListParagraph"/>
-              <w:ind w:left="0"/>
-              <w:cnfStyle w:val="000000100000" w:firstRow="0" w:lastRow="0" w:firstColumn="0" w:lastColumn="0" w:oddVBand="0" w:evenVBand="0" w:oddHBand="1" w:evenHBand="0" w:firstRowFirstColumn="0" w:firstRowLastColumn="0" w:lastRowFirstColumn="0" w:lastRowLastColumn="0"/>
-            </w:pPr>
-            <w:r>
-              <w:t>-</w:t>
-            </w:r>
-          </w:p>
-        </w:tc>
-        <w:tc>
-          <w:tcPr>
-            <w:tcW w:w="1277" w:type="dxa"/>
-          </w:tcPr>
-          <w:p>
-            <w:pPr>
-              <w:pStyle w:val="ListParagraph"/>
-              <w:ind w:left="0"/>
-              <w:cnfStyle w:val="000000100000" w:firstRow="0" w:lastRow="0" w:firstColumn="0" w:lastColumn="0" w:oddVBand="0" w:evenVBand="0" w:oddHBand="1" w:evenHBand="0" w:firstRowFirstColumn="0" w:firstRowLastColumn="0" w:lastRowFirstColumn="0" w:lastRowLastColumn="0"/>
-            </w:pPr>
-            <w:r>
-              <w:t>-</w:t>
-            </w:r>
-          </w:p>
-        </w:tc>
-      </w:tr>
-      <w:tr>
-        <w:tc>
-          <w:tcPr>
-            <w:cnfStyle w:val="001000000000" w:firstRow="0" w:lastRow="0" w:firstColumn="1" w:lastColumn="0" w:oddVBand="0" w:evenVBand="0" w:oddHBand="0" w:evenHBand="0" w:firstRowFirstColumn="0" w:firstRowLastColumn="0" w:lastRowFirstColumn="0" w:lastRowLastColumn="0"/>
-            <w:tcW w:w="1173" w:type="dxa"/>
-          </w:tcPr>
-          <w:p>
-            <w:pPr>
-              <w:pStyle w:val="ListParagraph"/>
-              <w:ind w:left="0"/>
-              <w:rPr>
-                <w:b w:val="0"/>
-              </w:rPr>
-            </w:pPr>
-            <w:r>
-              <w:rPr>
-                <w:b w:val="0"/>
-              </w:rPr>
-              <w:t>2</w:t>
-            </w:r>
-          </w:p>
-        </w:tc>
-        <w:tc>
-          <w:tcPr>
-            <w:tcW w:w="1145" w:type="dxa"/>
-          </w:tcPr>
-          <w:p>
-            <w:pPr>
-              <w:pStyle w:val="ListParagraph"/>
-              <w:ind w:left="0"/>
-              <w:cnfStyle w:val="000000000000" w:firstRow="0" w:lastRow="0" w:firstColumn="0" w:lastColumn="0" w:oddVBand="0" w:evenVBand="0" w:oddHBand="0" w:evenHBand="0" w:firstRowFirstColumn="0" w:firstRowLastColumn="0" w:lastRowFirstColumn="0" w:lastRowLastColumn="0"/>
-            </w:pPr>
-            <w:r>
-              <w:t>9</w:t>
-            </w:r>
-          </w:p>
-        </w:tc>
-        <w:tc>
-          <w:tcPr>
-            <w:tcW w:w="1368" w:type="dxa"/>
-          </w:tcPr>
-          <w:p>
-            <w:pPr>
-              <w:pStyle w:val="ListParagraph"/>
-              <w:ind w:left="0"/>
-              <w:cnfStyle w:val="000000000000" w:firstRow="0" w:lastRow="0" w:firstColumn="0" w:lastColumn="0" w:oddVBand="0" w:evenVBand="0" w:oddHBand="0" w:evenHBand="0" w:firstRowFirstColumn="0" w:firstRowLastColumn="0" w:lastRowFirstColumn="0" w:lastRowLastColumn="0"/>
-            </w:pPr>
-            <w:r>
-              <w:t>-</w:t>
-            </w:r>
-          </w:p>
-        </w:tc>
-        <w:tc>
-          <w:tcPr>
-            <w:tcW w:w="1701" w:type="dxa"/>
-          </w:tcPr>
-          <w:p>
-            <w:pPr>
-              <w:pStyle w:val="ListParagraph"/>
-              <w:ind w:left="0"/>
-              <w:cnfStyle w:val="000000000000" w:firstRow="0" w:lastRow="0" w:firstColumn="0" w:lastColumn="0" w:oddVBand="0" w:evenVBand="0" w:oddHBand="0" w:evenHBand="0" w:firstRowFirstColumn="0" w:firstRowLastColumn="0" w:lastRowFirstColumn="0" w:lastRowLastColumn="0"/>
-            </w:pPr>
-            <w:r>
-              <w:t>9</w:t>
-            </w:r>
-          </w:p>
-        </w:tc>
-        <w:tc>
-          <w:tcPr>
-            <w:tcW w:w="1461" w:type="dxa"/>
-          </w:tcPr>
-          <w:p>
-            <w:pPr>
-              <w:pStyle w:val="ListParagraph"/>
-              <w:ind w:left="0"/>
-              <w:cnfStyle w:val="000000000000" w:firstRow="0" w:lastRow="0" w:firstColumn="0" w:lastColumn="0" w:oddVBand="0" w:evenVBand="0" w:oddHBand="0" w:evenHBand="0" w:firstRowFirstColumn="0" w:firstRowLastColumn="0" w:lastRowFirstColumn="0" w:lastRowLastColumn="0"/>
-            </w:pPr>
-            <w:r>
-              <w:t>9</w:t>
-            </w:r>
-          </w:p>
-        </w:tc>
-        <w:tc>
-          <w:tcPr>
-            <w:tcW w:w="1235" w:type="dxa"/>
-          </w:tcPr>
-          <w:p>
-            <w:pPr>
-              <w:pStyle w:val="ListParagraph"/>
-              <w:ind w:left="0"/>
-              <w:cnfStyle w:val="000000000000" w:firstRow="0" w:lastRow="0" w:firstColumn="0" w:lastColumn="0" w:oddVBand="0" w:evenVBand="0" w:oddHBand="0" w:evenHBand="0" w:firstRowFirstColumn="0" w:firstRowLastColumn="0" w:lastRowFirstColumn="0" w:lastRowLastColumn="0"/>
-            </w:pPr>
-            <w:r>
-              <w:t>-</w:t>
-            </w:r>
-          </w:p>
-        </w:tc>
-        <w:tc>
-          <w:tcPr>
-            <w:tcW w:w="1277" w:type="dxa"/>
-          </w:tcPr>
-          <w:p>
-            <w:pPr>
-              <w:pStyle w:val="ListParagraph"/>
-              <w:ind w:left="0"/>
-              <w:cnfStyle w:val="000000000000" w:firstRow="0" w:lastRow="0" w:firstColumn="0" w:lastColumn="0" w:oddVBand="0" w:evenVBand="0" w:oddHBand="0" w:evenHBand="0" w:firstRowFirstColumn="0" w:firstRowLastColumn="0" w:lastRowFirstColumn="0" w:lastRowLastColumn="0"/>
-            </w:pPr>
-            <w:r>
-              <w:t>-</w:t>
-            </w:r>
-          </w:p>
-        </w:tc>
-      </w:tr>
-      <w:tr>
-        <w:trPr>
-          <w:cnfStyle w:val="000000100000" w:firstRow="0" w:lastRow="0" w:firstColumn="0" w:lastColumn="0" w:oddVBand="0" w:evenVBand="0" w:oddHBand="1" w:evenHBand="0" w:firstRowFirstColumn="0" w:firstRowLastColumn="0" w:lastRowFirstColumn="0" w:lastRowLastColumn="0"/>
-        </w:trPr>
-        <w:tc>
-          <w:tcPr>
-            <w:cnfStyle w:val="001000000000" w:firstRow="0" w:lastRow="0" w:firstColumn="1" w:lastColumn="0" w:oddVBand="0" w:evenVBand="0" w:oddHBand="0" w:evenHBand="0" w:firstRowFirstColumn="0" w:firstRowLastColumn="0" w:lastRowFirstColumn="0" w:lastRowLastColumn="0"/>
-            <w:tcW w:w="1173" w:type="dxa"/>
-          </w:tcPr>
-          <w:p>
-            <w:pPr>
-              <w:pStyle w:val="ListParagraph"/>
-              <w:ind w:left="0"/>
-              <w:rPr>
-                <w:b w:val="0"/>
-              </w:rPr>
-            </w:pPr>
-            <w:r>
-              <w:rPr>
-                <w:b w:val="0"/>
-              </w:rPr>
-              <w:t>3</w:t>
-            </w:r>
-          </w:p>
-        </w:tc>
-        <w:tc>
-          <w:tcPr>
-            <w:tcW w:w="1145" w:type="dxa"/>
-          </w:tcPr>
-          <w:p>
-            <w:pPr>
-              <w:pStyle w:val="ListParagraph"/>
-              <w:ind w:left="0"/>
-              <w:cnfStyle w:val="000000100000" w:firstRow="0" w:lastRow="0" w:firstColumn="0" w:lastColumn="0" w:oddVBand="0" w:evenVBand="0" w:oddHBand="1" w:evenHBand="0" w:firstRowFirstColumn="0" w:firstRowLastColumn="0" w:lastRowFirstColumn="0" w:lastRowLastColumn="0"/>
-            </w:pPr>
-            <w:r>
-              <w:t>6</w:t>
-            </w:r>
-          </w:p>
-        </w:tc>
-        <w:tc>
-          <w:tcPr>
-            <w:tcW w:w="1368" w:type="dxa"/>
-          </w:tcPr>
-          <w:p>
-            <w:pPr>
-              <w:pStyle w:val="ListParagraph"/>
-              <w:ind w:left="0"/>
-              <w:cnfStyle w:val="000000100000" w:firstRow="0" w:lastRow="0" w:firstColumn="0" w:lastColumn="0" w:oddVBand="0" w:evenVBand="0" w:oddHBand="1" w:evenHBand="0" w:firstRowFirstColumn="0" w:firstRowLastColumn="0" w:lastRowFirstColumn="0" w:lastRowLastColumn="0"/>
-            </w:pPr>
-            <w:r>
-              <w:t>9</w:t>
-            </w:r>
-          </w:p>
-        </w:tc>
-        <w:tc>
-          <w:tcPr>
-            <w:tcW w:w="1701" w:type="dxa"/>
-          </w:tcPr>
-          <w:p>
-            <w:pPr>
-              <w:pStyle w:val="ListParagraph"/>
-              <w:ind w:left="0"/>
-              <w:cnfStyle w:val="000000100000" w:firstRow="0" w:lastRow="0" w:firstColumn="0" w:lastColumn="0" w:oddVBand="0" w:evenVBand="0" w:oddHBand="1" w:evenHBand="0" w:firstRowFirstColumn="0" w:firstRowLastColumn="0" w:lastRowFirstColumn="0" w:lastRowLastColumn="0"/>
-            </w:pPr>
-            <w:r>
-              <w:t>9</w:t>
-            </w:r>
-          </w:p>
-        </w:tc>
-        <w:tc>
-          <w:tcPr>
-            <w:tcW w:w="1461" w:type="dxa"/>
-          </w:tcPr>
-          <w:p>
-            <w:pPr>
-              <w:pStyle w:val="ListParagraph"/>
-              <w:ind w:left="0"/>
-              <w:cnfStyle w:val="000000100000" w:firstRow="0" w:lastRow="0" w:firstColumn="0" w:lastColumn="0" w:oddVBand="0" w:evenVBand="0" w:oddHBand="1" w:evenHBand="0" w:firstRowFirstColumn="0" w:firstRowLastColumn="0" w:lastRowFirstColumn="0" w:lastRowLastColumn="0"/>
-            </w:pPr>
-            <w:r>
-              <w:t>9</w:t>
-            </w:r>
-          </w:p>
-        </w:tc>
-        <w:tc>
-          <w:tcPr>
-            <w:tcW w:w="1235" w:type="dxa"/>
-          </w:tcPr>
-          <w:p>
-            <w:pPr>
-              <w:pStyle w:val="ListParagraph"/>
-              <w:ind w:left="0"/>
-              <w:cnfStyle w:val="000000100000" w:firstRow="0" w:lastRow="0" w:firstColumn="0" w:lastColumn="0" w:oddVBand="0" w:evenVBand="0" w:oddHBand="1" w:evenHBand="0" w:firstRowFirstColumn="0" w:firstRowLastColumn="0" w:lastRowFirstColumn="0" w:lastRowLastColumn="0"/>
-            </w:pPr>
-            <w:r>
-              <w:t>-</w:t>
-            </w:r>
-          </w:p>
-        </w:tc>
-        <w:tc>
-          <w:tcPr>
-            <w:tcW w:w="1277" w:type="dxa"/>
-          </w:tcPr>
-          <w:p>
-            <w:pPr>
-              <w:pStyle w:val="ListParagraph"/>
-              <w:ind w:left="0"/>
-              <w:cnfStyle w:val="000000100000" w:firstRow="0" w:lastRow="0" w:firstColumn="0" w:lastColumn="0" w:oddVBand="0" w:evenVBand="0" w:oddHBand="1" w:evenHBand="0" w:firstRowFirstColumn="0" w:firstRowLastColumn="0" w:lastRowFirstColumn="0" w:lastRowLastColumn="0"/>
-            </w:pPr>
-            <w:r>
-              <w:t>-</w:t>
-            </w:r>
-          </w:p>
-        </w:tc>
-      </w:tr>
-      <w:tr>
-        <w:tc>
-          <w:tcPr>
-            <w:cnfStyle w:val="001000000000" w:firstRow="0" w:lastRow="0" w:firstColumn="1" w:lastColumn="0" w:oddVBand="0" w:evenVBand="0" w:oddHBand="0" w:evenHBand="0" w:firstRowFirstColumn="0" w:firstRowLastColumn="0" w:lastRowFirstColumn="0" w:lastRowLastColumn="0"/>
-            <w:tcW w:w="1173" w:type="dxa"/>
-          </w:tcPr>
-          <w:p>
-            <w:pPr>
-              <w:pStyle w:val="ListParagraph"/>
-              <w:ind w:left="0"/>
-              <w:rPr>
-                <w:b w:val="0"/>
-              </w:rPr>
-            </w:pPr>
-            <w:r>
-              <w:rPr>
-                <w:b w:val="0"/>
-              </w:rPr>
-              <w:t>4</w:t>
-            </w:r>
-          </w:p>
-        </w:tc>
-        <w:tc>
-          <w:tcPr>
-            <w:tcW w:w="1145" w:type="dxa"/>
-          </w:tcPr>
-          <w:p>
-            <w:pPr>
-              <w:pStyle w:val="ListParagraph"/>
-              <w:ind w:left="0"/>
-              <w:cnfStyle w:val="000000000000" w:firstRow="0" w:lastRow="0" w:firstColumn="0" w:lastColumn="0" w:oddVBand="0" w:evenVBand="0" w:oddHBand="0" w:evenHBand="0" w:firstRowFirstColumn="0" w:firstRowLastColumn="0" w:lastRowFirstColumn="0" w:lastRowLastColumn="0"/>
-            </w:pPr>
-            <w:r>
-              <w:t>8</w:t>
-            </w:r>
-          </w:p>
-        </w:tc>
-        <w:tc>
-          <w:tcPr>
-            <w:tcW w:w="1368" w:type="dxa"/>
-          </w:tcPr>
-          <w:p>
-            <w:pPr>
-              <w:pStyle w:val="ListParagraph"/>
-              <w:ind w:left="0"/>
-              <w:cnfStyle w:val="000000000000" w:firstRow="0" w:lastRow="0" w:firstColumn="0" w:lastColumn="0" w:oddVBand="0" w:evenVBand="0" w:oddHBand="0" w:evenHBand="0" w:firstRowFirstColumn="0" w:firstRowLastColumn="0" w:lastRowFirstColumn="0" w:lastRowLastColumn="0"/>
-            </w:pPr>
-            <w:r>
-              <w:t>9</w:t>
-            </w:r>
-          </w:p>
-        </w:tc>
-        <w:tc>
-          <w:tcPr>
-            <w:tcW w:w="1701" w:type="dxa"/>
-          </w:tcPr>
-          <w:p>
-            <w:pPr>
-              <w:pStyle w:val="ListParagraph"/>
-              <w:ind w:left="0"/>
-              <w:cnfStyle w:val="000000000000" w:firstRow="0" w:lastRow="0" w:firstColumn="0" w:lastColumn="0" w:oddVBand="0" w:evenVBand="0" w:oddHBand="0" w:evenHBand="0" w:firstRowFirstColumn="0" w:firstRowLastColumn="0" w:lastRowFirstColumn="0" w:lastRowLastColumn="0"/>
-            </w:pPr>
-            <w:r>
-              <w:t>9</w:t>
-            </w:r>
-          </w:p>
-        </w:tc>
-        <w:tc>
-          <w:tcPr>
-            <w:tcW w:w="1461" w:type="dxa"/>
-          </w:tcPr>
-          <w:p>
-            <w:pPr>
-              <w:pStyle w:val="ListParagraph"/>
-              <w:ind w:left="0"/>
-              <w:cnfStyle w:val="000000000000" w:firstRow="0" w:lastRow="0" w:firstColumn="0" w:lastColumn="0" w:oddVBand="0" w:evenVBand="0" w:oddHBand="0" w:evenHBand="0" w:firstRowFirstColumn="0" w:firstRowLastColumn="0" w:lastRowFirstColumn="0" w:lastRowLastColumn="0"/>
-            </w:pPr>
-            <w:r>
-              <w:t>9</w:t>
-            </w:r>
-          </w:p>
-        </w:tc>
-        <w:tc>
-          <w:tcPr>
-            <w:tcW w:w="1235" w:type="dxa"/>
-          </w:tcPr>
-          <w:p>
-            <w:pPr>
-              <w:pStyle w:val="ListParagraph"/>
-              <w:ind w:left="0"/>
-              <w:cnfStyle w:val="000000000000" w:firstRow="0" w:lastRow="0" w:firstColumn="0" w:lastColumn="0" w:oddVBand="0" w:evenVBand="0" w:oddHBand="0" w:evenHBand="0" w:firstRowFirstColumn="0" w:firstRowLastColumn="0" w:lastRowFirstColumn="0" w:lastRowLastColumn="0"/>
-            </w:pPr>
-            <w:r>
-              <w:t>-</w:t>
-            </w:r>
-          </w:p>
-        </w:tc>
-        <w:tc>
-          <w:tcPr>
-            <w:tcW w:w="1277" w:type="dxa"/>
-          </w:tcPr>
-          <w:p>
-            <w:pPr>
-              <w:pStyle w:val="ListParagraph"/>
-              <w:ind w:left="0"/>
-              <w:cnfStyle w:val="000000000000" w:firstRow="0" w:lastRow="0" w:firstColumn="0" w:lastColumn="0" w:oddVBand="0" w:evenVBand="0" w:oddHBand="0" w:evenHBand="0" w:firstRowFirstColumn="0" w:firstRowLastColumn="0" w:lastRowFirstColumn="0" w:lastRowLastColumn="0"/>
-            </w:pPr>
-            <w:r>
-              <w:t>-</w:t>
-            </w:r>
-          </w:p>
-        </w:tc>
-      </w:tr>
-    </w:tbl>
-    <w:p/>
-    <w:p>
-      <w:r>
-        <w:t xml:space="preserve">After the third </w:t>
-      </w:r>
-      <w:proofErr w:type="spellStart"/>
-      <w:r>
-        <w:t>superstep</w:t>
-      </w:r>
-      <w:proofErr w:type="spellEnd"/>
-      <w:r>
-        <w:t xml:space="preserve">, no messages are </w:t>
-      </w:r>
-      <w:r>
-        <w:t>sent, so no vertex becomes active. Therefore, the algorithm stops with a max value of 9.</w:t>
-      </w:r>
-    </w:p>
-    <w:p>
-      <w:pPr>
         <w:pStyle w:val="Heading2"/>
       </w:pPr>
       <w:r>
-        <w:lastRenderedPageBreak/>
         <w:t xml:space="preserve">Exercise </w:t>
       </w:r>
       <w:r>
@@ -2639,7 +3013,6 @@
         <w:ind w:left="450"/>
         <w:jc w:val="both"/>
       </w:pPr>
-      <w:proofErr w:type="spellStart"/>
       <w:r>
         <w:rPr>
           <w:i/>
@@ -2647,7 +3020,6 @@
         </w:rPr>
         <w:t>sendMsg</w:t>
       </w:r>
-      <w:proofErr w:type="spellEnd"/>
       <w:r>
         <w:t>:</w:t>
       </w:r>
@@ -2673,15 +3045,7 @@
       </w:r>
       <w:proofErr w:type="gramEnd"/>
       <w:r>
-        <w:t xml:space="preserve"> the value is equal to </w:t>
-      </w:r>
-      <w:proofErr w:type="spellStart"/>
-      <w:r>
-        <w:t>Integer.MAX_VALUE</w:t>
-      </w:r>
-      <w:proofErr w:type="spellEnd"/>
-      <w:r>
-        <w:t>) it does not send any message.</w:t>
+        <w:t xml:space="preserve"> the value is equal to Integer.MAX_VALUE) it does not send any message.</w:t>
       </w:r>
       <w:r>
         <w:t xml:space="preserve"> </w:t>
@@ -3040,6 +3404,7 @@
                 <w:sz w:val="18"/>
                 <w:szCs w:val="18"/>
               </w:rPr>
+              <w:lastRenderedPageBreak/>
               <w:t>D</w:t>
             </w:r>
           </w:p>
@@ -3263,7 +3628,6 @@
         <w:ind w:left="450"/>
         <w:jc w:val="both"/>
       </w:pPr>
-      <w:proofErr w:type="spellStart"/>
       <w:r>
         <w:rPr>
           <w:i/>
@@ -3271,7 +3635,6 @@
         </w:rPr>
         <w:t>sendMsg</w:t>
       </w:r>
-      <w:proofErr w:type="spellEnd"/>
       <w:r>
         <w:t>:</w:t>
       </w:r>
@@ -3291,15 +3654,7 @@
       </w:r>
       <w:proofErr w:type="gramEnd"/>
       <w:r>
-        <w:t xml:space="preserve"> the value is equal to </w:t>
-      </w:r>
-      <w:proofErr w:type="spellStart"/>
-      <w:r>
-        <w:t>Integer.MAX_VALUE</w:t>
-      </w:r>
-      <w:proofErr w:type="spellEnd"/>
-      <w:r>
-        <w:t xml:space="preserve">) it does not send any message. If the vertex has been visited before and the sum of its value and the edge connecting it into a </w:t>
+        <w:t xml:space="preserve"> the value is equal to Integer.MAX_VALUE) it does not send any message. If the vertex has been visited before and the sum of its value and the edge connecting it into a </w:t>
       </w:r>
       <w:r>
         <w:t>neighbor</w:t>
@@ -4027,7 +4382,6 @@
           </w:tcPr>
           <w:p>
             <w:pPr>
-              <w:jc w:val="both"/>
               <w:rPr>
                 <w:b/>
                 <w:bCs/>
@@ -4040,15 +4394,13 @@
               </w:rPr>
               <w:t xml:space="preserve"># </w:t>
             </w:r>
-            <w:proofErr w:type="gramStart"/>
             <w:r>
               <w:rPr>
                 <w:b/>
                 <w:bCs/>
               </w:rPr>
-              <w:t>of</w:t>
-            </w:r>
-            <w:proofErr w:type="gramEnd"/>
+              <w:t>Of</w:t>
+            </w:r>
             <w:r>
               <w:rPr>
                 <w:b/>
@@ -4195,7 +4547,6 @@
                 <w:sz w:val="16"/>
                 <w:szCs w:val="16"/>
               </w:rPr>
-              <w:lastRenderedPageBreak/>
               <w:t>194.14981006269468: Lawrence Berkeley National Laboratory</w:t>
             </w:r>
           </w:p>
@@ -4283,7 +4634,6 @@
               <w:jc w:val="both"/>
             </w:pPr>
             <w:r>
-              <w:lastRenderedPageBreak/>
               <w:t>14</w:t>
             </w:r>
           </w:p>
@@ -4703,6 +5053,7 @@
                 <w:sz w:val="16"/>
                 <w:szCs w:val="16"/>
               </w:rPr>
+              <w:lastRenderedPageBreak/>
               <w:t>1572.754300750487: Berkeley, California</w:t>
             </w:r>
           </w:p>
@@ -4860,6 +5211,7 @@
               <w:jc w:val="both"/>
             </w:pPr>
             <w:r>
+              <w:lastRenderedPageBreak/>
               <w:t>17</w:t>
             </w:r>
           </w:p>
@@ -5099,6 +5451,7 @@
         <w:t>). PageRank. Wikipedia. https://en.wikipedia.org/wiki/PageRank#Damping_factor</w:t>
       </w:r>
     </w:p>
+    <w:p/>
     <w:p/>
     <w:sectPr>
       <w:headerReference w:type="default" r:id="rId11"/>

</xml_diff>

<commit_message>
Extract vertex and edge dataset creation to methods
</commit_message>
<xml_diff>
--- a/Report.docx
+++ b/Report.docx
@@ -30,7 +30,7 @@
         <mc:AlternateContent>
           <mc:Choice Requires="wps">
             <w:drawing>
-              <wp:anchor distT="0" distB="0" distL="114300" distR="114300" simplePos="0" relativeHeight="251661312" behindDoc="0" locked="0" layoutInCell="1" allowOverlap="1" wp14:anchorId="2D07CFAA" wp14:editId="1FB67032">
+              <wp:anchor distT="0" distB="0" distL="114300" distR="114300" simplePos="0" relativeHeight="251661312" behindDoc="0" locked="0" layoutInCell="1" allowOverlap="1" wp14:anchorId="1079C496" wp14:editId="61F1441C">
                 <wp:simplePos x="0" y="0"/>
                 <wp:positionH relativeFrom="column">
                   <wp:posOffset>123190</wp:posOffset>
@@ -41,7 +41,13 @@
                 <wp:extent cx="5431790" cy="0"/>
                 <wp:effectExtent l="0" t="0" r="35560" b="19050"/>
                 <wp:wrapSquare wrapText="bothSides"/>
-                <wp:docPr id="11" name="Conector recto 11"/>
+                <wp:docPr id="11" name="Conector recto 11">
+                  <a:extLst xmlns:a="http://schemas.openxmlformats.org/drawingml/2006/main">
+                    <a:ext uri="{C183D7F6-B498-43B3-948B-1728B52AA6E4}">
+                      <adec:decorative xmlns:adec="http://schemas.microsoft.com/office/drawing/2017/decorative" val="1"/>
+                    </a:ext>
+                  </a:extLst>
+                </wp:docPr>
                 <wp:cNvGraphicFramePr/>
                 <a:graphic xmlns:a="http://schemas.openxmlformats.org/drawingml/2006/main">
                   <a:graphicData uri="http://schemas.microsoft.com/office/word/2010/wordprocessingShape">
@@ -87,7 +93,7 @@
           </mc:Choice>
           <mc:Fallback>
             <w:pict>
-              <v:line w14:anchorId="6FB8ED1E" id="Conector recto 11" o:spid="_x0000_s1026" style="position:absolute;z-index:251661312;visibility:visible;mso-wrap-style:square;mso-height-percent:0;mso-wrap-distance-left:9pt;mso-wrap-distance-top:0;mso-wrap-distance-right:9pt;mso-wrap-distance-bottom:0;mso-position-horizontal:absolute;mso-position-horizontal-relative:text;mso-position-vertical:absolute;mso-position-vertical-relative:text;mso-height-percent:0;mso-height-relative:margin" from="9.7pt,48.65pt" to="437.4pt,48.65pt" o:gfxdata="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" strokecolor="black [3213]" strokeweight="1pt">
+              <v:line w14:anchorId="31664C7F" id="Conector recto 11" o:spid="_x0000_s1026" alt="&quot;&quot;" style="position:absolute;z-index:251661312;visibility:visible;mso-wrap-style:square;mso-height-percent:0;mso-wrap-distance-left:9pt;mso-wrap-distance-top:0;mso-wrap-distance-right:9pt;mso-wrap-distance-bottom:0;mso-position-horizontal:absolute;mso-position-horizontal-relative:text;mso-position-vertical:absolute;mso-position-vertical-relative:text;mso-height-percent:0;mso-height-relative:margin" from="9.7pt,48.65pt" to="437.4pt,48.65pt" o:gfxdata="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" strokecolor="black [3213]" strokeweight="1pt">
                 <v:stroke joinstyle="miter"/>
                 <w10:wrap type="square"/>
               </v:line>
@@ -208,7 +214,7 @@
         <mc:AlternateContent>
           <mc:Choice Requires="wps">
             <w:drawing>
-              <wp:anchor distT="0" distB="0" distL="114300" distR="114300" simplePos="0" relativeHeight="251660288" behindDoc="0" locked="0" layoutInCell="1" allowOverlap="1" wp14:anchorId="34FAF3EC" wp14:editId="1A6C82B2">
+              <wp:anchor distT="0" distB="0" distL="114300" distR="114300" simplePos="0" relativeHeight="251660288" behindDoc="0" locked="0" layoutInCell="1" allowOverlap="1" wp14:anchorId="3F836973" wp14:editId="454D811E">
                 <wp:simplePos x="0" y="0"/>
                 <wp:positionH relativeFrom="column">
                   <wp:posOffset>123190</wp:posOffset>
@@ -219,7 +225,13 @@
                 <wp:extent cx="5431790" cy="0"/>
                 <wp:effectExtent l="0" t="0" r="35560" b="19050"/>
                 <wp:wrapSquare wrapText="bothSides"/>
-                <wp:docPr id="10" name="Conector recto 10"/>
+                <wp:docPr id="10" name="Conector recto 10">
+                  <a:extLst xmlns:a="http://schemas.openxmlformats.org/drawingml/2006/main">
+                    <a:ext uri="{C183D7F6-B498-43B3-948B-1728B52AA6E4}">
+                      <adec:decorative xmlns:adec="http://schemas.microsoft.com/office/drawing/2017/decorative" val="1"/>
+                    </a:ext>
+                  </a:extLst>
+                </wp:docPr>
                 <wp:cNvGraphicFramePr/>
                 <a:graphic xmlns:a="http://schemas.openxmlformats.org/drawingml/2006/main">
                   <a:graphicData uri="http://schemas.microsoft.com/office/word/2010/wordprocessingShape">
@@ -265,7 +277,7 @@
           </mc:Choice>
           <mc:Fallback>
             <w:pict>
-              <v:line w14:anchorId="760A8E01" id="Conector recto 10" o:spid="_x0000_s1026" style="position:absolute;z-index:251660288;visibility:visible;mso-wrap-style:square;mso-height-percent:0;mso-wrap-distance-left:9pt;mso-wrap-distance-top:0;mso-wrap-distance-right:9pt;mso-wrap-distance-bottom:0;mso-position-horizontal:absolute;mso-position-horizontal-relative:text;mso-position-vertical:absolute;mso-position-vertical-relative:text;mso-height-percent:0;mso-height-relative:margin" from="9.7pt,48.65pt" to="437.4pt,48.65pt" o:gfxdata="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" strokecolor="black [3213]" strokeweight="1pt">
+              <v:line w14:anchorId="3D38A9FF" id="Conector recto 10" o:spid="_x0000_s1026" alt="&quot;&quot;" style="position:absolute;z-index:251660288;visibility:visible;mso-wrap-style:square;mso-height-percent:0;mso-wrap-distance-left:9pt;mso-wrap-distance-top:0;mso-wrap-distance-right:9pt;mso-wrap-distance-bottom:0;mso-position-horizontal:absolute;mso-position-horizontal-relative:text;mso-position-vertical:absolute;mso-position-vertical-relative:text;mso-height-percent:0;mso-height-relative:margin" from="9.7pt,48.65pt" to="437.4pt,48.65pt" o:gfxdata="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" strokecolor="black [3213]" strokeweight="1pt">
                 <v:stroke joinstyle="miter"/>
                 <w10:wrap type="square"/>
               </v:line>
@@ -317,14 +329,7 @@
           <w:rFonts w:eastAsia="Garamond"/>
           <w:szCs w:val="28"/>
         </w:rPr>
-        <w:t>Lab</w:t>
-      </w:r>
-      <w:r>
-        <w:rPr>
-          <w:rFonts w:eastAsia="Garamond"/>
-          <w:szCs w:val="28"/>
-        </w:rPr>
-        <w:t xml:space="preserve"> Report</w:t>
+        <w:t>Lab Report</w:t>
       </w:r>
     </w:p>
     <w:p>
@@ -352,34 +357,8 @@
           <w:sz w:val="32"/>
           <w:szCs w:val="28"/>
         </w:rPr>
-        <w:t>V</w:t>
-      </w:r>
-      <w:r>
-        <w:rPr>
-          <w:rFonts w:eastAsia="Garamond"/>
-          <w:sz w:val="32"/>
-          <w:szCs w:val="28"/>
-        </w:rPr>
-        <w:t>í</w:t>
-      </w:r>
-      <w:r>
-        <w:rPr>
-          <w:rFonts w:eastAsia="Garamond"/>
-          <w:sz w:val="32"/>
-          <w:szCs w:val="28"/>
-        </w:rPr>
-        <w:t xml:space="preserve">ctor </w:t>
-      </w:r>
-      <w:proofErr w:type="spellStart"/>
-      <w:r>
-        <w:rPr>
-          <w:rFonts w:eastAsia="Garamond"/>
-          <w:sz w:val="32"/>
-          <w:szCs w:val="28"/>
-        </w:rPr>
-        <w:t>Diví</w:t>
-      </w:r>
-      <w:proofErr w:type="spellEnd"/>
+        <w:t>Víctor Diví</w:t>
+      </w:r>
     </w:p>
     <w:p>
       <w:pPr>
@@ -396,8 +375,18 @@
           <w:sz w:val="32"/>
           <w:szCs w:val="28"/>
         </w:rPr>
-        <w:t>Sergio Postigo</w:t>
-      </w:r>
+        <w:t xml:space="preserve">Sergio </w:t>
+      </w:r>
+      <w:proofErr w:type="spellStart"/>
+      <w:r>
+        <w:rPr>
+          <w:rFonts w:eastAsia="Garamond"/>
+          <w:sz w:val="32"/>
+          <w:szCs w:val="28"/>
+        </w:rPr>
+        <w:t>Postigo</w:t>
+      </w:r>
+      <w:proofErr w:type="spellEnd"/>
     </w:p>
     <w:p>
       <w:pPr>
@@ -426,7 +415,6 @@
           <w:rFonts w:eastAsia="Garamond"/>
         </w:rPr>
       </w:pPr>
-      <w:proofErr w:type="gramStart"/>
       <w:r>
         <w:rPr>
           <w:rFonts w:eastAsia="Garamond"/>
@@ -437,14 +425,7 @@
         <w:rPr>
           <w:rFonts w:eastAsia="Garamond"/>
         </w:rPr>
-        <w:t>,</w:t>
-      </w:r>
-      <w:proofErr w:type="gramEnd"/>
-      <w:r>
-        <w:rPr>
-          <w:rFonts w:eastAsia="Garamond"/>
-        </w:rPr>
-        <w:t xml:space="preserve"> 2022</w:t>
+        <w:t>, 2022</w:t>
       </w:r>
     </w:p>
     <w:p>
@@ -458,7 +439,7 @@
           <w:noProof/>
         </w:rPr>
         <w:drawing>
-          <wp:anchor distT="0" distB="0" distL="114300" distR="114300" simplePos="0" relativeHeight="251662336" behindDoc="0" locked="0" layoutInCell="1" allowOverlap="1" wp14:anchorId="4FDEB7F6" wp14:editId="1E30D6E1">
+          <wp:anchor distT="0" distB="0" distL="114300" distR="114300" simplePos="0" relativeHeight="251662336" behindDoc="0" locked="0" layoutInCell="1" allowOverlap="1" wp14:anchorId="24FF7B4A" wp14:editId="7FCED549">
             <wp:simplePos x="0" y="0"/>
             <wp:positionH relativeFrom="margin">
               <wp:align>center</wp:align>
@@ -469,7 +450,13 @@
             <wp:extent cx="3290898" cy="988585"/>
             <wp:effectExtent l="0" t="0" r="0" b="0"/>
             <wp:wrapTopAndBottom/>
-            <wp:docPr id="4" name="Picture 4" descr="Principis de la normativa visual corporativa — Recursos i serveis per a la  comunicació — UPC. Universitat Politècnica de Catalunya"/>
+            <wp:docPr id="4" name="Picture 4">
+              <a:extLst xmlns:a="http://schemas.openxmlformats.org/drawingml/2006/main">
+                <a:ext uri="{C183D7F6-B498-43B3-948B-1728B52AA6E4}">
+                  <adec:decorative xmlns:adec="http://schemas.microsoft.com/office/drawing/2017/decorative" val="1"/>
+                </a:ext>
+              </a:extLst>
+            </wp:docPr>
             <wp:cNvGraphicFramePr>
               <a:graphicFrameLocks xmlns:a="http://schemas.openxmlformats.org/drawingml/2006/main" noChangeAspect="1"/>
             </wp:cNvGraphicFramePr>
@@ -477,7 +464,13 @@
               <a:graphicData uri="http://schemas.openxmlformats.org/drawingml/2006/picture">
                 <pic:pic xmlns:pic="http://schemas.openxmlformats.org/drawingml/2006/picture">
                   <pic:nvPicPr>
-                    <pic:cNvPr id="0" name="Picture 1" descr="Principis de la normativa visual corporativa — Recursos i serveis per a la  comunicació — UPC. Universitat Politècnica de Catalunya"/>
+                    <pic:cNvPr id="4" name="Picture 4">
+                      <a:extLst>
+                        <a:ext uri="{C183D7F6-B498-43B3-948B-1728B52AA6E4}">
+                          <adec:decorative xmlns:adec="http://schemas.microsoft.com/office/drawing/2017/decorative" val="1"/>
+                        </a:ext>
+                      </a:extLst>
+                    </pic:cNvPr>
                     <pic:cNvPicPr>
                       <a:picLocks noChangeAspect="1" noChangeArrowheads="1"/>
                     </pic:cNvPicPr>
@@ -523,7 +516,7 @@
     </w:p>
     <w:p>
       <w:pPr>
-        <w:pStyle w:val="Heading2"/>
+        <w:pStyle w:val="Heading1"/>
       </w:pPr>
       <w:r>
         <w:lastRenderedPageBreak/>
@@ -544,16 +537,16 @@
           <w:noProof/>
         </w:rPr>
         <w:drawing>
-          <wp:anchor distT="0" distB="0" distL="114300" distR="114300" simplePos="0" relativeHeight="251658240" behindDoc="1" locked="0" layoutInCell="1" allowOverlap="1" wp14:anchorId="75CCDDB3" wp14:editId="7268701E">
+          <wp:anchor distT="0" distB="0" distL="114300" distR="114300" simplePos="0" relativeHeight="251658240" behindDoc="1" locked="0" layoutInCell="1" allowOverlap="1" wp14:anchorId="75CCDDB3" wp14:editId="69992BF0">
             <wp:simplePos x="0" y="0"/>
             <wp:positionH relativeFrom="margin">
-              <wp:posOffset>1790065</wp:posOffset>
+              <wp:posOffset>1905000</wp:posOffset>
             </wp:positionH>
             <wp:positionV relativeFrom="paragraph">
-              <wp:posOffset>244475</wp:posOffset>
+              <wp:posOffset>341358</wp:posOffset>
             </wp:positionV>
-            <wp:extent cx="1581785" cy="1334135"/>
-            <wp:effectExtent l="0" t="0" r="0" b="0"/>
+            <wp:extent cx="2127250" cy="1794510"/>
+            <wp:effectExtent l="0" t="0" r="6350" b="0"/>
             <wp:wrapTopAndBottom/>
             <wp:docPr id="1" name="Picture 1"/>
             <wp:cNvGraphicFramePr>
@@ -563,7 +556,7 @@
               <a:graphicData uri="http://schemas.openxmlformats.org/drawingml/2006/picture">
                 <pic:pic xmlns:pic="http://schemas.openxmlformats.org/drawingml/2006/picture">
                   <pic:nvPicPr>
-                    <pic:cNvPr id="1" name=""/>
+                    <pic:cNvPr id="1" name="Picture 1"/>
                     <pic:cNvPicPr/>
                   </pic:nvPicPr>
                   <pic:blipFill rotWithShape="1">
@@ -580,7 +573,7 @@
                   <pic:spPr bwMode="auto">
                     <a:xfrm>
                       <a:off x="0" y="0"/>
-                      <a:ext cx="1581785" cy="1334135"/>
+                      <a:ext cx="2127250" cy="1794510"/>
                     </a:xfrm>
                     <a:prstGeom prst="rect">
                       <a:avLst/>
@@ -610,6 +603,7 @@
         <w:t>For the given graph:</w:t>
       </w:r>
     </w:p>
+    <w:p/>
     <w:p>
       <w:r>
         <w:t xml:space="preserve">The next </w:t>
@@ -731,10 +725,20 @@
               <w:cnfStyle w:val="100000000000" w:firstRow="1" w:lastRow="0" w:firstColumn="0" w:lastColumn="0" w:oddVBand="0" w:evenVBand="0" w:oddHBand="0" w:evenHBand="0" w:firstRowFirstColumn="0" w:firstRowLastColumn="0" w:lastRowFirstColumn="0" w:lastRowLastColumn="0"/>
             </w:pPr>
             <w:r>
-              <w:t>Result of calculations</w:t>
-            </w:r>
-            <w:r>
-              <w:t xml:space="preserve"> (merge)</w:t>
+              <w:t>Result of calculations (</w:t>
+            </w:r>
+            <w:r>
+              <w:rPr>
+                <w:rFonts w:ascii="JetBrainsMono NF" w:hAnsi="JetBrainsMono NF"/>
+                <w:b w:val="0"/>
+                <w:bCs w:val="0"/>
+                <w:sz w:val="20"/>
+                <w:szCs w:val="20"/>
+              </w:rPr>
+              <w:t>merge</w:t>
+            </w:r>
+            <w:r>
+              <w:t>)</w:t>
             </w:r>
           </w:p>
         </w:tc>
@@ -750,13 +754,20 @@
               <w:cnfStyle w:val="100000000000" w:firstRow="1" w:lastRow="0" w:firstColumn="0" w:lastColumn="0" w:oddVBand="0" w:evenVBand="0" w:oddHBand="0" w:evenHBand="0" w:firstRowFirstColumn="0" w:firstRowLastColumn="0" w:lastRowFirstColumn="0" w:lastRowLastColumn="0"/>
             </w:pPr>
             <w:r>
-              <w:t>Final</w:t>
-            </w:r>
-            <w:r>
-              <w:t xml:space="preserve"> state</w:t>
-            </w:r>
-            <w:r>
-              <w:t xml:space="preserve"> (apply)</w:t>
+              <w:t>Final state (</w:t>
+            </w:r>
+            <w:r>
+              <w:rPr>
+                <w:rFonts w:ascii="JetBrainsMono NF" w:hAnsi="JetBrainsMono NF"/>
+                <w:b w:val="0"/>
+                <w:bCs w:val="0"/>
+                <w:sz w:val="20"/>
+                <w:szCs w:val="20"/>
+              </w:rPr>
+              <w:t>apply</w:t>
+            </w:r>
+            <w:r>
+              <w:t>)</w:t>
             </w:r>
           </w:p>
         </w:tc>
@@ -772,16 +783,18 @@
               <w:cnfStyle w:val="100000000000" w:firstRow="1" w:lastRow="0" w:firstColumn="0" w:lastColumn="0" w:oddVBand="0" w:evenVBand="0" w:oddHBand="0" w:evenHBand="0" w:firstRowFirstColumn="0" w:firstRowLastColumn="0" w:lastRowFirstColumn="0" w:lastRowLastColumn="0"/>
             </w:pPr>
             <w:r>
-              <w:t>Message sent</w:t>
-            </w:r>
-            <w:r>
-              <w:t xml:space="preserve"> (</w:t>
-            </w:r>
-            <w:proofErr w:type="spellStart"/>
-            <w:r>
+              <w:t>Message sent (</w:t>
+            </w:r>
+            <w:r>
+              <w:rPr>
+                <w:rFonts w:ascii="JetBrainsMono NF" w:hAnsi="JetBrainsMono NF"/>
+                <w:b w:val="0"/>
+                <w:bCs w:val="0"/>
+                <w:sz w:val="20"/>
+                <w:szCs w:val="20"/>
+              </w:rPr>
               <w:t>sendMsg</w:t>
             </w:r>
-            <w:proofErr w:type="spellEnd"/>
             <w:r>
               <w:t>)</w:t>
             </w:r>
@@ -801,11 +814,16 @@
             <w:r>
               <w:t>Destination nodes (</w:t>
             </w:r>
-            <w:proofErr w:type="spellStart"/>
-            <w:r>
+            <w:r>
+              <w:rPr>
+                <w:rFonts w:ascii="JetBrainsMono NF" w:hAnsi="JetBrainsMono NF"/>
+                <w:b w:val="0"/>
+                <w:bCs w:val="0"/>
+                <w:sz w:val="20"/>
+                <w:szCs w:val="20"/>
+              </w:rPr>
               <w:t>sendMsg</w:t>
             </w:r>
-            <w:proofErr w:type="spellEnd"/>
             <w:r>
               <w:t>)</w:t>
             </w:r>
@@ -862,7 +880,7 @@
               <w:ind w:left="0"/>
               <w:cnfStyle w:val="000000100000" w:firstRow="0" w:lastRow="0" w:firstColumn="0" w:lastColumn="0" w:oddVBand="0" w:evenVBand="0" w:oddHBand="1" w:evenHBand="0" w:firstRowFirstColumn="0" w:firstRowLastColumn="0" w:lastRowFirstColumn="0" w:lastRowLastColumn="0"/>
               <w:rPr>
-                <w:rFonts w:ascii="Courier New" w:eastAsia="Times New Roman" w:hAnsi="Courier New" w:cs="Courier New"/>
+                <w:rFonts w:ascii="JetBrainsMono NF" w:eastAsia="Times New Roman" w:hAnsi="JetBrainsMono NF" w:cs="Courier New"/>
                 <w:color w:val="080808"/>
                 <w:sz w:val="18"/>
                 <w:szCs w:val="18"/>
@@ -870,7 +888,7 @@
             </w:pPr>
             <w:r>
               <w:rPr>
-                <w:rFonts w:ascii="Courier New" w:eastAsia="Times New Roman" w:hAnsi="Courier New" w:cs="Courier New"/>
+                <w:rFonts w:ascii="JetBrainsMono NF" w:eastAsia="Times New Roman" w:hAnsi="JetBrainsMono NF" w:cs="Courier New"/>
                 <w:color w:val="000000"/>
                 <w:sz w:val="18"/>
                 <w:szCs w:val="18"/>
@@ -879,7 +897,7 @@
             </w:r>
             <w:r>
               <w:rPr>
-                <w:rFonts w:ascii="Courier New" w:eastAsia="Times New Roman" w:hAnsi="Courier New" w:cs="Courier New"/>
+                <w:rFonts w:ascii="JetBrainsMono NF" w:eastAsia="Times New Roman" w:hAnsi="JetBrainsMono NF" w:cs="Courier New"/>
                 <w:color w:val="080808"/>
                 <w:sz w:val="18"/>
                 <w:szCs w:val="18"/>
@@ -893,13 +911,14 @@
               <w:ind w:left="0"/>
               <w:cnfStyle w:val="000000100000" w:firstRow="0" w:lastRow="0" w:firstColumn="0" w:lastColumn="0" w:oddVBand="0" w:evenVBand="0" w:oddHBand="1" w:evenHBand="0" w:firstRowFirstColumn="0" w:firstRowLastColumn="0" w:lastRowFirstColumn="0" w:lastRowLastColumn="0"/>
               <w:rPr>
+                <w:rFonts w:ascii="JetBrainsMono NF" w:hAnsi="JetBrainsMono NF"/>
                 <w:sz w:val="18"/>
                 <w:szCs w:val="18"/>
               </w:rPr>
             </w:pPr>
             <w:r>
               <w:rPr>
-                <w:rFonts w:ascii="Courier New" w:eastAsia="Times New Roman" w:hAnsi="Courier New" w:cs="Courier New"/>
+                <w:rFonts w:ascii="JetBrainsMono NF" w:eastAsia="Times New Roman" w:hAnsi="JetBrainsMono NF" w:cs="Courier New"/>
                 <w:i/>
                 <w:iCs/>
                 <w:color w:val="871094"/>
@@ -910,7 +929,7 @@
             </w:r>
             <w:r>
               <w:rPr>
-                <w:rFonts w:ascii="Courier New" w:eastAsia="Times New Roman" w:hAnsi="Courier New" w:cs="Courier New"/>
+                <w:rFonts w:ascii="JetBrainsMono NF" w:eastAsia="Times New Roman" w:hAnsi="JetBrainsMono NF" w:cs="Courier New"/>
                 <w:i/>
                 <w:iCs/>
                 <w:color w:val="871094"/>
@@ -921,7 +940,7 @@
             </w:r>
             <w:r>
               <w:rPr>
-                <w:rFonts w:ascii="Courier New" w:eastAsia="Times New Roman" w:hAnsi="Courier New" w:cs="Courier New"/>
+                <w:rFonts w:ascii="JetBrainsMono NF" w:eastAsia="Times New Roman" w:hAnsi="JetBrainsMono NF" w:cs="Courier New"/>
                 <w:i/>
                 <w:iCs/>
                 <w:color w:val="871094"/>
@@ -942,7 +961,7 @@
               <w:ind w:left="0"/>
               <w:cnfStyle w:val="000000100000" w:firstRow="0" w:lastRow="0" w:firstColumn="0" w:lastColumn="0" w:oddVBand="0" w:evenVBand="0" w:oddHBand="1" w:evenHBand="0" w:firstRowFirstColumn="0" w:firstRowLastColumn="0" w:lastRowFirstColumn="0" w:lastRowLastColumn="0"/>
               <w:rPr>
-                <w:rFonts w:ascii="Courier New" w:eastAsia="Times New Roman" w:hAnsi="Courier New" w:cs="Courier New"/>
+                <w:rFonts w:ascii="JetBrainsMono NF" w:eastAsia="Times New Roman" w:hAnsi="JetBrainsMono NF" w:cs="Courier New"/>
                 <w:color w:val="080808"/>
                 <w:sz w:val="18"/>
                 <w:szCs w:val="18"/>
@@ -950,7 +969,7 @@
             </w:pPr>
             <w:r>
               <w:rPr>
-                <w:rFonts w:ascii="Courier New" w:eastAsia="Times New Roman" w:hAnsi="Courier New" w:cs="Courier New"/>
+                <w:rFonts w:ascii="JetBrainsMono NF" w:eastAsia="Times New Roman" w:hAnsi="JetBrainsMono NF" w:cs="Courier New"/>
                 <w:color w:val="000000"/>
                 <w:sz w:val="18"/>
                 <w:szCs w:val="18"/>
@@ -959,7 +978,7 @@
             </w:r>
             <w:r>
               <w:rPr>
-                <w:rFonts w:ascii="Courier New" w:eastAsia="Times New Roman" w:hAnsi="Courier New" w:cs="Courier New"/>
+                <w:rFonts w:ascii="JetBrainsMono NF" w:eastAsia="Times New Roman" w:hAnsi="JetBrainsMono NF" w:cs="Courier New"/>
                 <w:color w:val="080808"/>
                 <w:sz w:val="18"/>
                 <w:szCs w:val="18"/>
@@ -973,13 +992,14 @@
               <w:ind w:left="0"/>
               <w:cnfStyle w:val="000000100000" w:firstRow="0" w:lastRow="0" w:firstColumn="0" w:lastColumn="0" w:oddVBand="0" w:evenVBand="0" w:oddHBand="1" w:evenHBand="0" w:firstRowFirstColumn="0" w:firstRowLastColumn="0" w:lastRowFirstColumn="0" w:lastRowLastColumn="0"/>
               <w:rPr>
+                <w:rFonts w:ascii="JetBrainsMono NF" w:hAnsi="JetBrainsMono NF"/>
                 <w:sz w:val="18"/>
                 <w:szCs w:val="18"/>
               </w:rPr>
             </w:pPr>
             <w:r>
               <w:rPr>
-                <w:rFonts w:ascii="Courier New" w:eastAsia="Times New Roman" w:hAnsi="Courier New" w:cs="Courier New"/>
+                <w:rFonts w:ascii="JetBrainsMono NF" w:eastAsia="Times New Roman" w:hAnsi="JetBrainsMono NF" w:cs="Courier New"/>
                 <w:i/>
                 <w:iCs/>
                 <w:color w:val="871094"/>
@@ -1100,7 +1120,7 @@
               </w:tabs>
               <w:cnfStyle w:val="000000000000" w:firstRow="0" w:lastRow="0" w:firstColumn="0" w:lastColumn="0" w:oddVBand="0" w:evenVBand="0" w:oddHBand="0" w:evenHBand="0" w:firstRowFirstColumn="0" w:firstRowLastColumn="0" w:lastRowFirstColumn="0" w:lastRowLastColumn="0"/>
               <w:rPr>
-                <w:rFonts w:ascii="Courier New" w:eastAsia="Times New Roman" w:hAnsi="Courier New" w:cs="Courier New"/>
+                <w:rFonts w:ascii="JetBrainsMono NF" w:eastAsia="Times New Roman" w:hAnsi="JetBrainsMono NF" w:cs="Courier New"/>
                 <w:color w:val="080808"/>
                 <w:sz w:val="18"/>
                 <w:szCs w:val="18"/>
@@ -1108,7 +1128,7 @@
             </w:pPr>
             <w:r>
               <w:rPr>
-                <w:rFonts w:ascii="Courier New" w:eastAsia="Times New Roman" w:hAnsi="Courier New" w:cs="Courier New"/>
+                <w:rFonts w:ascii="JetBrainsMono NF" w:eastAsia="Times New Roman" w:hAnsi="JetBrainsMono NF" w:cs="Courier New"/>
                 <w:color w:val="000000"/>
                 <w:sz w:val="18"/>
                 <w:szCs w:val="18"/>
@@ -1117,7 +1137,7 @@
             </w:r>
             <w:r>
               <w:rPr>
-                <w:rFonts w:ascii="Courier New" w:eastAsia="Times New Roman" w:hAnsi="Courier New" w:cs="Courier New"/>
+                <w:rFonts w:ascii="JetBrainsMono NF" w:eastAsia="Times New Roman" w:hAnsi="JetBrainsMono NF" w:cs="Courier New"/>
                 <w:color w:val="080808"/>
                 <w:sz w:val="18"/>
                 <w:szCs w:val="18"/>
@@ -1148,7 +1168,7 @@
               </w:tabs>
               <w:cnfStyle w:val="000000000000" w:firstRow="0" w:lastRow="0" w:firstColumn="0" w:lastColumn="0" w:oddVBand="0" w:evenVBand="0" w:oddHBand="0" w:evenHBand="0" w:firstRowFirstColumn="0" w:firstRowLastColumn="0" w:lastRowFirstColumn="0" w:lastRowLastColumn="0"/>
               <w:rPr>
-                <w:rFonts w:ascii="Courier New" w:eastAsia="Times New Roman" w:hAnsi="Courier New" w:cs="Courier New"/>
+                <w:rFonts w:ascii="JetBrainsMono NF" w:eastAsia="Times New Roman" w:hAnsi="JetBrainsMono NF" w:cs="Courier New"/>
                 <w:color w:val="080808"/>
                 <w:sz w:val="18"/>
                 <w:szCs w:val="18"/>
@@ -1156,7 +1176,7 @@
             </w:pPr>
             <w:r>
               <w:rPr>
-                <w:rFonts w:ascii="Courier New" w:eastAsia="Times New Roman" w:hAnsi="Courier New" w:cs="Courier New"/>
+                <w:rFonts w:ascii="JetBrainsMono NF" w:eastAsia="Times New Roman" w:hAnsi="JetBrainsMono NF" w:cs="Courier New"/>
                 <w:i/>
                 <w:iCs/>
                 <w:color w:val="871094"/>
@@ -1177,7 +1197,7 @@
               <w:ind w:left="0"/>
               <w:cnfStyle w:val="000000000000" w:firstRow="0" w:lastRow="0" w:firstColumn="0" w:lastColumn="0" w:oddVBand="0" w:evenVBand="0" w:oddHBand="0" w:evenHBand="0" w:firstRowFirstColumn="0" w:firstRowLastColumn="0" w:lastRowFirstColumn="0" w:lastRowLastColumn="0"/>
               <w:rPr>
-                <w:rFonts w:ascii="Courier New" w:eastAsia="Times New Roman" w:hAnsi="Courier New" w:cs="Courier New"/>
+                <w:rFonts w:ascii="JetBrainsMono NF" w:eastAsia="Times New Roman" w:hAnsi="JetBrainsMono NF" w:cs="Courier New"/>
                 <w:color w:val="080808"/>
                 <w:sz w:val="18"/>
                 <w:szCs w:val="18"/>
@@ -1185,7 +1205,7 @@
             </w:pPr>
             <w:r>
               <w:rPr>
-                <w:rFonts w:ascii="Courier New" w:eastAsia="Times New Roman" w:hAnsi="Courier New" w:cs="Courier New"/>
+                <w:rFonts w:ascii="JetBrainsMono NF" w:eastAsia="Times New Roman" w:hAnsi="JetBrainsMono NF" w:cs="Courier New"/>
                 <w:color w:val="000000"/>
                 <w:sz w:val="18"/>
                 <w:szCs w:val="18"/>
@@ -1194,7 +1214,7 @@
             </w:r>
             <w:r>
               <w:rPr>
-                <w:rFonts w:ascii="Courier New" w:eastAsia="Times New Roman" w:hAnsi="Courier New" w:cs="Courier New"/>
+                <w:rFonts w:ascii="JetBrainsMono NF" w:eastAsia="Times New Roman" w:hAnsi="JetBrainsMono NF" w:cs="Courier New"/>
                 <w:color w:val="080808"/>
                 <w:sz w:val="18"/>
                 <w:szCs w:val="18"/>
@@ -1208,13 +1228,14 @@
               <w:ind w:left="0"/>
               <w:cnfStyle w:val="000000000000" w:firstRow="0" w:lastRow="0" w:firstColumn="0" w:lastColumn="0" w:oddVBand="0" w:evenVBand="0" w:oddHBand="0" w:evenHBand="0" w:firstRowFirstColumn="0" w:firstRowLastColumn="0" w:lastRowFirstColumn="0" w:lastRowLastColumn="0"/>
               <w:rPr>
+                <w:rFonts w:ascii="JetBrainsMono NF" w:hAnsi="JetBrainsMono NF"/>
                 <w:sz w:val="18"/>
                 <w:szCs w:val="18"/>
               </w:rPr>
             </w:pPr>
             <w:r>
               <w:rPr>
-                <w:rFonts w:ascii="Courier New" w:eastAsia="Times New Roman" w:hAnsi="Courier New" w:cs="Courier New"/>
+                <w:rFonts w:ascii="JetBrainsMono NF" w:eastAsia="Times New Roman" w:hAnsi="JetBrainsMono NF" w:cs="Courier New"/>
                 <w:i/>
                 <w:iCs/>
                 <w:color w:val="871094"/>
@@ -1321,7 +1342,7 @@
               <w:ind w:left="0"/>
               <w:cnfStyle w:val="000000100000" w:firstRow="0" w:lastRow="0" w:firstColumn="0" w:lastColumn="0" w:oddVBand="0" w:evenVBand="0" w:oddHBand="1" w:evenHBand="0" w:firstRowFirstColumn="0" w:firstRowLastColumn="0" w:lastRowFirstColumn="0" w:lastRowLastColumn="0"/>
               <w:rPr>
-                <w:rFonts w:ascii="Courier New" w:eastAsia="Times New Roman" w:hAnsi="Courier New" w:cs="Courier New"/>
+                <w:rFonts w:ascii="JetBrainsMono NF" w:eastAsia="Times New Roman" w:hAnsi="JetBrainsMono NF" w:cs="Courier New"/>
                 <w:color w:val="080808"/>
                 <w:sz w:val="18"/>
                 <w:szCs w:val="18"/>
@@ -1329,7 +1350,7 @@
             </w:pPr>
             <w:r>
               <w:rPr>
-                <w:rFonts w:ascii="Courier New" w:eastAsia="Times New Roman" w:hAnsi="Courier New" w:cs="Courier New"/>
+                <w:rFonts w:ascii="JetBrainsMono NF" w:eastAsia="Times New Roman" w:hAnsi="JetBrainsMono NF" w:cs="Courier New"/>
                 <w:color w:val="000000"/>
                 <w:sz w:val="18"/>
                 <w:szCs w:val="18"/>
@@ -1338,7 +1359,7 @@
             </w:r>
             <w:r>
               <w:rPr>
-                <w:rFonts w:ascii="Courier New" w:eastAsia="Times New Roman" w:hAnsi="Courier New" w:cs="Courier New"/>
+                <w:rFonts w:ascii="JetBrainsMono NF" w:eastAsia="Times New Roman" w:hAnsi="JetBrainsMono NF" w:cs="Courier New"/>
                 <w:color w:val="080808"/>
                 <w:sz w:val="18"/>
                 <w:szCs w:val="18"/>
@@ -1352,13 +1373,14 @@
               <w:ind w:left="0"/>
               <w:cnfStyle w:val="000000100000" w:firstRow="0" w:lastRow="0" w:firstColumn="0" w:lastColumn="0" w:oddVBand="0" w:evenVBand="0" w:oddHBand="1" w:evenHBand="0" w:firstRowFirstColumn="0" w:firstRowLastColumn="0" w:lastRowFirstColumn="0" w:lastRowLastColumn="0"/>
               <w:rPr>
+                <w:rFonts w:ascii="JetBrainsMono NF" w:hAnsi="JetBrainsMono NF"/>
                 <w:sz w:val="18"/>
                 <w:szCs w:val="18"/>
               </w:rPr>
             </w:pPr>
             <w:r>
               <w:rPr>
-                <w:rFonts w:ascii="Courier New" w:eastAsia="Times New Roman" w:hAnsi="Courier New" w:cs="Courier New"/>
+                <w:rFonts w:ascii="JetBrainsMono NF" w:eastAsia="Times New Roman" w:hAnsi="JetBrainsMono NF" w:cs="Courier New"/>
                 <w:i/>
                 <w:iCs/>
                 <w:color w:val="871094"/>
@@ -1379,7 +1401,7 @@
               <w:ind w:left="0"/>
               <w:cnfStyle w:val="000000100000" w:firstRow="0" w:lastRow="0" w:firstColumn="0" w:lastColumn="0" w:oddVBand="0" w:evenVBand="0" w:oddHBand="1" w:evenHBand="0" w:firstRowFirstColumn="0" w:firstRowLastColumn="0" w:lastRowFirstColumn="0" w:lastRowLastColumn="0"/>
               <w:rPr>
-                <w:rFonts w:ascii="Courier New" w:eastAsia="Times New Roman" w:hAnsi="Courier New" w:cs="Courier New"/>
+                <w:rFonts w:ascii="JetBrainsMono NF" w:eastAsia="Times New Roman" w:hAnsi="JetBrainsMono NF" w:cs="Courier New"/>
                 <w:color w:val="080808"/>
                 <w:sz w:val="18"/>
                 <w:szCs w:val="18"/>
@@ -1387,7 +1409,7 @@
             </w:pPr>
             <w:r>
               <w:rPr>
-                <w:rFonts w:ascii="Courier New" w:eastAsia="Times New Roman" w:hAnsi="Courier New" w:cs="Courier New"/>
+                <w:rFonts w:ascii="JetBrainsMono NF" w:eastAsia="Times New Roman" w:hAnsi="JetBrainsMono NF" w:cs="Courier New"/>
                 <w:color w:val="000000"/>
                 <w:sz w:val="18"/>
                 <w:szCs w:val="18"/>
@@ -1396,7 +1418,7 @@
             </w:r>
             <w:r>
               <w:rPr>
-                <w:rFonts w:ascii="Courier New" w:eastAsia="Times New Roman" w:hAnsi="Courier New" w:cs="Courier New"/>
+                <w:rFonts w:ascii="JetBrainsMono NF" w:eastAsia="Times New Roman" w:hAnsi="JetBrainsMono NF" w:cs="Courier New"/>
                 <w:color w:val="080808"/>
                 <w:sz w:val="18"/>
                 <w:szCs w:val="18"/>
@@ -1410,13 +1432,14 @@
               <w:ind w:left="0"/>
               <w:cnfStyle w:val="000000100000" w:firstRow="0" w:lastRow="0" w:firstColumn="0" w:lastColumn="0" w:oddVBand="0" w:evenVBand="0" w:oddHBand="1" w:evenHBand="0" w:firstRowFirstColumn="0" w:firstRowLastColumn="0" w:lastRowFirstColumn="0" w:lastRowLastColumn="0"/>
               <w:rPr>
+                <w:rFonts w:ascii="JetBrainsMono NF" w:hAnsi="JetBrainsMono NF"/>
                 <w:sz w:val="18"/>
                 <w:szCs w:val="18"/>
               </w:rPr>
             </w:pPr>
             <w:r>
               <w:rPr>
-                <w:rFonts w:ascii="Courier New" w:eastAsia="Times New Roman" w:hAnsi="Courier New" w:cs="Courier New"/>
+                <w:rFonts w:ascii="JetBrainsMono NF" w:eastAsia="Times New Roman" w:hAnsi="JetBrainsMono NF" w:cs="Courier New"/>
                 <w:i/>
                 <w:iCs/>
                 <w:color w:val="871094"/>
@@ -1520,7 +1543,7 @@
               <w:ind w:left="0"/>
               <w:cnfStyle w:val="000000000000" w:firstRow="0" w:lastRow="0" w:firstColumn="0" w:lastColumn="0" w:oddVBand="0" w:evenVBand="0" w:oddHBand="0" w:evenHBand="0" w:firstRowFirstColumn="0" w:firstRowLastColumn="0" w:lastRowFirstColumn="0" w:lastRowLastColumn="0"/>
               <w:rPr>
-                <w:rFonts w:ascii="Courier New" w:eastAsia="Times New Roman" w:hAnsi="Courier New" w:cs="Courier New"/>
+                <w:rFonts w:ascii="JetBrainsMono NF" w:eastAsia="Times New Roman" w:hAnsi="JetBrainsMono NF" w:cs="Courier New"/>
                 <w:color w:val="080808"/>
                 <w:sz w:val="18"/>
                 <w:szCs w:val="18"/>
@@ -1528,7 +1551,7 @@
             </w:pPr>
             <w:r>
               <w:rPr>
-                <w:rFonts w:ascii="Courier New" w:eastAsia="Times New Roman" w:hAnsi="Courier New" w:cs="Courier New"/>
+                <w:rFonts w:ascii="JetBrainsMono NF" w:eastAsia="Times New Roman" w:hAnsi="JetBrainsMono NF" w:cs="Courier New"/>
                 <w:color w:val="000000"/>
                 <w:sz w:val="18"/>
                 <w:szCs w:val="18"/>
@@ -1537,7 +1560,7 @@
             </w:r>
             <w:r>
               <w:rPr>
-                <w:rFonts w:ascii="Courier New" w:eastAsia="Times New Roman" w:hAnsi="Courier New" w:cs="Courier New"/>
+                <w:rFonts w:ascii="JetBrainsMono NF" w:eastAsia="Times New Roman" w:hAnsi="JetBrainsMono NF" w:cs="Courier New"/>
                 <w:color w:val="080808"/>
                 <w:sz w:val="18"/>
                 <w:szCs w:val="18"/>
@@ -1551,13 +1574,14 @@
               <w:ind w:left="0"/>
               <w:cnfStyle w:val="000000000000" w:firstRow="0" w:lastRow="0" w:firstColumn="0" w:lastColumn="0" w:oddVBand="0" w:evenVBand="0" w:oddHBand="0" w:evenHBand="0" w:firstRowFirstColumn="0" w:firstRowLastColumn="0" w:lastRowFirstColumn="0" w:lastRowLastColumn="0"/>
               <w:rPr>
+                <w:rFonts w:ascii="JetBrainsMono NF" w:hAnsi="JetBrainsMono NF"/>
                 <w:sz w:val="18"/>
                 <w:szCs w:val="18"/>
               </w:rPr>
             </w:pPr>
             <w:r>
               <w:rPr>
-                <w:rFonts w:ascii="Courier New" w:eastAsia="Times New Roman" w:hAnsi="Courier New" w:cs="Courier New"/>
+                <w:rFonts w:ascii="JetBrainsMono NF" w:eastAsia="Times New Roman" w:hAnsi="JetBrainsMono NF" w:cs="Courier New"/>
                 <w:i/>
                 <w:iCs/>
                 <w:color w:val="871094"/>
@@ -1578,7 +1602,7 @@
               <w:ind w:left="0"/>
               <w:cnfStyle w:val="000000000000" w:firstRow="0" w:lastRow="0" w:firstColumn="0" w:lastColumn="0" w:oddVBand="0" w:evenVBand="0" w:oddHBand="0" w:evenHBand="0" w:firstRowFirstColumn="0" w:firstRowLastColumn="0" w:lastRowFirstColumn="0" w:lastRowLastColumn="0"/>
               <w:rPr>
-                <w:rFonts w:ascii="Courier New" w:eastAsia="Times New Roman" w:hAnsi="Courier New" w:cs="Courier New"/>
+                <w:rFonts w:ascii="JetBrainsMono NF" w:eastAsia="Times New Roman" w:hAnsi="JetBrainsMono NF" w:cs="Courier New"/>
                 <w:color w:val="080808"/>
                 <w:sz w:val="18"/>
                 <w:szCs w:val="18"/>
@@ -1586,7 +1610,7 @@
             </w:pPr>
             <w:r>
               <w:rPr>
-                <w:rFonts w:ascii="Courier New" w:eastAsia="Times New Roman" w:hAnsi="Courier New" w:cs="Courier New"/>
+                <w:rFonts w:ascii="JetBrainsMono NF" w:eastAsia="Times New Roman" w:hAnsi="JetBrainsMono NF" w:cs="Courier New"/>
                 <w:color w:val="000000"/>
                 <w:sz w:val="18"/>
                 <w:szCs w:val="18"/>
@@ -1595,7 +1619,7 @@
             </w:r>
             <w:r>
               <w:rPr>
-                <w:rFonts w:ascii="Courier New" w:eastAsia="Times New Roman" w:hAnsi="Courier New" w:cs="Courier New"/>
+                <w:rFonts w:ascii="JetBrainsMono NF" w:eastAsia="Times New Roman" w:hAnsi="JetBrainsMono NF" w:cs="Courier New"/>
                 <w:color w:val="080808"/>
                 <w:sz w:val="18"/>
                 <w:szCs w:val="18"/>
@@ -1609,13 +1633,14 @@
               <w:ind w:left="0"/>
               <w:cnfStyle w:val="000000000000" w:firstRow="0" w:lastRow="0" w:firstColumn="0" w:lastColumn="0" w:oddVBand="0" w:evenVBand="0" w:oddHBand="0" w:evenHBand="0" w:firstRowFirstColumn="0" w:firstRowLastColumn="0" w:lastRowFirstColumn="0" w:lastRowLastColumn="0"/>
               <w:rPr>
+                <w:rFonts w:ascii="JetBrainsMono NF" w:hAnsi="JetBrainsMono NF"/>
                 <w:sz w:val="18"/>
                 <w:szCs w:val="18"/>
               </w:rPr>
             </w:pPr>
             <w:r>
               <w:rPr>
-                <w:rFonts w:ascii="Courier New" w:eastAsia="Times New Roman" w:hAnsi="Courier New" w:cs="Courier New"/>
+                <w:rFonts w:ascii="JetBrainsMono NF" w:eastAsia="Times New Roman" w:hAnsi="JetBrainsMono NF" w:cs="Courier New"/>
                 <w:i/>
                 <w:iCs/>
                 <w:color w:val="871094"/>
@@ -1706,13 +1731,13 @@
         <w:tblLook w:val="04A0" w:firstRow="1" w:lastRow="0" w:firstColumn="1" w:lastColumn="0" w:noHBand="0" w:noVBand="1"/>
       </w:tblPr>
       <w:tblGrid>
-        <w:gridCol w:w="1153"/>
-        <w:gridCol w:w="1122"/>
-        <w:gridCol w:w="1351"/>
-        <w:gridCol w:w="1679"/>
-        <w:gridCol w:w="1425"/>
-        <w:gridCol w:w="1255"/>
-        <w:gridCol w:w="1375"/>
+        <w:gridCol w:w="1115"/>
+        <w:gridCol w:w="1069"/>
+        <w:gridCol w:w="1330"/>
+        <w:gridCol w:w="1643"/>
+        <w:gridCol w:w="1332"/>
+        <w:gridCol w:w="1377"/>
+        <w:gridCol w:w="1494"/>
       </w:tblGrid>
       <w:tr>
         <w:trPr>
@@ -1721,7 +1746,7 @@
         <w:tc>
           <w:tcPr>
             <w:cnfStyle w:val="001000000000" w:firstRow="0" w:lastRow="0" w:firstColumn="1" w:lastColumn="0" w:oddVBand="0" w:evenVBand="0" w:oddHBand="0" w:evenHBand="0" w:firstRowFirstColumn="0" w:firstRowLastColumn="0" w:lastRowFirstColumn="0" w:lastRowLastColumn="0"/>
-            <w:tcW w:w="1173" w:type="dxa"/>
+            <w:tcW w:w="1115" w:type="dxa"/>
           </w:tcPr>
           <w:p>
             <w:pPr>
@@ -1736,7 +1761,7 @@
         </w:tc>
         <w:tc>
           <w:tcPr>
-            <w:tcW w:w="1145" w:type="dxa"/>
+            <w:tcW w:w="1069" w:type="dxa"/>
           </w:tcPr>
           <w:p>
             <w:pPr>
@@ -1752,7 +1777,7 @@
         </w:tc>
         <w:tc>
           <w:tcPr>
-            <w:tcW w:w="1368" w:type="dxa"/>
+            <w:tcW w:w="1330" w:type="dxa"/>
           </w:tcPr>
           <w:p>
             <w:pPr>
@@ -1768,7 +1793,7 @@
         </w:tc>
         <w:tc>
           <w:tcPr>
-            <w:tcW w:w="1701" w:type="dxa"/>
+            <w:tcW w:w="1643" w:type="dxa"/>
           </w:tcPr>
           <w:p>
             <w:pPr>
@@ -1778,13 +1803,26 @@
               <w:cnfStyle w:val="100000000000" w:firstRow="1" w:lastRow="0" w:firstColumn="0" w:lastColumn="0" w:oddVBand="0" w:evenVBand="0" w:oddHBand="0" w:evenHBand="0" w:firstRowFirstColumn="0" w:firstRowLastColumn="0" w:lastRowFirstColumn="0" w:lastRowLastColumn="0"/>
             </w:pPr>
             <w:r>
-              <w:t>Result of calculations (merge)</w:t>
-            </w:r>
-          </w:p>
-        </w:tc>
-        <w:tc>
-          <w:tcPr>
-            <w:tcW w:w="1461" w:type="dxa"/>
+              <w:t>Result of calculations (</w:t>
+            </w:r>
+            <w:r>
+              <w:rPr>
+                <w:rFonts w:ascii="JetBrainsMono NF" w:hAnsi="JetBrainsMono NF"/>
+                <w:b w:val="0"/>
+                <w:bCs w:val="0"/>
+                <w:sz w:val="20"/>
+                <w:szCs w:val="20"/>
+              </w:rPr>
+              <w:t>merge</w:t>
+            </w:r>
+            <w:r>
+              <w:t>)</w:t>
+            </w:r>
+          </w:p>
+        </w:tc>
+        <w:tc>
+          <w:tcPr>
+            <w:tcW w:w="1332" w:type="dxa"/>
           </w:tcPr>
           <w:p>
             <w:pPr>
@@ -1794,16 +1832,26 @@
               <w:cnfStyle w:val="100000000000" w:firstRow="1" w:lastRow="0" w:firstColumn="0" w:lastColumn="0" w:oddVBand="0" w:evenVBand="0" w:oddHBand="0" w:evenHBand="0" w:firstRowFirstColumn="0" w:firstRowLastColumn="0" w:lastRowFirstColumn="0" w:lastRowLastColumn="0"/>
             </w:pPr>
             <w:r>
-              <w:t>Final</w:t>
-            </w:r>
-            <w:r>
-              <w:t xml:space="preserve"> state (apply)</w:t>
-            </w:r>
-          </w:p>
-        </w:tc>
-        <w:tc>
-          <w:tcPr>
-            <w:tcW w:w="1235" w:type="dxa"/>
+              <w:t>Final state (</w:t>
+            </w:r>
+            <w:r>
+              <w:rPr>
+                <w:rFonts w:ascii="JetBrainsMono NF" w:hAnsi="JetBrainsMono NF"/>
+                <w:b w:val="0"/>
+                <w:bCs w:val="0"/>
+                <w:sz w:val="20"/>
+                <w:szCs w:val="20"/>
+              </w:rPr>
+              <w:t>apply</w:t>
+            </w:r>
+            <w:r>
+              <w:t>)</w:t>
+            </w:r>
+          </w:p>
+        </w:tc>
+        <w:tc>
+          <w:tcPr>
+            <w:tcW w:w="1377" w:type="dxa"/>
           </w:tcPr>
           <w:p>
             <w:pPr>
@@ -1815,11 +1863,16 @@
             <w:r>
               <w:t>Message sent (</w:t>
             </w:r>
-            <w:proofErr w:type="spellStart"/>
-            <w:r>
+            <w:r>
+              <w:rPr>
+                <w:rFonts w:ascii="JetBrainsMono NF" w:hAnsi="JetBrainsMono NF"/>
+                <w:b w:val="0"/>
+                <w:bCs w:val="0"/>
+                <w:sz w:val="20"/>
+                <w:szCs w:val="20"/>
+              </w:rPr>
               <w:t>sendMsg</w:t>
             </w:r>
-            <w:proofErr w:type="spellEnd"/>
             <w:r>
               <w:t>)</w:t>
             </w:r>
@@ -1827,7 +1880,7 @@
         </w:tc>
         <w:tc>
           <w:tcPr>
-            <w:tcW w:w="1277" w:type="dxa"/>
+            <w:tcW w:w="1494" w:type="dxa"/>
           </w:tcPr>
           <w:p>
             <w:pPr>
@@ -1839,11 +1892,16 @@
             <w:r>
               <w:t>Destination nodes (</w:t>
             </w:r>
-            <w:proofErr w:type="spellStart"/>
-            <w:r>
+            <w:r>
+              <w:rPr>
+                <w:rFonts w:ascii="JetBrainsMono NF" w:hAnsi="JetBrainsMono NF"/>
+                <w:b w:val="0"/>
+                <w:bCs w:val="0"/>
+                <w:sz w:val="20"/>
+                <w:szCs w:val="20"/>
+              </w:rPr>
               <w:t>sendMsg</w:t>
             </w:r>
-            <w:proofErr w:type="spellEnd"/>
             <w:r>
               <w:t>)</w:t>
             </w:r>
@@ -1857,7 +1915,7 @@
         <w:tc>
           <w:tcPr>
             <w:cnfStyle w:val="001000000000" w:firstRow="0" w:lastRow="0" w:firstColumn="1" w:lastColumn="0" w:oddVBand="0" w:evenVBand="0" w:oddHBand="0" w:evenHBand="0" w:firstRowFirstColumn="0" w:firstRowLastColumn="0" w:lastRowFirstColumn="0" w:lastRowLastColumn="0"/>
-            <w:tcW w:w="1173" w:type="dxa"/>
+            <w:tcW w:w="1115" w:type="dxa"/>
           </w:tcPr>
           <w:p>
             <w:pPr>
@@ -1877,7 +1935,7 @@
         </w:tc>
         <w:tc>
           <w:tcPr>
-            <w:tcW w:w="1145" w:type="dxa"/>
+            <w:tcW w:w="1069" w:type="dxa"/>
           </w:tcPr>
           <w:p>
             <w:pPr>
@@ -1892,7 +1950,7 @@
         </w:tc>
         <w:tc>
           <w:tcPr>
-            <w:tcW w:w="1368" w:type="dxa"/>
+            <w:tcW w:w="1330" w:type="dxa"/>
           </w:tcPr>
           <w:p>
             <w:pPr>
@@ -1907,7 +1965,7 @@
         </w:tc>
         <w:tc>
           <w:tcPr>
-            <w:tcW w:w="1701" w:type="dxa"/>
+            <w:tcW w:w="1643" w:type="dxa"/>
           </w:tcPr>
           <w:p>
             <w:pPr>
@@ -1922,7 +1980,7 @@
         </w:tc>
         <w:tc>
           <w:tcPr>
-            <w:tcW w:w="1461" w:type="dxa"/>
+            <w:tcW w:w="1332" w:type="dxa"/>
           </w:tcPr>
           <w:p>
             <w:pPr>
@@ -1937,7 +1995,7 @@
         </w:tc>
         <w:tc>
           <w:tcPr>
-            <w:tcW w:w="1235" w:type="dxa"/>
+            <w:tcW w:w="1377" w:type="dxa"/>
           </w:tcPr>
           <w:p>
             <w:pPr>
@@ -1952,7 +2010,7 @@
         </w:tc>
         <w:tc>
           <w:tcPr>
-            <w:tcW w:w="1277" w:type="dxa"/>
+            <w:tcW w:w="1494" w:type="dxa"/>
           </w:tcPr>
           <w:p>
             <w:pPr>
@@ -1970,7 +2028,7 @@
         <w:tc>
           <w:tcPr>
             <w:cnfStyle w:val="001000000000" w:firstRow="0" w:lastRow="0" w:firstColumn="1" w:lastColumn="0" w:oddVBand="0" w:evenVBand="0" w:oddHBand="0" w:evenHBand="0" w:firstRowFirstColumn="0" w:firstRowLastColumn="0" w:lastRowFirstColumn="0" w:lastRowLastColumn="0"/>
-            <w:tcW w:w="1173" w:type="dxa"/>
+            <w:tcW w:w="1115" w:type="dxa"/>
           </w:tcPr>
           <w:p>
             <w:pPr>
@@ -1990,7 +2048,7 @@
         </w:tc>
         <w:tc>
           <w:tcPr>
-            <w:tcW w:w="1145" w:type="dxa"/>
+            <w:tcW w:w="1069" w:type="dxa"/>
           </w:tcPr>
           <w:p>
             <w:pPr>
@@ -2005,7 +2063,7 @@
         </w:tc>
         <w:tc>
           <w:tcPr>
-            <w:tcW w:w="1368" w:type="dxa"/>
+            <w:tcW w:w="1330" w:type="dxa"/>
           </w:tcPr>
           <w:p>
             <w:pPr>
@@ -2020,7 +2078,7 @@
         </w:tc>
         <w:tc>
           <w:tcPr>
-            <w:tcW w:w="1701" w:type="dxa"/>
+            <w:tcW w:w="1643" w:type="dxa"/>
           </w:tcPr>
           <w:p>
             <w:pPr>
@@ -2035,7 +2093,7 @@
         </w:tc>
         <w:tc>
           <w:tcPr>
-            <w:tcW w:w="1461" w:type="dxa"/>
+            <w:tcW w:w="1332" w:type="dxa"/>
           </w:tcPr>
           <w:p>
             <w:pPr>
@@ -2050,7 +2108,7 @@
         </w:tc>
         <w:tc>
           <w:tcPr>
-            <w:tcW w:w="1235" w:type="dxa"/>
+            <w:tcW w:w="1377" w:type="dxa"/>
           </w:tcPr>
           <w:p>
             <w:pPr>
@@ -2065,7 +2123,7 @@
         </w:tc>
         <w:tc>
           <w:tcPr>
-            <w:tcW w:w="1277" w:type="dxa"/>
+            <w:tcW w:w="1494" w:type="dxa"/>
           </w:tcPr>
           <w:p>
             <w:pPr>
@@ -2086,7 +2144,7 @@
         <w:tc>
           <w:tcPr>
             <w:cnfStyle w:val="001000000000" w:firstRow="0" w:lastRow="0" w:firstColumn="1" w:lastColumn="0" w:oddVBand="0" w:evenVBand="0" w:oddHBand="0" w:evenHBand="0" w:firstRowFirstColumn="0" w:firstRowLastColumn="0" w:lastRowFirstColumn="0" w:lastRowLastColumn="0"/>
-            <w:tcW w:w="1173" w:type="dxa"/>
+            <w:tcW w:w="1115" w:type="dxa"/>
           </w:tcPr>
           <w:p>
             <w:pPr>
@@ -2106,7 +2164,7 @@
         </w:tc>
         <w:tc>
           <w:tcPr>
-            <w:tcW w:w="1145" w:type="dxa"/>
+            <w:tcW w:w="1069" w:type="dxa"/>
           </w:tcPr>
           <w:p>
             <w:pPr>
@@ -2121,7 +2179,7 @@
         </w:tc>
         <w:tc>
           <w:tcPr>
-            <w:tcW w:w="1368" w:type="dxa"/>
+            <w:tcW w:w="1330" w:type="dxa"/>
           </w:tcPr>
           <w:p>
             <w:pPr>
@@ -2136,7 +2194,7 @@
         </w:tc>
         <w:tc>
           <w:tcPr>
-            <w:tcW w:w="1701" w:type="dxa"/>
+            <w:tcW w:w="1643" w:type="dxa"/>
           </w:tcPr>
           <w:p>
             <w:pPr>
@@ -2151,7 +2209,7 @@
         </w:tc>
         <w:tc>
           <w:tcPr>
-            <w:tcW w:w="1461" w:type="dxa"/>
+            <w:tcW w:w="1332" w:type="dxa"/>
           </w:tcPr>
           <w:p>
             <w:pPr>
@@ -2166,7 +2224,7 @@
         </w:tc>
         <w:tc>
           <w:tcPr>
-            <w:tcW w:w="1235" w:type="dxa"/>
+            <w:tcW w:w="1377" w:type="dxa"/>
           </w:tcPr>
           <w:p>
             <w:pPr>
@@ -2181,7 +2239,7 @@
         </w:tc>
         <w:tc>
           <w:tcPr>
-            <w:tcW w:w="1277" w:type="dxa"/>
+            <w:tcW w:w="1494" w:type="dxa"/>
           </w:tcPr>
           <w:p>
             <w:pPr>
@@ -2199,7 +2257,7 @@
         <w:tc>
           <w:tcPr>
             <w:cnfStyle w:val="001000000000" w:firstRow="0" w:lastRow="0" w:firstColumn="1" w:lastColumn="0" w:oddVBand="0" w:evenVBand="0" w:oddHBand="0" w:evenHBand="0" w:firstRowFirstColumn="0" w:firstRowLastColumn="0" w:lastRowFirstColumn="0" w:lastRowLastColumn="0"/>
-            <w:tcW w:w="1173" w:type="dxa"/>
+            <w:tcW w:w="1115" w:type="dxa"/>
           </w:tcPr>
           <w:p>
             <w:pPr>
@@ -2219,7 +2277,7 @@
         </w:tc>
         <w:tc>
           <w:tcPr>
-            <w:tcW w:w="1145" w:type="dxa"/>
+            <w:tcW w:w="1069" w:type="dxa"/>
           </w:tcPr>
           <w:p>
             <w:pPr>
@@ -2234,7 +2292,7 @@
         </w:tc>
         <w:tc>
           <w:tcPr>
-            <w:tcW w:w="1368" w:type="dxa"/>
+            <w:tcW w:w="1330" w:type="dxa"/>
           </w:tcPr>
           <w:p>
             <w:pPr>
@@ -2249,7 +2307,7 @@
         </w:tc>
         <w:tc>
           <w:tcPr>
-            <w:tcW w:w="1701" w:type="dxa"/>
+            <w:tcW w:w="1643" w:type="dxa"/>
           </w:tcPr>
           <w:p>
             <w:pPr>
@@ -2264,7 +2322,7 @@
         </w:tc>
         <w:tc>
           <w:tcPr>
-            <w:tcW w:w="1461" w:type="dxa"/>
+            <w:tcW w:w="1332" w:type="dxa"/>
           </w:tcPr>
           <w:p>
             <w:pPr>
@@ -2279,7 +2337,7 @@
         </w:tc>
         <w:tc>
           <w:tcPr>
-            <w:tcW w:w="1235" w:type="dxa"/>
+            <w:tcW w:w="1377" w:type="dxa"/>
           </w:tcPr>
           <w:p>
             <w:pPr>
@@ -2294,7 +2352,7 @@
         </w:tc>
         <w:tc>
           <w:tcPr>
-            <w:tcW w:w="1277" w:type="dxa"/>
+            <w:tcW w:w="1494" w:type="dxa"/>
           </w:tcPr>
           <w:p>
             <w:pPr>
@@ -2309,6 +2367,7 @@
         </w:tc>
       </w:tr>
     </w:tbl>
+    <w:p/>
     <w:p/>
     <w:p>
       <w:pPr>
@@ -2319,6 +2378,7 @@
         </w:numPr>
       </w:pPr>
       <w:r>
+        <w:lastRenderedPageBreak/>
         <w:t xml:space="preserve">Third </w:t>
       </w:r>
       <w:proofErr w:type="spellStart"/>
@@ -2342,13 +2402,13 @@
         <w:tblLook w:val="04A0" w:firstRow="1" w:lastRow="0" w:firstColumn="1" w:lastColumn="0" w:noHBand="0" w:noVBand="1"/>
       </w:tblPr>
       <w:tblGrid>
-        <w:gridCol w:w="1153"/>
-        <w:gridCol w:w="1122"/>
-        <w:gridCol w:w="1351"/>
-        <w:gridCol w:w="1679"/>
-        <w:gridCol w:w="1425"/>
-        <w:gridCol w:w="1255"/>
-        <w:gridCol w:w="1375"/>
+        <w:gridCol w:w="1136"/>
+        <w:gridCol w:w="1095"/>
+        <w:gridCol w:w="1343"/>
+        <w:gridCol w:w="1663"/>
+        <w:gridCol w:w="1376"/>
+        <w:gridCol w:w="1253"/>
+        <w:gridCol w:w="1494"/>
       </w:tblGrid>
       <w:tr>
         <w:trPr>
@@ -2414,7 +2474,20 @@
               <w:cnfStyle w:val="100000000000" w:firstRow="1" w:lastRow="0" w:firstColumn="0" w:lastColumn="0" w:oddVBand="0" w:evenVBand="0" w:oddHBand="0" w:evenHBand="0" w:firstRowFirstColumn="0" w:firstRowLastColumn="0" w:lastRowFirstColumn="0" w:lastRowLastColumn="0"/>
             </w:pPr>
             <w:r>
-              <w:t>Result of calculations (merge)</w:t>
+              <w:t>Result of calculations (</w:t>
+            </w:r>
+            <w:r>
+              <w:rPr>
+                <w:rFonts w:ascii="JetBrainsMono NF" w:hAnsi="JetBrainsMono NF"/>
+                <w:b w:val="0"/>
+                <w:bCs w:val="0"/>
+                <w:sz w:val="20"/>
+                <w:szCs w:val="20"/>
+              </w:rPr>
+              <w:t>merge</w:t>
+            </w:r>
+            <w:r>
+              <w:t>)</w:t>
             </w:r>
           </w:p>
         </w:tc>
@@ -2433,7 +2506,20 @@
               <w:t>Final</w:t>
             </w:r>
             <w:r>
-              <w:t xml:space="preserve"> state (apply)</w:t>
+              <w:t xml:space="preserve"> state (</w:t>
+            </w:r>
+            <w:r>
+              <w:rPr>
+                <w:rFonts w:ascii="JetBrainsMono NF" w:hAnsi="JetBrainsMono NF"/>
+                <w:b w:val="0"/>
+                <w:bCs w:val="0"/>
+                <w:sz w:val="20"/>
+                <w:szCs w:val="20"/>
+              </w:rPr>
+              <w:t>apply</w:t>
+            </w:r>
+            <w:r>
+              <w:t>)</w:t>
             </w:r>
           </w:p>
         </w:tc>
@@ -2451,11 +2537,16 @@
             <w:r>
               <w:t>Message sent (</w:t>
             </w:r>
-            <w:proofErr w:type="spellStart"/>
-            <w:r>
+            <w:r>
+              <w:rPr>
+                <w:rFonts w:ascii="JetBrainsMono NF" w:hAnsi="JetBrainsMono NF"/>
+                <w:b w:val="0"/>
+                <w:bCs w:val="0"/>
+                <w:sz w:val="20"/>
+                <w:szCs w:val="20"/>
+              </w:rPr>
               <w:t>sendMsg</w:t>
             </w:r>
-            <w:proofErr w:type="spellEnd"/>
             <w:r>
               <w:t>)</w:t>
             </w:r>
@@ -2475,11 +2566,16 @@
             <w:r>
               <w:t>Destination nodes (</w:t>
             </w:r>
-            <w:proofErr w:type="spellStart"/>
-            <w:r>
+            <w:r>
+              <w:rPr>
+                <w:rFonts w:ascii="JetBrainsMono NF" w:hAnsi="JetBrainsMono NF"/>
+                <w:b w:val="0"/>
+                <w:bCs w:val="0"/>
+                <w:sz w:val="20"/>
+                <w:szCs w:val="20"/>
+              </w:rPr>
               <w:t>sendMsg</w:t>
             </w:r>
-            <w:proofErr w:type="spellEnd"/>
             <w:r>
               <w:t>)</w:t>
             </w:r>
@@ -2736,7 +2832,6 @@
               <w:rPr>
                 <w:b w:val="0"/>
               </w:rPr>
-              <w:lastRenderedPageBreak/>
               <w:t>3</w:t>
             </w:r>
           </w:p>
@@ -2975,21 +3070,89 @@
         <w:jc w:val="both"/>
       </w:pPr>
       <w:r>
-        <w:t>In the previous tables, we have filled some values in the “Result of calculations (merge)” and “Final state (apply)”</w:t>
+        <w:t>In the previous tables, we have filled some values in the “Result of calculations (</w:t>
+      </w:r>
+      <w:r>
+        <w:rPr>
+          <w:rFonts w:ascii="JetBrainsMono NF" w:hAnsi="JetBrainsMono NF"/>
+          <w:sz w:val="18"/>
+          <w:szCs w:val="18"/>
+        </w:rPr>
+        <w:t>merge</w:t>
+      </w:r>
+      <w:r>
+        <w:t>)” and “Final state (</w:t>
+      </w:r>
+      <w:r>
+        <w:rPr>
+          <w:rFonts w:ascii="JetBrainsMono NF" w:hAnsi="JetBrainsMono NF"/>
+          <w:sz w:val="18"/>
+          <w:szCs w:val="18"/>
+        </w:rPr>
+        <w:t>apply</w:t>
+      </w:r>
+      <w:r>
+        <w:t>)”</w:t>
       </w:r>
       <w:r>
         <w:t xml:space="preserve"> columns</w:t>
       </w:r>
       <w:r>
-        <w:t xml:space="preserve">, even though the function (merge and apply respectively) was not run in that </w:t>
-      </w:r>
-      <w:proofErr w:type="gramStart"/>
-      <w:r>
-        <w:t>particular case</w:t>
-      </w:r>
-      <w:proofErr w:type="gramEnd"/>
-      <w:r>
-        <w:t xml:space="preserve">. In particular, merge was never run, since in no </w:t>
+        <w:t>, even though the function (</w:t>
+      </w:r>
+      <w:r>
+        <w:rPr>
+          <w:rFonts w:ascii="JetBrainsMono NF" w:hAnsi="JetBrainsMono NF"/>
+          <w:sz w:val="18"/>
+          <w:szCs w:val="18"/>
+        </w:rPr>
+        <w:t>merge</w:t>
+      </w:r>
+      <w:r>
+        <w:rPr>
+          <w:sz w:val="18"/>
+          <w:szCs w:val="18"/>
+        </w:rPr>
+        <w:t xml:space="preserve"> </w:t>
+      </w:r>
+      <w:r>
+        <w:t xml:space="preserve">and </w:t>
+      </w:r>
+      <w:r>
+        <w:rPr>
+          <w:rFonts w:ascii="JetBrainsMono NF" w:hAnsi="JetBrainsMono NF"/>
+          <w:sz w:val="18"/>
+          <w:szCs w:val="18"/>
+        </w:rPr>
+        <w:t>apply</w:t>
+      </w:r>
+      <w:r>
+        <w:rPr>
+          <w:sz w:val="18"/>
+          <w:szCs w:val="18"/>
+        </w:rPr>
+        <w:t xml:space="preserve"> </w:t>
+      </w:r>
+      <w:r>
+        <w:t xml:space="preserve">respectively) was not run in that particular case. In particular, </w:t>
+      </w:r>
+      <w:r>
+        <w:rPr>
+          <w:rFonts w:ascii="JetBrainsMono NF" w:hAnsi="JetBrainsMono NF"/>
+          <w:sz w:val="18"/>
+          <w:szCs w:val="18"/>
+        </w:rPr>
+        <w:t>merge</w:t>
+      </w:r>
+      <w:r>
+        <w:rPr>
+          <w:sz w:val="18"/>
+          <w:szCs w:val="18"/>
+        </w:rPr>
+        <w:t xml:space="preserve"> </w:t>
+      </w:r>
+      <w:r>
+        <w:t xml:space="preserve">was never run, since in no </w:t>
       </w:r>
       <w:proofErr w:type="spellStart"/>
       <w:r>
@@ -2997,15 +3160,25 @@
       </w:r>
       <w:proofErr w:type="spellEnd"/>
       <w:r>
-        <w:t xml:space="preserve"> a vertex received more than one </w:t>
-      </w:r>
-      <w:proofErr w:type="gramStart"/>
-      <w:r>
-        <w:t>message, and</w:t>
-      </w:r>
-      <w:proofErr w:type="gramEnd"/>
-      <w:r>
-        <w:t xml:space="preserve"> apply was only run in those cases </w:t>
+        <w:t xml:space="preserve"> a vertex received more than one message, and </w:t>
+      </w:r>
+      <w:r>
+        <w:rPr>
+          <w:rFonts w:ascii="JetBrainsMono NF" w:hAnsi="JetBrainsMono NF"/>
+          <w:sz w:val="18"/>
+          <w:szCs w:val="18"/>
+        </w:rPr>
+        <w:t>apply</w:t>
+      </w:r>
+      <w:r>
+        <w:rPr>
+          <w:sz w:val="18"/>
+          <w:szCs w:val="18"/>
+        </w:rPr>
+        <w:t xml:space="preserve"> </w:t>
+      </w:r>
+      <w:r>
+        <w:t xml:space="preserve">was only run in those cases </w:t>
       </w:r>
       <w:r>
         <w:t>in which the vertex received a message.</w:t>
@@ -3018,50 +3191,68 @@
       <w:r>
         <w:t>Similarly, in the “Message sent (</w:t>
       </w:r>
-      <w:proofErr w:type="spellStart"/>
-      <w:r>
+      <w:r>
+        <w:rPr>
+          <w:rFonts w:ascii="JetBrainsMono NF" w:hAnsi="JetBrainsMono NF"/>
+          <w:sz w:val="18"/>
+          <w:szCs w:val="18"/>
+        </w:rPr>
         <w:t>sendMsg</w:t>
       </w:r>
-      <w:proofErr w:type="spellEnd"/>
       <w:r>
         <w:t>)” and “Destination nodes (</w:t>
       </w:r>
-      <w:proofErr w:type="spellStart"/>
-      <w:r>
+      <w:r>
+        <w:rPr>
+          <w:rFonts w:ascii="JetBrainsMono NF" w:hAnsi="JetBrainsMono NF"/>
+          <w:sz w:val="18"/>
+          <w:szCs w:val="18"/>
+        </w:rPr>
         <w:t>sendMsg</w:t>
       </w:r>
-      <w:proofErr w:type="spellEnd"/>
       <w:r>
         <w:t xml:space="preserve">)” columns, we make no distinction in whether the </w:t>
       </w:r>
-      <w:proofErr w:type="spellStart"/>
-      <w:r>
+      <w:r>
+        <w:rPr>
+          <w:rFonts w:ascii="JetBrainsMono NF" w:hAnsi="JetBrainsMono NF"/>
+          <w:sz w:val="18"/>
+          <w:szCs w:val="18"/>
+        </w:rPr>
         <w:t>sendMsg</w:t>
       </w:r>
-      <w:proofErr w:type="spellEnd"/>
-      <w:r>
-        <w:t xml:space="preserve"> function was not run or it </w:t>
-      </w:r>
-      <w:proofErr w:type="gramStart"/>
-      <w:r>
-        <w:t>was</w:t>
-      </w:r>
-      <w:proofErr w:type="gramEnd"/>
-      <w:r>
-        <w:t xml:space="preserve"> but no message was sent. Like the apply function, </w:t>
-      </w:r>
-      <w:proofErr w:type="spellStart"/>
-      <w:r>
+      <w:r>
+        <w:rPr>
+          <w:sz w:val="18"/>
+          <w:szCs w:val="18"/>
+        </w:rPr>
+        <w:t xml:space="preserve"> </w:t>
+      </w:r>
+      <w:r>
+        <w:t xml:space="preserve">function was not run or it was but no message was sent. Like the apply function, </w:t>
+      </w:r>
+      <w:r>
+        <w:rPr>
+          <w:rFonts w:ascii="JetBrainsMono NF" w:hAnsi="JetBrainsMono NF"/>
+          <w:sz w:val="18"/>
+          <w:szCs w:val="18"/>
+        </w:rPr>
         <w:t>sendMsg</w:t>
       </w:r>
-      <w:proofErr w:type="spellEnd"/>
-      <w:r>
-        <w:t xml:space="preserve"> was only run in the cases that a vertex received a message.</w:t>
+      <w:r>
+        <w:rPr>
+          <w:sz w:val="18"/>
+          <w:szCs w:val="18"/>
+        </w:rPr>
+        <w:t xml:space="preserve"> </w:t>
+      </w:r>
+      <w:r>
+        <w:t>was only run in the cases that a vertex received a message.</w:t>
       </w:r>
     </w:p>
     <w:p>
       <w:pPr>
-        <w:pStyle w:val="Heading2"/>
+        <w:pStyle w:val="Heading1"/>
       </w:pPr>
       <w:r>
         <w:t xml:space="preserve">Exercise </w:t>
@@ -3077,6 +3268,10 @@
       </w:r>
     </w:p>
     <w:p>
+      <w:pPr>
+        <w:pStyle w:val="Heading3"/>
+        <w:spacing w:after="240"/>
+      </w:pPr>
       <w:r>
         <w:t>Functions implemented:</w:t>
       </w:r>
@@ -3091,15 +3286,14 @@
         <w:ind w:left="450"/>
         <w:jc w:val="both"/>
       </w:pPr>
-      <w:proofErr w:type="spellStart"/>
       <w:r>
         <w:rPr>
-          <w:i/>
-          <w:iCs/>
+          <w:rFonts w:ascii="JetBrainsMono NF" w:hAnsi="JetBrainsMono NF"/>
+          <w:sz w:val="20"/>
+          <w:szCs w:val="20"/>
         </w:rPr>
         <w:t>VProg</w:t>
       </w:r>
-      <w:proofErr w:type="spellEnd"/>
       <w:r>
         <w:t>:</w:t>
       </w:r>
@@ -3131,15 +3325,14 @@
         <w:ind w:left="450"/>
         <w:jc w:val="both"/>
       </w:pPr>
-      <w:proofErr w:type="spellStart"/>
       <w:r>
         <w:rPr>
-          <w:i/>
-          <w:iCs/>
+          <w:rFonts w:ascii="JetBrainsMono NF" w:hAnsi="JetBrainsMono NF"/>
+          <w:sz w:val="20"/>
+          <w:szCs w:val="20"/>
         </w:rPr>
         <w:t>sendMsg</w:t>
       </w:r>
-      <w:proofErr w:type="spellEnd"/>
       <w:r>
         <w:t>:</w:t>
       </w:r>
@@ -3156,31 +3349,35 @@
       <w:r>
         <w:t xml:space="preserve"> (i.e., the value is not equal to </w:t>
       </w:r>
-      <w:proofErr w:type="spellStart"/>
       <w:r>
         <w:rPr>
-          <w:rFonts w:ascii="Courier New" w:eastAsia="Times New Roman" w:hAnsi="Courier New" w:cs="Courier New"/>
+          <w:rFonts w:ascii="JetBrainsMono NF" w:eastAsia="Times New Roman" w:hAnsi="JetBrainsMono NF" w:cs="Courier New"/>
           <w:color w:val="000000"/>
+          <w:sz w:val="18"/>
+          <w:szCs w:val="18"/>
         </w:rPr>
         <w:t>Integer</w:t>
       </w:r>
       <w:r>
         <w:rPr>
-          <w:rFonts w:ascii="Courier New" w:eastAsia="Times New Roman" w:hAnsi="Courier New" w:cs="Courier New"/>
+          <w:rFonts w:ascii="JetBrainsMono NF" w:eastAsia="Times New Roman" w:hAnsi="JetBrainsMono NF" w:cs="Courier New"/>
           <w:color w:val="080808"/>
+          <w:sz w:val="18"/>
+          <w:szCs w:val="18"/>
         </w:rPr>
         <w:t>.</w:t>
       </w:r>
       <w:r>
         <w:rPr>
-          <w:rFonts w:ascii="Courier New" w:eastAsia="Times New Roman" w:hAnsi="Courier New" w:cs="Courier New"/>
+          <w:rFonts w:ascii="JetBrainsMono NF" w:eastAsia="Times New Roman" w:hAnsi="JetBrainsMono NF" w:cs="Courier New"/>
           <w:i/>
           <w:iCs/>
           <w:color w:val="871094"/>
+          <w:sz w:val="18"/>
+          <w:szCs w:val="18"/>
         </w:rPr>
         <w:t>MAX_VALUE</w:t>
       </w:r>
-      <w:proofErr w:type="spellEnd"/>
       <w:r>
         <w:t>)</w:t>
       </w:r>
@@ -3224,11 +3421,14 @@
       <w:r>
         <w:t>To make this function more readable, an intermediate class with helper functions has been defined (</w:t>
       </w:r>
-      <w:proofErr w:type="spellStart"/>
-      <w:r>
+      <w:r>
+        <w:rPr>
+          <w:rFonts w:ascii="JetBrainsMono NF" w:hAnsi="JetBrainsMono NF"/>
+          <w:sz w:val="18"/>
+          <w:szCs w:val="18"/>
+        </w:rPr>
         <w:t>sendMessage</w:t>
       </w:r>
-      <w:proofErr w:type="spellEnd"/>
       <w:r>
         <w:t xml:space="preserve">). This class has been used </w:t>
       </w:r>
@@ -3262,10 +3462,18 @@
       </w:pPr>
       <w:r>
         <w:rPr>
+          <w:rFonts w:ascii="JetBrainsMono NF" w:hAnsi="JetBrainsMono NF"/>
+          <w:sz w:val="20"/>
+          <w:szCs w:val="20"/>
+        </w:rPr>
+        <w:t>merge</w:t>
+      </w:r>
+      <w:r>
+        <w:rPr>
           <w:i/>
           <w:iCs/>
         </w:rPr>
-        <w:t>merge:</w:t>
+        <w:t>:</w:t>
       </w:r>
     </w:p>
     <w:p>
@@ -3283,41 +3491,47 @@
     </w:p>
     <w:p>
       <w:pPr>
-        <w:spacing w:after="0"/>
-      </w:pPr>
+        <w:pStyle w:val="Heading1"/>
+      </w:pPr>
+      <w:r>
+        <w:lastRenderedPageBreak/>
+        <w:t xml:space="preserve">Exercise </w:t>
+      </w:r>
+      <w:r>
+        <w:t>3</w:t>
+      </w:r>
+      <w:r>
+        <w:t xml:space="preserve">: </w:t>
+      </w:r>
+      <w:r>
+        <w:t>Extending shortest path’s computation</w:t>
+      </w:r>
     </w:p>
     <w:p>
       <w:pPr>
-        <w:pStyle w:val="Heading2"/>
-      </w:pPr>
-      <w:r>
-        <w:t xml:space="preserve">Exercise </w:t>
-      </w:r>
-      <w:r>
-        <w:t>3</w:t>
-      </w:r>
-      <w:r>
-        <w:t xml:space="preserve">: </w:t>
-      </w:r>
-      <w:r>
-        <w:t>Extending shortest path’s computation</w:t>
+        <w:pStyle w:val="Heading3"/>
+        <w:spacing w:after="240"/>
+      </w:pPr>
+      <w:r>
+        <w:t>Vertex structure:</w:t>
       </w:r>
     </w:p>
     <w:p>
-      <w:pPr>
-        <w:jc w:val="both"/>
-      </w:pPr>
-      <w:r>
-        <w:t>Vertex structure:</w:t>
+      <w:r>
+        <w:t xml:space="preserve">In addition to the value of the shortest path, each vertex is also holding the actual sequence of vertex of that shortest path. Therefore, the value </w:t>
+      </w:r>
+      <w:r>
+        <w:t>of each vertex</w:t>
+      </w:r>
+      <w:r>
+        <w:t xml:space="preserve"> is a tuple of an integer and a list (holding the path) instead of just an integer as in the previous exercise.</w:t>
       </w:r>
     </w:p>
     <w:p>
-      <w:r>
-        <w:t>In addition to the value of the shortest path, each vertex is also holding the actual sequence of vertex of that shortest path. Therefore, the value that holds is a tuple of an integer and a list (holding the path) instead of just an integer as in the previous exercise.</w:t>
-      </w:r>
-    </w:p>
-    <w:p/>
-    <w:p>
+      <w:pPr>
+        <w:pStyle w:val="Heading3"/>
+        <w:spacing w:after="240"/>
+      </w:pPr>
       <w:r>
         <w:t>Functions implemented:</w:t>
       </w:r>
@@ -3331,15 +3545,14 @@
         </w:numPr>
         <w:ind w:left="450"/>
       </w:pPr>
-      <w:proofErr w:type="spellStart"/>
       <w:r>
         <w:rPr>
-          <w:i/>
-          <w:iCs/>
+          <w:rFonts w:ascii="JetBrainsMono NF" w:hAnsi="JetBrainsMono NF"/>
+          <w:sz w:val="20"/>
+          <w:szCs w:val="20"/>
         </w:rPr>
         <w:t>VProg</w:t>
       </w:r>
-      <w:proofErr w:type="spellEnd"/>
       <w:r>
         <w:t>:</w:t>
       </w:r>
@@ -3369,15 +3582,14 @@
         <w:ind w:left="450"/>
         <w:jc w:val="both"/>
       </w:pPr>
-      <w:proofErr w:type="spellStart"/>
       <w:r>
         <w:rPr>
-          <w:i/>
-          <w:iCs/>
+          <w:rFonts w:ascii="JetBrainsMono NF" w:hAnsi="JetBrainsMono NF"/>
+          <w:sz w:val="20"/>
+          <w:szCs w:val="20"/>
         </w:rPr>
         <w:t>sendMsg</w:t>
       </w:r>
-      <w:proofErr w:type="spellEnd"/>
       <w:r>
         <w:t>:</w:t>
       </w:r>
@@ -3424,10 +3636,18 @@
       </w:pPr>
       <w:r>
         <w:rPr>
+          <w:rFonts w:ascii="JetBrainsMono NF" w:hAnsi="JetBrainsMono NF"/>
+          <w:sz w:val="20"/>
+          <w:szCs w:val="20"/>
+        </w:rPr>
+        <w:t>merge</w:t>
+      </w:r>
+      <w:r>
+        <w:rPr>
           <w:i/>
           <w:iCs/>
         </w:rPr>
-        <w:t>merge:</w:t>
+        <w:t>:</w:t>
       </w:r>
     </w:p>
     <w:p>
@@ -3442,7 +3662,7 @@
     </w:p>
     <w:p>
       <w:pPr>
-        <w:pStyle w:val="Heading2"/>
+        <w:pStyle w:val="Heading1"/>
       </w:pPr>
       <w:r>
         <w:t xml:space="preserve">Exercise </w:t>
@@ -3458,8 +3678,43 @@
       </w:r>
     </w:p>
     <w:p>
-      <w:r>
-        <w:t>Assumptions:</w:t>
+      <w:pPr>
+        <w:jc w:val="both"/>
+      </w:pPr>
+      <w:r>
+        <w:t>Since the damping factor doesn’t affect the “accuracy” of the values (i.e., changing it just makes the PageRank algorithm yield other values, but they are neither better nor worse), we use the generally accepted value, proposed in the original paper by</w:t>
+      </w:r>
+      <w:r>
+        <w:t xml:space="preserve"> </w:t>
+      </w:r>
+      <w:sdt>
+        <w:sdtPr>
+          <w:id w:val="-1992176119"/>
+          <w:citation/>
+        </w:sdtPr>
+        <w:sdtContent>
+          <w:r>
+            <w:fldChar w:fldCharType="begin"/>
+          </w:r>
+          <w:r>
+            <w:instrText xml:space="preserve"> CITATION Bri98 \l 1033 </w:instrText>
+          </w:r>
+          <w:r>
+            <w:fldChar w:fldCharType="separate"/>
+          </w:r>
+          <w:r>
+            <w:rPr>
+              <w:noProof/>
+            </w:rPr>
+            <w:t>(Brin &amp; Page, 1998)</w:t>
+          </w:r>
+          <w:r>
+            <w:fldChar w:fldCharType="end"/>
+          </w:r>
+        </w:sdtContent>
+      </w:sdt>
+      <w:r>
+        <w:t>.</w:t>
       </w:r>
     </w:p>
     <w:p>
@@ -3467,35 +3722,98 @@
         <w:jc w:val="both"/>
       </w:pPr>
       <w:r>
-        <w:t xml:space="preserve">The damping factor used for the algorithm will be 0.85, </w:t>
-      </w:r>
-      <w:r>
-        <w:t>which is the value normally used according to Wikipedia</w:t>
-      </w:r>
-      <w:r>
-        <w:t xml:space="preserve"> [1]</w:t>
+        <w:t>We choose the number of iterations so that the average difference in the PageRank values is below a certain threshold (</w:t>
+      </w:r>
+      <w:r>
+        <w:t>we use 0.0001,</w:t>
+      </w:r>
+      <w:r>
+        <w:t xml:space="preserve"> </w:t>
+      </w:r>
+      <w:r>
+        <w:t xml:space="preserve">the same value used for </w:t>
+      </w:r>
+      <w:proofErr w:type="spellStart"/>
+      <w:r>
+        <w:t>TextRank</w:t>
+      </w:r>
+      <w:proofErr w:type="spellEnd"/>
+      <w:r>
+        <w:t xml:space="preserve"> </w:t>
+      </w:r>
+      <w:sdt>
+        <w:sdtPr>
+          <w:id w:val="-473373604"/>
+          <w:citation/>
+        </w:sdtPr>
+        <w:sdtContent>
+          <w:r>
+            <w:fldChar w:fldCharType="begin"/>
+          </w:r>
+          <w:r>
+            <w:instrText xml:space="preserve"> CITATION Mih04 \l 1033 </w:instrText>
+          </w:r>
+          <w:r>
+            <w:fldChar w:fldCharType="separate"/>
+          </w:r>
+          <w:r>
+            <w:rPr>
+              <w:noProof/>
+            </w:rPr>
+            <w:t>(Mihalcea &amp; Tarau, 2004)</w:t>
+          </w:r>
+          <w:r>
+            <w:fldChar w:fldCharType="end"/>
+          </w:r>
+        </w:sdtContent>
+      </w:sdt>
+      <w:r>
+        <w:t>).</w:t>
+      </w:r>
+      <w:r>
+        <w:t xml:space="preserve"> </w:t>
+      </w:r>
+      <w:r>
+        <w:fldChar w:fldCharType="begin"/>
+      </w:r>
+      <w:r>
+        <w:instrText xml:space="preserve"> REF _Ref101977946 \h </w:instrText>
+      </w:r>
+      <w:r>
+        <w:fldChar w:fldCharType="separate"/>
+      </w:r>
+      <w:r>
+        <w:t xml:space="preserve">Table </w:t>
+      </w:r>
+      <w:r>
+        <w:rPr>
+          <w:noProof/>
+        </w:rPr>
+        <w:t>1</w:t>
+      </w:r>
+      <w:r>
+        <w:fldChar w:fldCharType="end"/>
+      </w:r>
+      <w:r>
+        <w:t xml:space="preserve"> shows the differences for each iteration</w:t>
       </w:r>
       <w:r>
         <w:t>.</w:t>
       </w:r>
-    </w:p>
-    <w:p>
-      <w:pPr>
-        <w:jc w:val="both"/>
-      </w:pPr>
-      <w:r>
-        <w:t>We choose the number of iterations so that the average difference in the PageRank values is below a certain threshold (</w:t>
-      </w:r>
-      <w:r>
-        <w:t xml:space="preserve">we use 0.0001, which is the same value used for </w:t>
-      </w:r>
-      <w:proofErr w:type="spellStart"/>
-      <w:r>
-        <w:t>TextRank</w:t>
-      </w:r>
-      <w:proofErr w:type="spellEnd"/>
-      <w:r>
-        <w:t xml:space="preserve"> [2]). The following table shows the differences for each iteration, as can be seen, this value falls behind the threshold at 20 iterations.</w:t>
+      <w:r>
+        <w:t xml:space="preserve"> </w:t>
+      </w:r>
+      <w:r>
+        <w:t>A</w:t>
+      </w:r>
+      <w:r>
+        <w:t>s can be seen, this value falls be</w:t>
+      </w:r>
+      <w:r>
+        <w:t>low</w:t>
+      </w:r>
+      <w:r>
+        <w:t xml:space="preserve"> the threshold at 20 iterations.</w:t>
       </w:r>
     </w:p>
     <w:tbl>
@@ -3872,6 +4190,7 @@
               <w:jc w:val="both"/>
             </w:pPr>
             <w:r>
+              <w:lastRenderedPageBreak/>
               <w:t>18</w:t>
             </w:r>
           </w:p>
@@ -3961,6 +4280,7 @@
           </w:tcPr>
           <w:p>
             <w:pPr>
+              <w:keepNext/>
               <w:jc w:val="both"/>
               <w:cnfStyle w:val="000000100000" w:firstRow="0" w:lastRow="0" w:firstColumn="0" w:lastColumn="0" w:oddVBand="0" w:evenVBand="0" w:oddHBand="1" w:evenHBand="0" w:firstRowFirstColumn="0" w:firstRowLastColumn="0" w:lastRowFirstColumn="0" w:lastRowLastColumn="0"/>
             </w:pPr>
@@ -3973,110 +4293,738 @@
     </w:tbl>
     <w:p>
       <w:pPr>
-        <w:jc w:val="both"/>
-      </w:pPr>
+        <w:pStyle w:val="Caption"/>
+        <w:jc w:val="center"/>
+      </w:pPr>
+      <w:bookmarkStart w:id="1" w:name="_Ref101977946"/>
+      <w:r>
+        <w:t xml:space="preserve">Table </w:t>
+      </w:r>
+      <w:r>
+        <w:fldChar w:fldCharType="begin"/>
+      </w:r>
+      <w:r>
+        <w:instrText xml:space="preserve"> SEQ Table \* ARABIC </w:instrText>
+      </w:r>
+      <w:r>
+        <w:fldChar w:fldCharType="separate"/>
+      </w:r>
+      <w:r>
+        <w:rPr>
+          <w:noProof/>
+        </w:rPr>
+        <w:t>1</w:t>
+      </w:r>
+      <w:r>
+        <w:fldChar w:fldCharType="end"/>
+      </w:r>
+      <w:bookmarkEnd w:id="1"/>
+      <w:r>
+        <w:t xml:space="preserve"> </w:t>
+      </w:r>
+      <w:r>
+        <w:t>Average difference in PageRank values per iteration</w:t>
+      </w:r>
     </w:p>
     <w:p>
-      <w:pPr>
-        <w:jc w:val="both"/>
-      </w:pPr>
-      <w:r>
-        <w:t xml:space="preserve">We can see that </w:t>
-      </w:r>
-      <w:r>
-        <w:t>the convergence starts at around 15 iterations and thus, this is the value we choose for the algorithm.</w:t>
+      <w:r>
+        <w:t>The results obtained are shown in</w:t>
+      </w:r>
+      <w:r>
+        <w:t xml:space="preserve"> </w:t>
+      </w:r>
+      <w:r>
+        <w:fldChar w:fldCharType="begin"/>
+      </w:r>
+      <w:r>
+        <w:instrText xml:space="preserve"> REF _Ref101977928 \h </w:instrText>
+      </w:r>
+      <w:r>
+        <w:fldChar w:fldCharType="separate"/>
+      </w:r>
+      <w:r>
+        <w:t xml:space="preserve">Table </w:t>
+      </w:r>
+      <w:r>
+        <w:rPr>
+          <w:noProof/>
+        </w:rPr>
+        <w:t>2</w:t>
+      </w:r>
+      <w:r>
+        <w:fldChar w:fldCharType="end"/>
+      </w:r>
+      <w:r>
+        <w:t>:</w:t>
       </w:r>
     </w:p>
-    <w:p/>
+    <w:tbl>
+      <w:tblPr>
+        <w:tblStyle w:val="GridTable2-Accent5"/>
+        <w:tblW w:w="0" w:type="auto"/>
+        <w:jc w:val="center"/>
+        <w:tblLook w:val="04A0" w:firstRow="1" w:lastRow="0" w:firstColumn="1" w:lastColumn="0" w:noHBand="0" w:noVBand="1"/>
+      </w:tblPr>
+      <w:tblGrid>
+        <w:gridCol w:w="3700"/>
+        <w:gridCol w:w="2020"/>
+      </w:tblGrid>
+      <w:tr>
+        <w:trPr>
+          <w:cnfStyle w:val="100000000000" w:firstRow="1" w:lastRow="0" w:firstColumn="0" w:lastColumn="0" w:oddVBand="0" w:evenVBand="0" w:oddHBand="0" w:evenHBand="0" w:firstRowFirstColumn="0" w:firstRowLastColumn="0" w:lastRowFirstColumn="0" w:lastRowLastColumn="0"/>
+          <w:trHeight w:val="288"/>
+          <w:jc w:val="center"/>
+        </w:trPr>
+        <w:tc>
+          <w:tcPr>
+            <w:cnfStyle w:val="001000000000" w:firstRow="0" w:lastRow="0" w:firstColumn="1" w:lastColumn="0" w:oddVBand="0" w:evenVBand="0" w:oddHBand="0" w:evenHBand="0" w:firstRowFirstColumn="0" w:firstRowLastColumn="0" w:lastRowFirstColumn="0" w:lastRowLastColumn="0"/>
+            <w:tcW w:w="3700" w:type="dxa"/>
+            <w:noWrap/>
+          </w:tcPr>
+          <w:p>
+            <w:r>
+              <w:t>Entry</w:t>
+            </w:r>
+          </w:p>
+        </w:tc>
+        <w:tc>
+          <w:tcPr>
+            <w:tcW w:w="2020" w:type="dxa"/>
+            <w:noWrap/>
+          </w:tcPr>
+          <w:p>
+            <w:pPr>
+              <w:cnfStyle w:val="100000000000" w:firstRow="1" w:lastRow="0" w:firstColumn="0" w:lastColumn="0" w:oddVBand="0" w:evenVBand="0" w:oddHBand="0" w:evenHBand="0" w:firstRowFirstColumn="0" w:firstRowLastColumn="0" w:lastRowFirstColumn="0" w:lastRowLastColumn="0"/>
+            </w:pPr>
+            <w:r>
+              <w:t>PageRank value</w:t>
+            </w:r>
+          </w:p>
+        </w:tc>
+      </w:tr>
+      <w:tr>
+        <w:trPr>
+          <w:cnfStyle w:val="000000100000" w:firstRow="0" w:lastRow="0" w:firstColumn="0" w:lastColumn="0" w:oddVBand="0" w:evenVBand="0" w:oddHBand="1" w:evenHBand="0" w:firstRowFirstColumn="0" w:firstRowLastColumn="0" w:lastRowFirstColumn="0" w:lastRowLastColumn="0"/>
+          <w:trHeight w:val="288"/>
+          <w:jc w:val="center"/>
+        </w:trPr>
+        <w:tc>
+          <w:tcPr>
+            <w:cnfStyle w:val="001000000000" w:firstRow="0" w:lastRow="0" w:firstColumn="1" w:lastColumn="0" w:oddVBand="0" w:evenVBand="0" w:oddHBand="0" w:evenHBand="0" w:firstRowFirstColumn="0" w:firstRowLastColumn="0" w:lastRowFirstColumn="0" w:lastRowLastColumn="0"/>
+            <w:tcW w:w="3700" w:type="dxa"/>
+            <w:noWrap/>
+            <w:hideMark/>
+          </w:tcPr>
+          <w:p>
+            <w:pPr>
+              <w:rPr>
+                <w:b w:val="0"/>
+                <w:bCs w:val="0"/>
+              </w:rPr>
+            </w:pPr>
+            <w:r>
+              <w:rPr>
+                <w:b w:val="0"/>
+                <w:bCs w:val="0"/>
+              </w:rPr>
+              <w:t>University of California, Berkeley</w:t>
+            </w:r>
+          </w:p>
+        </w:tc>
+        <w:tc>
+          <w:tcPr>
+            <w:tcW w:w="2020" w:type="dxa"/>
+            <w:noWrap/>
+            <w:hideMark/>
+          </w:tcPr>
+          <w:p>
+            <w:pPr>
+              <w:cnfStyle w:val="000000100000" w:firstRow="0" w:lastRow="0" w:firstColumn="0" w:lastColumn="0" w:oddVBand="0" w:evenVBand="0" w:oddHBand="1" w:evenHBand="0" w:firstRowFirstColumn="0" w:firstRowLastColumn="0" w:lastRowFirstColumn="0" w:lastRowLastColumn="0"/>
+            </w:pPr>
+            <w:r>
+              <w:t>3124,23</w:t>
+            </w:r>
+          </w:p>
+        </w:tc>
+      </w:tr>
+      <w:tr>
+        <w:trPr>
+          <w:trHeight w:val="288"/>
+          <w:jc w:val="center"/>
+        </w:trPr>
+        <w:tc>
+          <w:tcPr>
+            <w:cnfStyle w:val="001000000000" w:firstRow="0" w:lastRow="0" w:firstColumn="1" w:lastColumn="0" w:oddVBand="0" w:evenVBand="0" w:oddHBand="0" w:evenHBand="0" w:firstRowFirstColumn="0" w:firstRowLastColumn="0" w:lastRowFirstColumn="0" w:lastRowLastColumn="0"/>
+            <w:tcW w:w="3700" w:type="dxa"/>
+            <w:noWrap/>
+            <w:hideMark/>
+          </w:tcPr>
+          <w:p>
+            <w:pPr>
+              <w:rPr>
+                <w:b w:val="0"/>
+                <w:bCs w:val="0"/>
+              </w:rPr>
+            </w:pPr>
+            <w:r>
+              <w:rPr>
+                <w:b w:val="0"/>
+                <w:bCs w:val="0"/>
+              </w:rPr>
+              <w:t xml:space="preserve"> Berkeley, California</w:t>
+            </w:r>
+          </w:p>
+        </w:tc>
+        <w:tc>
+          <w:tcPr>
+            <w:tcW w:w="2020" w:type="dxa"/>
+            <w:noWrap/>
+            <w:hideMark/>
+          </w:tcPr>
+          <w:p>
+            <w:pPr>
+              <w:cnfStyle w:val="000000000000" w:firstRow="0" w:lastRow="0" w:firstColumn="0" w:lastColumn="0" w:oddVBand="0" w:evenVBand="0" w:oddHBand="0" w:evenHBand="0" w:firstRowFirstColumn="0" w:firstRowLastColumn="0" w:lastRowFirstColumn="0" w:lastRowLastColumn="0"/>
+            </w:pPr>
+            <w:r>
+              <w:t>1572,47</w:t>
+            </w:r>
+          </w:p>
+        </w:tc>
+      </w:tr>
+      <w:tr>
+        <w:trPr>
+          <w:cnfStyle w:val="000000100000" w:firstRow="0" w:lastRow="0" w:firstColumn="0" w:lastColumn="0" w:oddVBand="0" w:evenVBand="0" w:oddHBand="1" w:evenHBand="0" w:firstRowFirstColumn="0" w:firstRowLastColumn="0" w:lastRowFirstColumn="0" w:lastRowLastColumn="0"/>
+          <w:trHeight w:val="288"/>
+          <w:jc w:val="center"/>
+        </w:trPr>
+        <w:tc>
+          <w:tcPr>
+            <w:cnfStyle w:val="001000000000" w:firstRow="0" w:lastRow="0" w:firstColumn="1" w:lastColumn="0" w:oddVBand="0" w:evenVBand="0" w:oddHBand="0" w:evenHBand="0" w:firstRowFirstColumn="0" w:firstRowLastColumn="0" w:lastRowFirstColumn="0" w:lastRowLastColumn="0"/>
+            <w:tcW w:w="3700" w:type="dxa"/>
+            <w:noWrap/>
+            <w:hideMark/>
+          </w:tcPr>
+          <w:p>
+            <w:pPr>
+              <w:rPr>
+                <w:b w:val="0"/>
+                <w:bCs w:val="0"/>
+              </w:rPr>
+            </w:pPr>
+            <w:r>
+              <w:rPr>
+                <w:b w:val="0"/>
+                <w:bCs w:val="0"/>
+              </w:rPr>
+              <w:t xml:space="preserve"> </w:t>
+            </w:r>
+            <w:proofErr w:type="spellStart"/>
+            <w:r>
+              <w:rPr>
+                <w:b w:val="0"/>
+                <w:bCs w:val="0"/>
+              </w:rPr>
+              <w:t>Uc</w:t>
+            </w:r>
+            <w:proofErr w:type="spellEnd"/>
+            <w:r>
+              <w:rPr>
+                <w:b w:val="0"/>
+                <w:bCs w:val="0"/>
+              </w:rPr>
+              <w:t xml:space="preserve"> </w:t>
+            </w:r>
+            <w:proofErr w:type="spellStart"/>
+            <w:r>
+              <w:rPr>
+                <w:b w:val="0"/>
+                <w:bCs w:val="0"/>
+              </w:rPr>
+              <w:t>berkeley</w:t>
+            </w:r>
+            <w:proofErr w:type="spellEnd"/>
+          </w:p>
+        </w:tc>
+        <w:tc>
+          <w:tcPr>
+            <w:tcW w:w="2020" w:type="dxa"/>
+            <w:noWrap/>
+            <w:hideMark/>
+          </w:tcPr>
+          <w:p>
+            <w:pPr>
+              <w:cnfStyle w:val="000000100000" w:firstRow="0" w:lastRow="0" w:firstColumn="0" w:lastColumn="0" w:oddVBand="0" w:evenVBand="0" w:oddHBand="1" w:evenHBand="0" w:firstRowFirstColumn="0" w:firstRowLastColumn="0" w:lastRowFirstColumn="0" w:lastRowLastColumn="0"/>
+            </w:pPr>
+            <w:r>
+              <w:t>384,26</w:t>
+            </w:r>
+          </w:p>
+        </w:tc>
+      </w:tr>
+      <w:tr>
+        <w:trPr>
+          <w:trHeight w:val="288"/>
+          <w:jc w:val="center"/>
+        </w:trPr>
+        <w:tc>
+          <w:tcPr>
+            <w:cnfStyle w:val="001000000000" w:firstRow="0" w:lastRow="0" w:firstColumn="1" w:lastColumn="0" w:oddVBand="0" w:evenVBand="0" w:oddHBand="0" w:evenHBand="0" w:firstRowFirstColumn="0" w:firstRowLastColumn="0" w:lastRowFirstColumn="0" w:lastRowLastColumn="0"/>
+            <w:tcW w:w="3700" w:type="dxa"/>
+            <w:noWrap/>
+            <w:hideMark/>
+          </w:tcPr>
+          <w:p>
+            <w:pPr>
+              <w:rPr>
+                <w:b w:val="0"/>
+                <w:bCs w:val="0"/>
+              </w:rPr>
+            </w:pPr>
+            <w:r>
+              <w:rPr>
+                <w:b w:val="0"/>
+                <w:bCs w:val="0"/>
+              </w:rPr>
+              <w:t xml:space="preserve"> Berkeley Software Distribution</w:t>
+            </w:r>
+          </w:p>
+        </w:tc>
+        <w:tc>
+          <w:tcPr>
+            <w:tcW w:w="2020" w:type="dxa"/>
+            <w:noWrap/>
+            <w:hideMark/>
+          </w:tcPr>
+          <w:p>
+            <w:pPr>
+              <w:cnfStyle w:val="000000000000" w:firstRow="0" w:lastRow="0" w:firstColumn="0" w:lastColumn="0" w:oddVBand="0" w:evenVBand="0" w:oddHBand="0" w:evenHBand="0" w:firstRowFirstColumn="0" w:firstRowLastColumn="0" w:lastRowFirstColumn="0" w:lastRowLastColumn="0"/>
+            </w:pPr>
+            <w:r>
+              <w:t>214,06</w:t>
+            </w:r>
+          </w:p>
+        </w:tc>
+      </w:tr>
+      <w:tr>
+        <w:trPr>
+          <w:cnfStyle w:val="000000100000" w:firstRow="0" w:lastRow="0" w:firstColumn="0" w:lastColumn="0" w:oddVBand="0" w:evenVBand="0" w:oddHBand="1" w:evenHBand="0" w:firstRowFirstColumn="0" w:firstRowLastColumn="0" w:lastRowFirstColumn="0" w:lastRowLastColumn="0"/>
+          <w:trHeight w:val="288"/>
+          <w:jc w:val="center"/>
+        </w:trPr>
+        <w:tc>
+          <w:tcPr>
+            <w:cnfStyle w:val="001000000000" w:firstRow="0" w:lastRow="0" w:firstColumn="1" w:lastColumn="0" w:oddVBand="0" w:evenVBand="0" w:oddHBand="0" w:evenHBand="0" w:firstRowFirstColumn="0" w:firstRowLastColumn="0" w:lastRowFirstColumn="0" w:lastRowLastColumn="0"/>
+            <w:tcW w:w="3700" w:type="dxa"/>
+            <w:noWrap/>
+            <w:hideMark/>
+          </w:tcPr>
+          <w:p>
+            <w:pPr>
+              <w:rPr>
+                <w:b w:val="0"/>
+                <w:bCs w:val="0"/>
+              </w:rPr>
+            </w:pPr>
+            <w:r>
+              <w:rPr>
+                <w:b w:val="0"/>
+                <w:bCs w:val="0"/>
+              </w:rPr>
+              <w:t xml:space="preserve"> Lawrence Berkeley National Laboratory</w:t>
+            </w:r>
+          </w:p>
+        </w:tc>
+        <w:tc>
+          <w:tcPr>
+            <w:tcW w:w="2020" w:type="dxa"/>
+            <w:noWrap/>
+            <w:hideMark/>
+          </w:tcPr>
+          <w:p>
+            <w:pPr>
+              <w:cnfStyle w:val="000000100000" w:firstRow="0" w:lastRow="0" w:firstColumn="0" w:lastColumn="0" w:oddVBand="0" w:evenVBand="0" w:oddHBand="1" w:evenHBand="0" w:firstRowFirstColumn="0" w:firstRowLastColumn="0" w:lastRowFirstColumn="0" w:lastRowLastColumn="0"/>
+            </w:pPr>
+            <w:r>
+              <w:t>193,70</w:t>
+            </w:r>
+          </w:p>
+        </w:tc>
+      </w:tr>
+      <w:tr>
+        <w:trPr>
+          <w:trHeight w:val="288"/>
+          <w:jc w:val="center"/>
+        </w:trPr>
+        <w:tc>
+          <w:tcPr>
+            <w:cnfStyle w:val="001000000000" w:firstRow="0" w:lastRow="0" w:firstColumn="1" w:lastColumn="0" w:oddVBand="0" w:evenVBand="0" w:oddHBand="0" w:evenHBand="0" w:firstRowFirstColumn="0" w:firstRowLastColumn="0" w:lastRowFirstColumn="0" w:lastRowLastColumn="0"/>
+            <w:tcW w:w="3700" w:type="dxa"/>
+            <w:noWrap/>
+            <w:hideMark/>
+          </w:tcPr>
+          <w:p>
+            <w:pPr>
+              <w:rPr>
+                <w:b w:val="0"/>
+                <w:bCs w:val="0"/>
+              </w:rPr>
+            </w:pPr>
+            <w:r>
+              <w:rPr>
+                <w:b w:val="0"/>
+                <w:bCs w:val="0"/>
+              </w:rPr>
+              <w:t xml:space="preserve"> George Berkeley</w:t>
+            </w:r>
+          </w:p>
+        </w:tc>
+        <w:tc>
+          <w:tcPr>
+            <w:tcW w:w="2020" w:type="dxa"/>
+            <w:noWrap/>
+            <w:hideMark/>
+          </w:tcPr>
+          <w:p>
+            <w:pPr>
+              <w:cnfStyle w:val="000000000000" w:firstRow="0" w:lastRow="0" w:firstColumn="0" w:lastColumn="0" w:oddVBand="0" w:evenVBand="0" w:oddHBand="0" w:evenHBand="0" w:firstRowFirstColumn="0" w:firstRowLastColumn="0" w:lastRowFirstColumn="0" w:lastRowLastColumn="0"/>
+            </w:pPr>
+            <w:r>
+              <w:t>193,67</w:t>
+            </w:r>
+          </w:p>
+        </w:tc>
+      </w:tr>
+      <w:tr>
+        <w:trPr>
+          <w:cnfStyle w:val="000000100000" w:firstRow="0" w:lastRow="0" w:firstColumn="0" w:lastColumn="0" w:oddVBand="0" w:evenVBand="0" w:oddHBand="1" w:evenHBand="0" w:firstRowFirstColumn="0" w:firstRowLastColumn="0" w:lastRowFirstColumn="0" w:lastRowLastColumn="0"/>
+          <w:trHeight w:val="288"/>
+          <w:jc w:val="center"/>
+        </w:trPr>
+        <w:tc>
+          <w:tcPr>
+            <w:cnfStyle w:val="001000000000" w:firstRow="0" w:lastRow="0" w:firstColumn="1" w:lastColumn="0" w:oddVBand="0" w:evenVBand="0" w:oddHBand="0" w:evenHBand="0" w:firstRowFirstColumn="0" w:firstRowLastColumn="0" w:lastRowFirstColumn="0" w:lastRowLastColumn="0"/>
+            <w:tcW w:w="3700" w:type="dxa"/>
+            <w:noWrap/>
+            <w:hideMark/>
+          </w:tcPr>
+          <w:p>
+            <w:pPr>
+              <w:rPr>
+                <w:b w:val="0"/>
+                <w:bCs w:val="0"/>
+              </w:rPr>
+            </w:pPr>
+            <w:r>
+              <w:rPr>
+                <w:b w:val="0"/>
+                <w:bCs w:val="0"/>
+              </w:rPr>
+              <w:t xml:space="preserve"> Busby Berkeley</w:t>
+            </w:r>
+          </w:p>
+        </w:tc>
+        <w:tc>
+          <w:tcPr>
+            <w:tcW w:w="2020" w:type="dxa"/>
+            <w:noWrap/>
+            <w:hideMark/>
+          </w:tcPr>
+          <w:p>
+            <w:pPr>
+              <w:cnfStyle w:val="000000100000" w:firstRow="0" w:lastRow="0" w:firstColumn="0" w:lastColumn="0" w:oddVBand="0" w:evenVBand="0" w:oddHBand="1" w:evenHBand="0" w:firstRowFirstColumn="0" w:firstRowLastColumn="0" w:lastRowFirstColumn="0" w:lastRowLastColumn="0"/>
+            </w:pPr>
+            <w:r>
+              <w:t>113,24</w:t>
+            </w:r>
+          </w:p>
+        </w:tc>
+      </w:tr>
+      <w:tr>
+        <w:trPr>
+          <w:trHeight w:val="288"/>
+          <w:jc w:val="center"/>
+        </w:trPr>
+        <w:tc>
+          <w:tcPr>
+            <w:cnfStyle w:val="001000000000" w:firstRow="0" w:lastRow="0" w:firstColumn="1" w:lastColumn="0" w:oddVBand="0" w:evenVBand="0" w:oddHBand="0" w:evenHBand="0" w:firstRowFirstColumn="0" w:firstRowLastColumn="0" w:lastRowFirstColumn="0" w:lastRowLastColumn="0"/>
+            <w:tcW w:w="3700" w:type="dxa"/>
+            <w:noWrap/>
+            <w:hideMark/>
+          </w:tcPr>
+          <w:p>
+            <w:pPr>
+              <w:rPr>
+                <w:b w:val="0"/>
+                <w:bCs w:val="0"/>
+              </w:rPr>
+            </w:pPr>
+            <w:r>
+              <w:rPr>
+                <w:b w:val="0"/>
+                <w:bCs w:val="0"/>
+              </w:rPr>
+              <w:t xml:space="preserve"> Berkeley Hills</w:t>
+            </w:r>
+          </w:p>
+        </w:tc>
+        <w:tc>
+          <w:tcPr>
+            <w:tcW w:w="2020" w:type="dxa"/>
+            <w:noWrap/>
+            <w:hideMark/>
+          </w:tcPr>
+          <w:p>
+            <w:pPr>
+              <w:cnfStyle w:val="000000000000" w:firstRow="0" w:lastRow="0" w:firstColumn="0" w:lastColumn="0" w:oddVBand="0" w:evenVBand="0" w:oddHBand="0" w:evenHBand="0" w:firstRowFirstColumn="0" w:firstRowLastColumn="0" w:lastRowFirstColumn="0" w:lastRowLastColumn="0"/>
+            </w:pPr>
+            <w:r>
+              <w:t>105,92</w:t>
+            </w:r>
+          </w:p>
+        </w:tc>
+      </w:tr>
+      <w:tr>
+        <w:trPr>
+          <w:cnfStyle w:val="000000100000" w:firstRow="0" w:lastRow="0" w:firstColumn="0" w:lastColumn="0" w:oddVBand="0" w:evenVBand="0" w:oddHBand="1" w:evenHBand="0" w:firstRowFirstColumn="0" w:firstRowLastColumn="0" w:lastRowFirstColumn="0" w:lastRowLastColumn="0"/>
+          <w:trHeight w:val="288"/>
+          <w:jc w:val="center"/>
+        </w:trPr>
+        <w:tc>
+          <w:tcPr>
+            <w:cnfStyle w:val="001000000000" w:firstRow="0" w:lastRow="0" w:firstColumn="1" w:lastColumn="0" w:oddVBand="0" w:evenVBand="0" w:oddHBand="0" w:evenHBand="0" w:firstRowFirstColumn="0" w:firstRowLastColumn="0" w:lastRowFirstColumn="0" w:lastRowLastColumn="0"/>
+            <w:tcW w:w="3700" w:type="dxa"/>
+            <w:noWrap/>
+            <w:hideMark/>
+          </w:tcPr>
+          <w:p>
+            <w:pPr>
+              <w:rPr>
+                <w:b w:val="0"/>
+                <w:bCs w:val="0"/>
+              </w:rPr>
+            </w:pPr>
+            <w:r>
+              <w:rPr>
+                <w:b w:val="0"/>
+                <w:bCs w:val="0"/>
+              </w:rPr>
+              <w:t xml:space="preserve"> Xander Berkeley</w:t>
+            </w:r>
+          </w:p>
+        </w:tc>
+        <w:tc>
+          <w:tcPr>
+            <w:tcW w:w="2020" w:type="dxa"/>
+            <w:noWrap/>
+            <w:hideMark/>
+          </w:tcPr>
+          <w:p>
+            <w:pPr>
+              <w:cnfStyle w:val="000000100000" w:firstRow="0" w:lastRow="0" w:firstColumn="0" w:lastColumn="0" w:oddVBand="0" w:evenVBand="0" w:oddHBand="1" w:evenHBand="0" w:firstRowFirstColumn="0" w:firstRowLastColumn="0" w:lastRowFirstColumn="0" w:lastRowLastColumn="0"/>
+            </w:pPr>
+            <w:r>
+              <w:t>71,85</w:t>
+            </w:r>
+          </w:p>
+        </w:tc>
+      </w:tr>
+      <w:tr>
+        <w:trPr>
+          <w:trHeight w:val="288"/>
+          <w:jc w:val="center"/>
+        </w:trPr>
+        <w:tc>
+          <w:tcPr>
+            <w:cnfStyle w:val="001000000000" w:firstRow="0" w:lastRow="0" w:firstColumn="1" w:lastColumn="0" w:oddVBand="0" w:evenVBand="0" w:oddHBand="0" w:evenHBand="0" w:firstRowFirstColumn="0" w:firstRowLastColumn="0" w:lastRowFirstColumn="0" w:lastRowLastColumn="0"/>
+            <w:tcW w:w="3700" w:type="dxa"/>
+            <w:noWrap/>
+            <w:hideMark/>
+          </w:tcPr>
+          <w:p>
+            <w:pPr>
+              <w:rPr>
+                <w:b w:val="0"/>
+                <w:bCs w:val="0"/>
+              </w:rPr>
+            </w:pPr>
+            <w:r>
+              <w:rPr>
+                <w:b w:val="0"/>
+                <w:bCs w:val="0"/>
+              </w:rPr>
+              <w:t xml:space="preserve"> Berkeley County, South Carolina</w:t>
+            </w:r>
+          </w:p>
+        </w:tc>
+        <w:tc>
+          <w:tcPr>
+            <w:tcW w:w="2020" w:type="dxa"/>
+            <w:noWrap/>
+            <w:hideMark/>
+          </w:tcPr>
+          <w:p>
+            <w:pPr>
+              <w:keepNext/>
+              <w:cnfStyle w:val="000000000000" w:firstRow="0" w:lastRow="0" w:firstColumn="0" w:lastColumn="0" w:oddVBand="0" w:evenVBand="0" w:oddHBand="0" w:evenHBand="0" w:firstRowFirstColumn="0" w:firstRowLastColumn="0" w:lastRowFirstColumn="0" w:lastRowLastColumn="0"/>
+            </w:pPr>
+            <w:r>
+              <w:t>68,49</w:t>
+            </w:r>
+          </w:p>
+        </w:tc>
+      </w:tr>
+    </w:tbl>
     <w:p>
       <w:pPr>
-        <w:pStyle w:val="Heading2"/>
-      </w:pPr>
-      <w:r>
-        <w:t>References</w:t>
+        <w:pStyle w:val="Caption"/>
+        <w:jc w:val="center"/>
+      </w:pPr>
+      <w:bookmarkStart w:id="2" w:name="_Ref101977928"/>
+      <w:r>
+        <w:t xml:space="preserve">Table </w:t>
+      </w:r>
+      <w:r>
+        <w:fldChar w:fldCharType="begin"/>
+      </w:r>
+      <w:r>
+        <w:instrText xml:space="preserve"> SEQ Table \* ARABIC </w:instrText>
+      </w:r>
+      <w:r>
+        <w:fldChar w:fldCharType="separate"/>
+      </w:r>
+      <w:r>
+        <w:rPr>
+          <w:noProof/>
+        </w:rPr>
+        <w:t>2</w:t>
+      </w:r>
+      <w:r>
+        <w:fldChar w:fldCharType="end"/>
+      </w:r>
+      <w:bookmarkEnd w:id="2"/>
+      <w:r>
+        <w:t xml:space="preserve"> Top entries with their PageRank value</w:t>
       </w:r>
     </w:p>
+    <w:sdt>
+      <w:sdtPr>
+        <w:id w:val="1468001823"/>
+        <w:docPartObj>
+          <w:docPartGallery w:val="Bibliographies"/>
+          <w:docPartUnique/>
+        </w:docPartObj>
+      </w:sdtPr>
+      <w:sdtEndPr>
+        <w:rPr>
+          <w:rFonts w:eastAsiaTheme="minorHAnsi" w:cstheme="minorBidi"/>
+          <w:color w:val="auto"/>
+          <w:sz w:val="22"/>
+          <w:szCs w:val="22"/>
+        </w:rPr>
+      </w:sdtEndPr>
+      <w:sdtContent>
+        <w:p>
+          <w:pPr>
+            <w:pStyle w:val="Heading1"/>
+          </w:pPr>
+          <w:r>
+            <w:t>References</w:t>
+          </w:r>
+        </w:p>
+        <w:sdt>
+          <w:sdtPr>
+            <w:id w:val="-573587230"/>
+            <w:bibliography/>
+          </w:sdtPr>
+          <w:sdtContent>
+            <w:p>
+              <w:pPr>
+                <w:pStyle w:val="Bibliography"/>
+                <w:ind w:left="720" w:hanging="720"/>
+                <w:rPr>
+                  <w:noProof/>
+                  <w:sz w:val="24"/>
+                  <w:szCs w:val="24"/>
+                </w:rPr>
+              </w:pPr>
+              <w:r>
+                <w:fldChar w:fldCharType="begin"/>
+              </w:r>
+              <w:r>
+                <w:instrText xml:space="preserve"> BIBLIOGRAPHY </w:instrText>
+              </w:r>
+              <w:r>
+                <w:fldChar w:fldCharType="separate"/>
+              </w:r>
+              <w:r>
+                <w:rPr>
+                  <w:noProof/>
+                </w:rPr>
+                <w:t xml:space="preserve">Brin, S., &amp; Page, L. (1998). The anatomy of a large-scale hypertextual Web search engine. </w:t>
+              </w:r>
+              <w:r>
+                <w:rPr>
+                  <w:i/>
+                  <w:iCs/>
+                  <w:noProof/>
+                </w:rPr>
+                <w:t>Computer Networks and ISDN Systems, 30</w:t>
+              </w:r>
+              <w:r>
+                <w:rPr>
+                  <w:noProof/>
+                </w:rPr>
+                <w:t>(1-7), 107-117. doi:10.1016/S0169-7552(98)00110-X</w:t>
+              </w:r>
+            </w:p>
+            <w:p>
+              <w:pPr>
+                <w:pStyle w:val="Bibliography"/>
+                <w:ind w:left="720" w:hanging="720"/>
+                <w:rPr>
+                  <w:noProof/>
+                </w:rPr>
+              </w:pPr>
+              <w:r>
+                <w:rPr>
+                  <w:noProof/>
+                </w:rPr>
+                <w:t xml:space="preserve">Mihalcea, R., &amp; Tarau, P. (2004). TextRank: Bringing Order into Text. </w:t>
+              </w:r>
+              <w:r>
+                <w:rPr>
+                  <w:i/>
+                  <w:iCs/>
+                  <w:noProof/>
+                </w:rPr>
+                <w:t>Conference on Empirical Methods in Natural Language Processing</w:t>
+              </w:r>
+              <w:r>
+                <w:rPr>
+                  <w:noProof/>
+                </w:rPr>
+                <w:t>, (pp. 404–411). Barcelona. Retrieved from https://aclanthology.org/W04-3252</w:t>
+              </w:r>
+            </w:p>
+            <w:p>
+              <w:r>
+                <w:rPr>
+                  <w:b/>
+                  <w:bCs/>
+                  <w:noProof/>
+                </w:rPr>
+                <w:fldChar w:fldCharType="end"/>
+              </w:r>
+            </w:p>
+          </w:sdtContent>
+        </w:sdt>
+      </w:sdtContent>
+    </w:sdt>
     <w:p>
       <w:pPr>
-        <w:rPr>
-          <w:b/>
-          <w:bCs/>
-        </w:rPr>
-      </w:pPr>
-    </w:p>
-    <w:p>
-      <w:pPr>
         <w:spacing w:after="0"/>
-        <w:ind w:left="900" w:hanging="900"/>
-        <w:rPr>
-          <w:b/>
-          <w:bCs/>
-        </w:rPr>
-      </w:pPr>
-      <w:r>
-        <w:rPr>
-          <w:b/>
-          <w:bCs/>
-        </w:rPr>
-        <w:t xml:space="preserve">[1] </w:t>
-      </w:r>
-      <w:r>
-        <w:t xml:space="preserve">Wikipedia contributors. (2022, 24 </w:t>
-      </w:r>
-      <w:proofErr w:type="spellStart"/>
-      <w:r>
-        <w:t>abril</w:t>
-      </w:r>
-      <w:proofErr w:type="spellEnd"/>
-      <w:r>
-        <w:t>). PageRank. Wikipedia.</w:t>
-      </w:r>
-    </w:p>
-    <w:p>
-      <w:pPr>
-        <w:spacing w:after="0"/>
-        <w:ind w:left="900" w:hanging="540"/>
-      </w:pPr>
-      <w:r>
-        <w:t>https://tinyurl.com/5y3k6su5</w:t>
-      </w:r>
-    </w:p>
-    <w:p>
-      <w:pPr>
-        <w:spacing w:after="0"/>
-      </w:pPr>
-    </w:p>
-    <w:p>
-      <w:pPr>
-        <w:spacing w:after="0"/>
-        <w:ind w:left="1170" w:hanging="1170"/>
-      </w:pPr>
-      <w:r>
-        <w:t xml:space="preserve">[2] </w:t>
-      </w:r>
-      <w:r>
-        <w:t xml:space="preserve">Mihalcea, Rada &amp; Tarau, Paul. (2004). </w:t>
-      </w:r>
-      <w:proofErr w:type="spellStart"/>
-      <w:r>
-        <w:t>TextRank</w:t>
-      </w:r>
-      <w:proofErr w:type="spellEnd"/>
-      <w:r>
-        <w:t>: Bringing Order into Text.</w:t>
-      </w:r>
-    </w:p>
-    <w:p>
-      <w:pPr>
-        <w:spacing w:after="0"/>
-        <w:ind w:left="1170" w:hanging="900"/>
-      </w:pPr>
-      <w:r>
-        <w:t>https://tinyurl.com/46wuh2f9</w:t>
-      </w:r>
-      <w:r>
-        <w:t xml:space="preserve"> </w:t>
-      </w:r>
+        <w:ind w:left="426" w:hanging="426"/>
+      </w:pPr>
     </w:p>
     <w:sectPr>
       <w:headerReference w:type="default" r:id="rId10"/>
@@ -4202,8 +5150,13 @@
       <w:jc w:val="center"/>
     </w:pPr>
     <w:r>
-      <w:t>Sergio Postigo</w:t>
+      <w:t xml:space="preserve">Sergio </w:t>
     </w:r>
+    <w:proofErr w:type="spellStart"/>
+    <w:r>
+      <w:t>Postigo</w:t>
+    </w:r>
+    <w:proofErr w:type="spellEnd"/>
     <w:r>
       <w:rPr>
         <w:b/>
@@ -4237,7 +5190,7 @@
       <mc:AlternateContent>
         <mc:Choice Requires="wps">
           <w:drawing>
-            <wp:anchor distT="0" distB="0" distL="114300" distR="114300" simplePos="0" relativeHeight="251659264" behindDoc="0" locked="0" layoutInCell="1" allowOverlap="1" wp14:anchorId="19E90ED7" wp14:editId="19FB6FDA">
+            <wp:anchor distT="0" distB="0" distL="114300" distR="114300" simplePos="0" relativeHeight="251659264" behindDoc="0" locked="0" layoutInCell="1" allowOverlap="1" wp14:anchorId="19E90ED7" wp14:editId="495F23E7">
               <wp:simplePos x="0" y="0"/>
               <wp:positionH relativeFrom="margin">
                 <wp:posOffset>-25703</wp:posOffset>
@@ -4248,7 +5201,13 @@
               <wp:extent cx="5916386" cy="0"/>
               <wp:effectExtent l="0" t="0" r="0" b="0"/>
               <wp:wrapNone/>
-              <wp:docPr id="2" name="Straight Connector 2"/>
+              <wp:docPr id="2" name="Straight Connector 2">
+                <a:extLst xmlns:a="http://schemas.openxmlformats.org/drawingml/2006/main">
+                  <a:ext uri="{C183D7F6-B498-43B3-948B-1728B52AA6E4}">
+                    <adec:decorative xmlns:adec="http://schemas.microsoft.com/office/drawing/2017/decorative" val="1"/>
+                  </a:ext>
+                </a:extLst>
+              </wp:docPr>
               <wp:cNvGraphicFramePr/>
               <a:graphic xmlns:a="http://schemas.openxmlformats.org/drawingml/2006/main">
                 <a:graphicData uri="http://schemas.microsoft.com/office/word/2010/wordprocessingShape">
@@ -4292,7 +5251,7 @@
         </mc:Choice>
         <mc:Fallback>
           <w:pict>
-            <v:line w14:anchorId="3DD219FF" id="Straight Connector 2" o:spid="_x0000_s1026" style="position:absolute;z-index:251659264;visibility:visible;mso-wrap-style:square;mso-width-percent:0;mso-height-percent:0;mso-wrap-distance-left:9pt;mso-wrap-distance-top:0;mso-wrap-distance-right:9pt;mso-wrap-distance-bottom:0;mso-position-horizontal:absolute;mso-position-horizontal-relative:margin;mso-position-vertical:absolute;mso-position-vertical-relative:text;mso-width-percent:0;mso-height-percent:0;mso-width-relative:margin;mso-height-relative:margin" from="-2pt,22.65pt" to="463.85pt,22.65pt" o:gfxdata="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" strokecolor="black [3200]" strokeweight=".5pt">
+            <v:line w14:anchorId="44F97883" id="Straight Connector 2" o:spid="_x0000_s1026" alt="&quot;&quot;" style="position:absolute;z-index:251659264;visibility:visible;mso-wrap-style:square;mso-width-percent:0;mso-height-percent:0;mso-wrap-distance-left:9pt;mso-wrap-distance-top:0;mso-wrap-distance-right:9pt;mso-wrap-distance-bottom:0;mso-position-horizontal:absolute;mso-position-horizontal-relative:margin;mso-position-vertical:absolute;mso-position-vertical-relative:text;mso-width-percent:0;mso-height-percent:0;mso-width-relative:margin;mso-height-relative:margin" from="-2pt,22.65pt" to="463.85pt,22.65pt" o:gfxdata="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" strokecolor="black [3200]" strokeweight=".5pt">
               <v:stroke joinstyle="miter"/>
               <w10:wrap anchorx="margin"/>
             </v:line>
@@ -4301,13 +5260,8 @@
       </mc:AlternateContent>
     </w:r>
     <w:r>
-      <w:t xml:space="preserve">Víctor </w:t>
+      <w:t>Víctor Diví</w:t>
     </w:r>
-    <w:proofErr w:type="spellStart"/>
-    <w:r>
-      <w:t>Diví</w:t>
-    </w:r>
-    <w:proofErr w:type="spellEnd"/>
     <w:r>
       <w:rPr>
         <w:b/>
@@ -6568,7 +7522,6 @@
   <w:style w:type="character" w:default="1" w:styleId="DefaultParagraphFont">
     <w:name w:val="Default Paragraph Font"/>
     <w:uiPriority w:val="1"/>
-    <w:semiHidden/>
     <w:unhideWhenUsed/>
   </w:style>
   <w:style w:type="table" w:default="1" w:styleId="TableNormal">
@@ -7106,6 +8059,45 @@
       </w:tcPr>
     </w:tblStylePr>
   </w:style>
+  <w:style w:type="character" w:styleId="FollowedHyperlink">
+    <w:name w:val="FollowedHyperlink"/>
+    <w:basedOn w:val="DefaultParagraphFont"/>
+    <w:uiPriority w:val="99"/>
+    <w:semiHidden/>
+    <w:unhideWhenUsed/>
+    <w:rsid w:val="006E59EB"/>
+    <w:rPr>
+      <w:color w:val="954F72" w:themeColor="followedHyperlink"/>
+      <w:u w:val="single"/>
+    </w:rPr>
+  </w:style>
+  <w:style w:type="paragraph" w:styleId="Caption">
+    <w:name w:val="caption"/>
+    <w:basedOn w:val="Normal"/>
+    <w:next w:val="Normal"/>
+    <w:uiPriority w:val="35"/>
+    <w:unhideWhenUsed/>
+    <w:qFormat/>
+    <w:rsid w:val="00EA2670"/>
+    <w:pPr>
+      <w:spacing w:after="200" w:line="240" w:lineRule="auto"/>
+    </w:pPr>
+    <w:rPr>
+      <w:i/>
+      <w:iCs/>
+      <w:color w:val="44546A" w:themeColor="text2"/>
+      <w:sz w:val="18"/>
+      <w:szCs w:val="18"/>
+    </w:rPr>
+  </w:style>
+  <w:style w:type="paragraph" w:styleId="Bibliography">
+    <w:name w:val="Bibliography"/>
+    <w:basedOn w:val="Normal"/>
+    <w:next w:val="Normal"/>
+    <w:uiPriority w:val="37"/>
+    <w:unhideWhenUsed/>
+    <w:rsid w:val="00290922"/>
+  </w:style>
 </w:styles>
 </file>
 
@@ -7428,11 +8420,65 @@
 </file>
 
 <file path=customXml/item1.xml><?xml version="1.0" encoding="utf-8"?>
-<b:Sources xmlns:b="http://schemas.openxmlformats.org/officeDocument/2006/bibliography" xmlns="http://schemas.openxmlformats.org/officeDocument/2006/bibliography" SelectedStyle="\APASixthEditionOfficeOnline.xsl" StyleName="APA" Version="6"/>
+<b:Sources xmlns:b="http://schemas.openxmlformats.org/officeDocument/2006/bibliography" xmlns="http://schemas.openxmlformats.org/officeDocument/2006/bibliography" SelectedStyle="\APASixthEditionOfficeOnline.xsl" StyleName="APA" Version="6">
+  <b:Source>
+    <b:Tag>Bri98</b:Tag>
+    <b:SourceType>JournalArticle</b:SourceType>
+    <b:Guid>{967705AB-785E-45B1-B826-35EA835BA865}</b:Guid>
+    <b:Title>The anatomy of a large-scale hypertextual Web search engine</b:Title>
+    <b:Year>1998</b:Year>
+    <b:Author>
+      <b:Author>
+        <b:NameList>
+          <b:Person>
+            <b:Last>Brin</b:Last>
+            <b:First>S.</b:First>
+          </b:Person>
+          <b:Person>
+            <b:Last>Page</b:Last>
+            <b:First>L.</b:First>
+          </b:Person>
+        </b:NameList>
+      </b:Author>
+    </b:Author>
+    <b:JournalName>Computer Networks and ISDN Systems</b:JournalName>
+    <b:Pages>107-117</b:Pages>
+    <b:Volume>30</b:Volume>
+    <b:Issue>1-7</b:Issue>
+    <b:DOI>10.1016/S0169-7552(98)00110-X</b:DOI>
+    <b:RefOrder>1</b:RefOrder>
+  </b:Source>
+  <b:Source>
+    <b:Tag>Mih04</b:Tag>
+    <b:SourceType>ConferenceProceedings</b:SourceType>
+    <b:Guid>{99E8BD47-95B6-4FD3-A8EB-CDEAABDEC200}</b:Guid>
+    <b:Title>TextRank: Bringing Order into Text</b:Title>
+    <b:Year>2004</b:Year>
+    <b:Pages>404–411</b:Pages>
+    <b:Author>
+      <b:Author>
+        <b:NameList>
+          <b:Person>
+            <b:Last>Mihalcea</b:Last>
+            <b:First>Rada</b:First>
+          </b:Person>
+          <b:Person>
+            <b:Last>Tarau</b:Last>
+            <b:First>Paul</b:First>
+          </b:Person>
+        </b:NameList>
+      </b:Author>
+    </b:Author>
+    <b:ConferenceName>Conference on Empirical Methods in Natural Language Processing</b:ConferenceName>
+    <b:City>Barcelona</b:City>
+    <b:URL>https://aclanthology.org/W04-3252</b:URL>
+    <b:RefOrder>2</b:RefOrder>
+  </b:Source>
+</b:Sources>
 </file>
 
 <file path=customXml/itemProps1.xml><?xml version="1.0" encoding="utf-8"?>
-<ds:datastoreItem xmlns:ds="http://schemas.openxmlformats.org/officeDocument/2006/customXml" ds:itemID="{6B577EDA-44C3-43FE-A7A3-0E45A82CF366}">
+<ds:datastoreItem xmlns:ds="http://schemas.openxmlformats.org/officeDocument/2006/customXml" ds:itemID="{00ACF3F8-62FE-4B0C-9E34-376B56A17361}">
   <ds:schemaRefs>
     <ds:schemaRef ds:uri="http://schemas.openxmlformats.org/officeDocument/2006/bibliography"/>
   </ds:schemaRefs>

</xml_diff>